<commit_message>
Commit #6 // Avance en el Informe...
</commit_message>
<xml_diff>
--- a/Informe2_alpha.docx
+++ b/Informe2_alpha.docx
@@ -1,6 +1,6 @@
 
 <file path=word/document.xml><?xml version="1.0" encoding="utf-8"?>
-<w:document xmlns:wpc="http://schemas.microsoft.com/office/word/2010/wordprocessingCanvas" xmlns:cx="http://schemas.microsoft.com/office/drawing/2014/chartex" xmlns:cx1="http://schemas.microsoft.com/office/drawing/2015/9/8/chartex" xmlns:cx2="http://schemas.microsoft.com/office/drawing/2015/10/21/chartex" xmlns:cx3="http://schemas.microsoft.com/office/drawing/2016/5/9/chartex" xmlns:cx4="http://schemas.microsoft.com/office/drawing/2016/5/10/chartex" xmlns:cx5="http://schemas.microsoft.com/office/drawing/2016/5/11/chartex" xmlns:cx6="http://schemas.microsoft.com/office/drawing/2016/5/12/chartex" xmlns:cx7="http://schemas.microsoft.com/office/drawing/2016/5/13/chartex" xmlns:cx8="http://schemas.microsoft.com/office/drawing/2016/5/14/chartex" xmlns:mc="http://schemas.openxmlformats.org/markup-compatibility/2006" xmlns:aink="http://schemas.microsoft.com/office/drawing/2016/ink" xmlns:am3d="http://schemas.microsoft.com/office/drawing/2017/model3d" xmlns:o="urn:schemas-microsoft-com:office:office" xmlns:oel="http://schemas.microsoft.com/office/2019/extlst" xmlns:r="http://schemas.openxmlformats.org/officeDocument/2006/relationships" xmlns:m="http://schemas.openxmlformats.org/officeDocument/2006/math" xmlns:v="urn:schemas-microsoft-com:vml" xmlns:wp14="http://schemas.microsoft.com/office/word/2010/wordprocessingDrawing" xmlns:wp="http://schemas.openxmlformats.org/drawingml/2006/wordprocessingDrawing" xmlns:w10="urn:schemas-microsoft-com:office:word" xmlns:w="http://schemas.openxmlformats.org/wordprocessingml/2006/main" xmlns:w14="http://schemas.microsoft.com/office/word/2010/wordml" xmlns:w15="http://schemas.microsoft.com/office/word/2012/wordml" xmlns:w16cex="http://schemas.microsoft.com/office/word/2018/wordml/cex" xmlns:w16cid="http://schemas.microsoft.com/office/word/2016/wordml/cid" xmlns:w16="http://schemas.microsoft.com/office/word/2018/wordml" xmlns:w16sdtdh="http://schemas.microsoft.com/office/word/2020/wordml/sdtdatahash" xmlns:w16se="http://schemas.microsoft.com/office/word/2015/wordml/symex" xmlns:wpg="http://schemas.microsoft.com/office/word/2010/wordprocessingGroup" xmlns:wpi="http://schemas.microsoft.com/office/word/2010/wordprocessingInk" xmlns:wne="http://schemas.microsoft.com/office/word/2006/wordml" xmlns:wps="http://schemas.microsoft.com/office/word/2010/wordprocessingShape" mc:Ignorable="w14 w15 w16se w16cid w16 w16cex w16sdtdh wp14">
+<w:document xmlns:wpc="http://schemas.microsoft.com/office/word/2010/wordprocessingCanvas" xmlns:cx="http://schemas.microsoft.com/office/drawing/2014/chartex" xmlns:cx1="http://schemas.microsoft.com/office/drawing/2015/9/8/chartex" xmlns:cx2="http://schemas.microsoft.com/office/drawing/2015/10/21/chartex" xmlns:cx3="http://schemas.microsoft.com/office/drawing/2016/5/9/chartex" xmlns:cx4="http://schemas.microsoft.com/office/drawing/2016/5/10/chartex" xmlns:cx5="http://schemas.microsoft.com/office/drawing/2016/5/11/chartex" xmlns:cx6="http://schemas.microsoft.com/office/drawing/2016/5/12/chartex" xmlns:cx7="http://schemas.microsoft.com/office/drawing/2016/5/13/chartex" xmlns:cx8="http://schemas.microsoft.com/office/drawing/2016/5/14/chartex" xmlns:mc="http://schemas.openxmlformats.org/markup-compatibility/2006" xmlns:aink="http://schemas.microsoft.com/office/drawing/2016/ink" xmlns:am3d="http://schemas.microsoft.com/office/drawing/2017/model3d" xmlns:o="urn:schemas-microsoft-com:office:office" xmlns:oel="http://schemas.microsoft.com/office/2019/extlst" xmlns:r="http://schemas.openxmlformats.org/officeDocument/2006/relationships" xmlns:m="http://schemas.openxmlformats.org/officeDocument/2006/math" xmlns:v="urn:schemas-microsoft-com:vml" xmlns:wp14="http://schemas.microsoft.com/office/word/2010/wordprocessingDrawing" xmlns:wp="http://schemas.openxmlformats.org/drawingml/2006/wordprocessingDrawing" xmlns:w10="urn:schemas-microsoft-com:office:word" xmlns:w="http://schemas.openxmlformats.org/wordprocessingml/2006/main" xmlns:w14="http://schemas.microsoft.com/office/word/2010/wordml" xmlns:w15="http://schemas.microsoft.com/office/word/2012/wordml" xmlns:w16cex="http://schemas.microsoft.com/office/word/2018/wordml/cex" xmlns:w16cid="http://schemas.microsoft.com/office/word/2016/wordml/cid" xmlns:w16="http://schemas.microsoft.com/office/word/2018/wordml" xmlns:w16du="http://schemas.microsoft.com/office/word/2023/wordml/word16du" xmlns:w16sdtdh="http://schemas.microsoft.com/office/word/2020/wordml/sdtdatahash" xmlns:w16se="http://schemas.microsoft.com/office/word/2015/wordml/symex" xmlns:wpg="http://schemas.microsoft.com/office/word/2010/wordprocessingGroup" xmlns:wpi="http://schemas.microsoft.com/office/word/2010/wordprocessingInk" xmlns:wne="http://schemas.microsoft.com/office/word/2006/wordml" xmlns:wps="http://schemas.microsoft.com/office/word/2010/wordprocessingShape" mc:Ignorable="w14 w15 w16se w16cid w16 w16cex w16sdtdh w16du wp14">
   <w:body>
     <w:p>
       <w:pPr>
@@ -426,15 +426,13 @@
         <w:tab/>
         <w:t xml:space="preserve">Ya para la parte de simulación, en vista de que el </w:t>
       </w:r>
-      <w:proofErr w:type="spellStart"/>
-      <w:r>
-        <w:rPr>
-          <w:rFonts w:ascii="Arial" w:hAnsi="Arial" w:cs="Arial"/>
-          <w:lang w:val="es-MX"/>
-        </w:rPr>
-        <w:t>calculo</w:t>
-      </w:r>
-      <w:proofErr w:type="spellEnd"/>
+      <w:r>
+        <w:rPr>
+          <w:rFonts w:ascii="Arial" w:hAnsi="Arial" w:cs="Arial"/>
+          <w:lang w:val="es-MX"/>
+        </w:rPr>
+        <w:t>cálculo</w:t>
+      </w:r>
       <w:r>
         <w:rPr>
           <w:rFonts w:ascii="Arial" w:hAnsi="Arial" w:cs="Arial"/>
@@ -442,15 +440,13 @@
         </w:rPr>
         <w:t xml:space="preserve"> del recorrido solo puede hacerse en 1 línea especifica, simplifica </w:t>
       </w:r>
-      <w:proofErr w:type="spellStart"/>
-      <w:r>
-        <w:rPr>
-          <w:rFonts w:ascii="Arial" w:hAnsi="Arial" w:cs="Arial"/>
-          <w:lang w:val="es-MX"/>
-        </w:rPr>
-        <w:t>mas</w:t>
-      </w:r>
-      <w:proofErr w:type="spellEnd"/>
+      <w:r>
+        <w:rPr>
+          <w:rFonts w:ascii="Arial" w:hAnsi="Arial" w:cs="Arial"/>
+          <w:lang w:val="es-MX"/>
+        </w:rPr>
+        <w:t>más</w:t>
+      </w:r>
       <w:r>
         <w:rPr>
           <w:rFonts w:ascii="Arial" w:hAnsi="Arial" w:cs="Arial"/>
@@ -1142,13 +1138,182 @@
         <w:rPr>
           <w:rFonts w:ascii="Arial" w:hAnsi="Arial" w:cs="Arial"/>
         </w:rPr>
-        <w:t xml:space="preserve">Se </w:t>
-      </w:r>
-      <w:r>
-        <w:rPr>
-          <w:rFonts w:ascii="Arial" w:hAnsi="Arial" w:cs="Arial"/>
-        </w:rPr>
-        <w:t>comenzó a codificar con las ideas que surgieron durante los últimos días, resultando en un gran avance en la parte de manejo de la estructura de datos principal</w:t>
+        <w:t>Se comenzó a codificar con las ideas que surgieron durante los últimos días, resultando en un gran avance en la parte de manejo de la estructura de datos principal.</w:t>
+      </w:r>
+    </w:p>
+    <w:p>
+      <w:pPr>
+        <w:pStyle w:val="Prrafodelista"/>
+        <w:numPr>
+          <w:ilvl w:val="0"/>
+          <w:numId w:val="1"/>
+        </w:numPr>
+      </w:pPr>
+      <w:r>
+        <w:rPr>
+          <w:rFonts w:ascii="Arial" w:hAnsi="Arial" w:cs="Arial"/>
+        </w:rPr>
+        <w:t xml:space="preserve">Se definieron los atributos que conforman la clase </w:t>
+      </w:r>
+      <w:r>
+        <w:rPr>
+          <w:rFonts w:ascii="Arial" w:hAnsi="Arial" w:cs="Arial"/>
+          <w:b/>
+          <w:bCs/>
+        </w:rPr>
+        <w:t>Metro</w:t>
+      </w:r>
+      <w:r>
+        <w:rPr>
+          <w:rFonts w:ascii="Arial" w:hAnsi="Arial" w:cs="Arial"/>
+        </w:rPr>
+        <w:t xml:space="preserve">. </w:t>
+      </w:r>
+    </w:p>
+    <w:p>
+      <w:pPr>
+        <w:pStyle w:val="Prrafodelista"/>
+        <w:numPr>
+          <w:ilvl w:val="0"/>
+          <w:numId w:val="1"/>
+        </w:numPr>
+      </w:pPr>
+      <w:r>
+        <w:rPr>
+          <w:rFonts w:ascii="Arial" w:hAnsi="Arial" w:cs="Arial"/>
+        </w:rPr>
+        <w:t>Se decidió que el arreglo principal será tratado como un arreglo de arreglos, siendo fiel al desafío propuesto con una red que contiene diferentes líneas.</w:t>
+      </w:r>
+    </w:p>
+    <w:p>
+      <w:pPr>
+        <w:pStyle w:val="Prrafodelista"/>
+        <w:numPr>
+          <w:ilvl w:val="0"/>
+          <w:numId w:val="1"/>
+        </w:numPr>
+      </w:pPr>
+      <w:r>
+        <w:rPr>
+          <w:rFonts w:ascii="Arial" w:hAnsi="Arial" w:cs="Arial"/>
+        </w:rPr>
+        <w:t xml:space="preserve">Se logro desarrollar diferentes métodos que permiten añadir estaciones y líneas, consultar la información general del sistema y de líneas en específico. </w:t>
+      </w:r>
+    </w:p>
+    <w:p>
+      <w:pPr>
+        <w:pStyle w:val="Prrafodelista"/>
+        <w:numPr>
+          <w:ilvl w:val="0"/>
+          <w:numId w:val="1"/>
+        </w:numPr>
+      </w:pPr>
+      <w:r>
+        <w:rPr>
+          <w:rFonts w:ascii="Arial" w:hAnsi="Arial" w:cs="Arial"/>
+        </w:rPr>
+        <w:t>Para llevar un orden durante la ejecución, se aplicaron diferentes menús mediante switch para manejar el flujo del programa a gusto del usuario.</w:t>
+      </w:r>
+    </w:p>
+    <w:p>
+      <w:pPr>
+        <w:pStyle w:val="Prrafodelista"/>
+        <w:numPr>
+          <w:ilvl w:val="0"/>
+          <w:numId w:val="1"/>
+        </w:numPr>
+      </w:pPr>
+      <w:r>
+        <w:rPr>
+          <w:rFonts w:ascii="Arial" w:hAnsi="Arial" w:cs="Arial"/>
+          <w:b/>
+          <w:bCs/>
+        </w:rPr>
+        <w:t>PROBLEMA</w:t>
+      </w:r>
+      <w:r>
+        <w:rPr>
+          <w:rFonts w:ascii="Arial" w:hAnsi="Arial" w:cs="Arial"/>
+        </w:rPr>
+        <w:t>: Todavía no se tiene muy claro cómo se alinearán los datos correspondientes al tiempo con la estructura de datos diseñada.</w:t>
+      </w:r>
+    </w:p>
+    <w:p>
+      <w:pPr>
+        <w:pStyle w:val="Prrafodelista"/>
+        <w:numPr>
+          <w:ilvl w:val="0"/>
+          <w:numId w:val="2"/>
+        </w:numPr>
+      </w:pPr>
+      <w:r>
+        <w:rPr>
+          <w:rFonts w:ascii="Arial" w:hAnsi="Arial" w:cs="Arial"/>
+          <w:b/>
+          <w:bCs/>
+        </w:rPr>
+        <w:t xml:space="preserve">Día </w:t>
+      </w:r>
+      <w:r>
+        <w:rPr>
+          <w:rFonts w:ascii="Arial" w:hAnsi="Arial" w:cs="Arial"/>
+          <w:b/>
+          <w:bCs/>
+        </w:rPr>
+        <w:t>4</w:t>
+      </w:r>
+      <w:r>
+        <w:rPr>
+          <w:rFonts w:ascii="Arial" w:hAnsi="Arial" w:cs="Arial"/>
+          <w:b/>
+          <w:bCs/>
+        </w:rPr>
+        <w:t xml:space="preserve"> </w:t>
+      </w:r>
+      <w:r>
+        <w:rPr>
+          <w:rFonts w:ascii="Arial" w:hAnsi="Arial" w:cs="Arial"/>
+        </w:rPr>
+        <w:t xml:space="preserve">– </w:t>
+      </w:r>
+      <w:r>
+        <w:rPr>
+          <w:rFonts w:ascii="Arial" w:hAnsi="Arial" w:cs="Arial"/>
+          <w:b/>
+          <w:bCs/>
+        </w:rPr>
+        <w:t>2</w:t>
+      </w:r>
+      <w:r>
+        <w:rPr>
+          <w:rFonts w:ascii="Arial" w:hAnsi="Arial" w:cs="Arial"/>
+          <w:b/>
+          <w:bCs/>
+        </w:rPr>
+        <w:t>9</w:t>
+      </w:r>
+      <w:r>
+        <w:rPr>
+          <w:rFonts w:ascii="Arial" w:hAnsi="Arial" w:cs="Arial"/>
+          <w:b/>
+          <w:bCs/>
+        </w:rPr>
+        <w:t xml:space="preserve"> de abril:</w:t>
+      </w:r>
+    </w:p>
+    <w:p>
+      <w:pPr>
+        <w:pStyle w:val="Prrafodelista"/>
+        <w:numPr>
+          <w:ilvl w:val="0"/>
+          <w:numId w:val="1"/>
+        </w:numPr>
+      </w:pPr>
+      <w:r>
+        <w:rPr>
+          <w:rFonts w:ascii="Arial" w:hAnsi="Arial" w:cs="Arial"/>
+        </w:rPr>
+        <w:t>Se corrigieron multiples algoritmos para la parte de las estaciones, entre ellos los que añaden / eliminan estaciones y el que elimina líneas, además de que se crearon otros menús que le permiten al usuario un uso más cómodo del programa</w:t>
       </w:r>
       <w:r>
         <w:rPr>
@@ -1160,6 +1325,68 @@
     <w:p>
       <w:pPr>
         <w:pStyle w:val="Prrafodelista"/>
+        <w:ind w:left="1429" w:firstLine="0"/>
+      </w:pPr>
+    </w:p>
+    <w:p>
+      <w:pPr>
+        <w:pStyle w:val="Prrafodelista"/>
+        <w:numPr>
+          <w:ilvl w:val="0"/>
+          <w:numId w:val="2"/>
+        </w:numPr>
+      </w:pPr>
+      <w:r>
+        <w:rPr>
+          <w:rFonts w:ascii="Arial" w:hAnsi="Arial" w:cs="Arial"/>
+          <w:b/>
+          <w:bCs/>
+        </w:rPr>
+        <w:lastRenderedPageBreak/>
+        <w:t xml:space="preserve">Día </w:t>
+      </w:r>
+      <w:r>
+        <w:rPr>
+          <w:rFonts w:ascii="Arial" w:hAnsi="Arial" w:cs="Arial"/>
+          <w:b/>
+          <w:bCs/>
+        </w:rPr>
+        <w:t>5</w:t>
+      </w:r>
+      <w:r>
+        <w:rPr>
+          <w:rFonts w:ascii="Arial" w:hAnsi="Arial" w:cs="Arial"/>
+          <w:b/>
+          <w:bCs/>
+        </w:rPr>
+        <w:t xml:space="preserve"> </w:t>
+      </w:r>
+      <w:r>
+        <w:rPr>
+          <w:rFonts w:ascii="Arial" w:hAnsi="Arial" w:cs="Arial"/>
+        </w:rPr>
+        <w:t xml:space="preserve">– </w:t>
+      </w:r>
+      <w:r>
+        <w:rPr>
+          <w:rFonts w:ascii="Arial" w:hAnsi="Arial" w:cs="Arial"/>
+          <w:b/>
+          <w:bCs/>
+        </w:rPr>
+        <w:t>30</w:t>
+      </w:r>
+      <w:r>
+        <w:rPr>
+          <w:rFonts w:ascii="Arial" w:hAnsi="Arial" w:cs="Arial"/>
+          <w:b/>
+          <w:bCs/>
+        </w:rPr>
+        <w:t xml:space="preserve"> de abril:</w:t>
+      </w:r>
+    </w:p>
+    <w:p>
+      <w:pPr>
+        <w:pStyle w:val="Prrafodelista"/>
         <w:numPr>
           <w:ilvl w:val="0"/>
           <w:numId w:val="1"/>
@@ -1169,21 +1396,25 @@
         <w:rPr>
           <w:rFonts w:ascii="Arial" w:hAnsi="Arial" w:cs="Arial"/>
         </w:rPr>
-        <w:t xml:space="preserve">Se definieron los atributos que conforman la clase </w:t>
-      </w:r>
-      <w:r>
-        <w:rPr>
-          <w:rFonts w:ascii="Arial" w:hAnsi="Arial" w:cs="Arial"/>
-          <w:b/>
-          <w:bCs/>
-        </w:rPr>
-        <w:t>Metro</w:t>
-      </w:r>
-      <w:r>
-        <w:rPr>
-          <w:rFonts w:ascii="Arial" w:hAnsi="Arial" w:cs="Arial"/>
-        </w:rPr>
-        <w:t xml:space="preserve">. </w:t>
+        <w:t>Se</w:t>
+      </w:r>
+      <w:r>
+        <w:rPr>
+          <w:rFonts w:ascii="Arial" w:hAnsi="Arial" w:cs="Arial"/>
+        </w:rPr>
+        <w:t xml:space="preserve"> realizo un gran avance a través del día 30 de abril, en este se afianzo la idea de la estructura de datos principal, la cual estaría conectada a través de estaciones de transferencia, que serán la primera estación dentro de cada sub-arreglo, acompañado de diferentes validaciones de entrada que evitan eliminar </w:t>
+      </w:r>
+      <w:r>
+        <w:rPr>
+          <w:rFonts w:ascii="Arial" w:hAnsi="Arial" w:cs="Arial"/>
+        </w:rPr>
+        <w:t>estas estaciones de transferencia</w:t>
+      </w:r>
+      <w:r>
+        <w:rPr>
+          <w:rFonts w:ascii="Arial" w:hAnsi="Arial" w:cs="Arial"/>
+        </w:rPr>
+        <w:t>.</w:t>
       </w:r>
     </w:p>
     <w:p>
@@ -1198,13 +1429,7 @@
         <w:rPr>
           <w:rFonts w:ascii="Arial" w:hAnsi="Arial" w:cs="Arial"/>
         </w:rPr>
-        <w:t>Se decidió que el arreglo principal será tratado como un arreglo de arreglos, siendo fiel al desafío propuesto con una red que contiene diferentes líneas</w:t>
-      </w:r>
-      <w:r>
-        <w:rPr>
-          <w:rFonts w:ascii="Arial" w:hAnsi="Arial" w:cs="Arial"/>
-        </w:rPr>
-        <w:t>.</w:t>
+        <w:t>Se determino que solo se podrá eliminar la última línea de metro agregada, esto a consecuencia de las aclaraciones realizadas por el profesor en clase, donde dejo claro de que no se podrá eliminar conexiones o transferencias dentro de la red.</w:t>
       </w:r>
     </w:p>
     <w:p>
@@ -1219,13 +1444,7 @@
         <w:rPr>
           <w:rFonts w:ascii="Arial" w:hAnsi="Arial" w:cs="Arial"/>
         </w:rPr>
-        <w:t>Se logro desarrollar diferentes métodos que permiten añadir estaciones y líneas, consultar la información general del sistema y de líneas en específico</w:t>
-      </w:r>
-      <w:r>
-        <w:rPr>
-          <w:rFonts w:ascii="Arial" w:hAnsi="Arial" w:cs="Arial"/>
-        </w:rPr>
-        <w:t xml:space="preserve">. </w:t>
+        <w:t>Se realizaron varias correcciones en cuanto a la lógica dentro de los métodos que se encargan de manejar las estaciones, dejando así un muy buen desempeño durante unas pequeñas pruebas que se les realizo, donde cumplen sus labores justo como quiero.</w:t>
       </w:r>
     </w:p>
     <w:p>
@@ -1240,13 +1459,7 @@
         <w:rPr>
           <w:rFonts w:ascii="Arial" w:hAnsi="Arial" w:cs="Arial"/>
         </w:rPr>
-        <w:t>Para llevar un orden durante la ejecución, se aplicaron diferentes menús mediante switch para manejar el flujo del programa a gusto del usuario</w:t>
-      </w:r>
-      <w:r>
-        <w:rPr>
-          <w:rFonts w:ascii="Arial" w:hAnsi="Arial" w:cs="Arial"/>
-        </w:rPr>
-        <w:t>.</w:t>
+        <w:t>Se empezó de lleno con la estructura de datos ligada a los tiempos del recorrido entre estaciones, finalmente se decidió manejarla individualmente y separada del arreglo que contiene las estaciones para facilitar su uso alineándola.</w:t>
       </w:r>
     </w:p>
     <w:p>
@@ -1260,6 +1473,82 @@
       <w:r>
         <w:rPr>
           <w:rFonts w:ascii="Arial" w:hAnsi="Arial" w:cs="Arial"/>
+        </w:rPr>
+        <w:t>Se desarrollaron distintos métodos que manejaran el arreglo de tiempos en base a los algoritmos realizados para las estaciones.</w:t>
+      </w:r>
+    </w:p>
+    <w:p>
+      <w:pPr>
+        <w:pStyle w:val="Prrafodelista"/>
+        <w:numPr>
+          <w:ilvl w:val="0"/>
+          <w:numId w:val="1"/>
+        </w:numPr>
+      </w:pPr>
+      <w:r>
+        <w:rPr>
+          <w:rFonts w:ascii="Arial" w:hAnsi="Arial" w:cs="Arial"/>
+        </w:rPr>
+        <w:t>Se sobrecargó el método encargado de redirigir al usuario a distintas líneas de la red, para que ahora realice el mismo trabajo a gusto del programador.</w:t>
+      </w:r>
+    </w:p>
+    <w:p>
+      <w:pPr>
+        <w:pStyle w:val="Prrafodelista"/>
+        <w:numPr>
+          <w:ilvl w:val="0"/>
+          <w:numId w:val="1"/>
+        </w:numPr>
+      </w:pPr>
+      <w:r>
+        <w:rPr>
+          <w:rFonts w:ascii="Arial" w:hAnsi="Arial" w:cs="Arial"/>
+        </w:rPr>
+        <w:t>Se realizo un pequeño análisis para formar una idea de como será el método encargado de las validaciones de entrada.</w:t>
+      </w:r>
+    </w:p>
+    <w:p>
+      <w:pPr>
+        <w:pStyle w:val="Prrafodelista"/>
+        <w:numPr>
+          <w:ilvl w:val="0"/>
+          <w:numId w:val="1"/>
+        </w:numPr>
+      </w:pPr>
+      <w:r>
+        <w:rPr>
+          <w:rFonts w:ascii="Arial" w:hAnsi="Arial" w:cs="Arial"/>
+        </w:rPr>
+        <w:t xml:space="preserve">Se implemento un algoritmo que permite al usuario elegir, a través de un menú, la estación de transferencia de la línea creada, ya que antes podía crear una línea sin conectarla a una ya existente. </w:t>
+      </w:r>
+    </w:p>
+    <w:p>
+      <w:pPr>
+        <w:pStyle w:val="Prrafodelista"/>
+        <w:numPr>
+          <w:ilvl w:val="0"/>
+          <w:numId w:val="1"/>
+        </w:numPr>
+      </w:pPr>
+      <w:r>
+        <w:rPr>
+          <w:rFonts w:ascii="Arial" w:hAnsi="Arial" w:cs="Arial"/>
+        </w:rPr>
+        <w:lastRenderedPageBreak/>
+        <w:t xml:space="preserve">Al no realizar los commits esperados hasta la fecha y en vista de que el avance fue significativo en un par de días, se subirán los respectivos cambios a 2 ramas aparte de la principal. </w:t>
+      </w:r>
+    </w:p>
+    <w:p>
+      <w:pPr>
+        <w:pStyle w:val="Prrafodelista"/>
+        <w:numPr>
+          <w:ilvl w:val="0"/>
+          <w:numId w:val="1"/>
+        </w:numPr>
+      </w:pPr>
+      <w:r>
+        <w:rPr>
+          <w:rFonts w:ascii="Arial" w:hAnsi="Arial" w:cs="Arial"/>
           <w:b/>
           <w:bCs/>
         </w:rPr>
@@ -1269,9 +1558,13 @@
         <w:rPr>
           <w:rFonts w:ascii="Arial" w:hAnsi="Arial" w:cs="Arial"/>
         </w:rPr>
-        <w:t>: Todavía no se tiene muy claro cómo se alinearán los datos correspondientes al tiempo con la estructura de datos diseñada.</w:t>
-      </w:r>
-    </w:p>
+        <w:t>: Se encontraron múltiples problemas en cuanto a la lógica de los métodos que manejan el tiempo, principalmente en cómo se distribuye y/o crece la estructura de datos ante ciertos escenarios, por lo que se destinara una buena porción de tiempo en el análisis individual de este problema.</w:t>
+      </w:r>
+    </w:p>
+    <w:p/>
+    <w:p/>
+    <w:p/>
+    <w:p/>
     <w:p>
       <w:pPr>
         <w:ind w:left="1069" w:firstLine="0"/>
@@ -1291,7 +1584,7 @@
 </file>
 
 <file path=word/endnotes.xml><?xml version="1.0" encoding="utf-8"?>
-<w:endnotes xmlns:wpc="http://schemas.microsoft.com/office/word/2010/wordprocessingCanvas" xmlns:cx="http://schemas.microsoft.com/office/drawing/2014/chartex" xmlns:cx1="http://schemas.microsoft.com/office/drawing/2015/9/8/chartex" xmlns:cx2="http://schemas.microsoft.com/office/drawing/2015/10/21/chartex" xmlns:cx3="http://schemas.microsoft.com/office/drawing/2016/5/9/chartex" xmlns:cx4="http://schemas.microsoft.com/office/drawing/2016/5/10/chartex" xmlns:cx5="http://schemas.microsoft.com/office/drawing/2016/5/11/chartex" xmlns:cx6="http://schemas.microsoft.com/office/drawing/2016/5/12/chartex" xmlns:cx7="http://schemas.microsoft.com/office/drawing/2016/5/13/chartex" xmlns:cx8="http://schemas.microsoft.com/office/drawing/2016/5/14/chartex" xmlns:mc="http://schemas.openxmlformats.org/markup-compatibility/2006" xmlns:aink="http://schemas.microsoft.com/office/drawing/2016/ink" xmlns:am3d="http://schemas.microsoft.com/office/drawing/2017/model3d" xmlns:o="urn:schemas-microsoft-com:office:office" xmlns:oel="http://schemas.microsoft.com/office/2019/extlst" xmlns:r="http://schemas.openxmlformats.org/officeDocument/2006/relationships" xmlns:m="http://schemas.openxmlformats.org/officeDocument/2006/math" xmlns:v="urn:schemas-microsoft-com:vml" xmlns:wp14="http://schemas.microsoft.com/office/word/2010/wordprocessingDrawing" xmlns:wp="http://schemas.openxmlformats.org/drawingml/2006/wordprocessingDrawing" xmlns:w10="urn:schemas-microsoft-com:office:word" xmlns:w="http://schemas.openxmlformats.org/wordprocessingml/2006/main" xmlns:w14="http://schemas.microsoft.com/office/word/2010/wordml" xmlns:w15="http://schemas.microsoft.com/office/word/2012/wordml" xmlns:w16cex="http://schemas.microsoft.com/office/word/2018/wordml/cex" xmlns:w16cid="http://schemas.microsoft.com/office/word/2016/wordml/cid" xmlns:w16="http://schemas.microsoft.com/office/word/2018/wordml" xmlns:w16sdtdh="http://schemas.microsoft.com/office/word/2020/wordml/sdtdatahash" xmlns:w16se="http://schemas.microsoft.com/office/word/2015/wordml/symex" xmlns:wpg="http://schemas.microsoft.com/office/word/2010/wordprocessingGroup" xmlns:wpi="http://schemas.microsoft.com/office/word/2010/wordprocessingInk" xmlns:wne="http://schemas.microsoft.com/office/word/2006/wordml" xmlns:wps="http://schemas.microsoft.com/office/word/2010/wordprocessingShape" mc:Ignorable="w14 w15 w16se w16cid w16 w16cex w16sdtdh wp14">
+<w:endnotes xmlns:wpc="http://schemas.microsoft.com/office/word/2010/wordprocessingCanvas" xmlns:cx="http://schemas.microsoft.com/office/drawing/2014/chartex" xmlns:cx1="http://schemas.microsoft.com/office/drawing/2015/9/8/chartex" xmlns:cx2="http://schemas.microsoft.com/office/drawing/2015/10/21/chartex" xmlns:cx3="http://schemas.microsoft.com/office/drawing/2016/5/9/chartex" xmlns:cx4="http://schemas.microsoft.com/office/drawing/2016/5/10/chartex" xmlns:cx5="http://schemas.microsoft.com/office/drawing/2016/5/11/chartex" xmlns:cx6="http://schemas.microsoft.com/office/drawing/2016/5/12/chartex" xmlns:cx7="http://schemas.microsoft.com/office/drawing/2016/5/13/chartex" xmlns:cx8="http://schemas.microsoft.com/office/drawing/2016/5/14/chartex" xmlns:mc="http://schemas.openxmlformats.org/markup-compatibility/2006" xmlns:aink="http://schemas.microsoft.com/office/drawing/2016/ink" xmlns:am3d="http://schemas.microsoft.com/office/drawing/2017/model3d" xmlns:o="urn:schemas-microsoft-com:office:office" xmlns:oel="http://schemas.microsoft.com/office/2019/extlst" xmlns:r="http://schemas.openxmlformats.org/officeDocument/2006/relationships" xmlns:m="http://schemas.openxmlformats.org/officeDocument/2006/math" xmlns:v="urn:schemas-microsoft-com:vml" xmlns:wp14="http://schemas.microsoft.com/office/word/2010/wordprocessingDrawing" xmlns:wp="http://schemas.openxmlformats.org/drawingml/2006/wordprocessingDrawing" xmlns:w10="urn:schemas-microsoft-com:office:word" xmlns:w="http://schemas.openxmlformats.org/wordprocessingml/2006/main" xmlns:w14="http://schemas.microsoft.com/office/word/2010/wordml" xmlns:w15="http://schemas.microsoft.com/office/word/2012/wordml" xmlns:w16cex="http://schemas.microsoft.com/office/word/2018/wordml/cex" xmlns:w16cid="http://schemas.microsoft.com/office/word/2016/wordml/cid" xmlns:w16="http://schemas.microsoft.com/office/word/2018/wordml" xmlns:w16du="http://schemas.microsoft.com/office/word/2023/wordml/word16du" xmlns:w16sdtdh="http://schemas.microsoft.com/office/word/2020/wordml/sdtdatahash" xmlns:w16se="http://schemas.microsoft.com/office/word/2015/wordml/symex" xmlns:wpg="http://schemas.microsoft.com/office/word/2010/wordprocessingGroup" xmlns:wpi="http://schemas.microsoft.com/office/word/2010/wordprocessingInk" xmlns:wne="http://schemas.microsoft.com/office/word/2006/wordml" xmlns:wps="http://schemas.microsoft.com/office/word/2010/wordprocessingShape" mc:Ignorable="w14 w15 w16se w16cid w16 w16cex w16sdtdh w16du wp14">
   <w:endnote w:type="separator" w:id="-1">
     <w:p>
       <w:pPr>
@@ -1316,7 +1609,7 @@
 </file>
 
 <file path=word/footnotes.xml><?xml version="1.0" encoding="utf-8"?>
-<w:footnotes xmlns:wpc="http://schemas.microsoft.com/office/word/2010/wordprocessingCanvas" xmlns:cx="http://schemas.microsoft.com/office/drawing/2014/chartex" xmlns:cx1="http://schemas.microsoft.com/office/drawing/2015/9/8/chartex" xmlns:cx2="http://schemas.microsoft.com/office/drawing/2015/10/21/chartex" xmlns:cx3="http://schemas.microsoft.com/office/drawing/2016/5/9/chartex" xmlns:cx4="http://schemas.microsoft.com/office/drawing/2016/5/10/chartex" xmlns:cx5="http://schemas.microsoft.com/office/drawing/2016/5/11/chartex" xmlns:cx6="http://schemas.microsoft.com/office/drawing/2016/5/12/chartex" xmlns:cx7="http://schemas.microsoft.com/office/drawing/2016/5/13/chartex" xmlns:cx8="http://schemas.microsoft.com/office/drawing/2016/5/14/chartex" xmlns:mc="http://schemas.openxmlformats.org/markup-compatibility/2006" xmlns:aink="http://schemas.microsoft.com/office/drawing/2016/ink" xmlns:am3d="http://schemas.microsoft.com/office/drawing/2017/model3d" xmlns:o="urn:schemas-microsoft-com:office:office" xmlns:oel="http://schemas.microsoft.com/office/2019/extlst" xmlns:r="http://schemas.openxmlformats.org/officeDocument/2006/relationships" xmlns:m="http://schemas.openxmlformats.org/officeDocument/2006/math" xmlns:v="urn:schemas-microsoft-com:vml" xmlns:wp14="http://schemas.microsoft.com/office/word/2010/wordprocessingDrawing" xmlns:wp="http://schemas.openxmlformats.org/drawingml/2006/wordprocessingDrawing" xmlns:w10="urn:schemas-microsoft-com:office:word" xmlns:w="http://schemas.openxmlformats.org/wordprocessingml/2006/main" xmlns:w14="http://schemas.microsoft.com/office/word/2010/wordml" xmlns:w15="http://schemas.microsoft.com/office/word/2012/wordml" xmlns:w16cex="http://schemas.microsoft.com/office/word/2018/wordml/cex" xmlns:w16cid="http://schemas.microsoft.com/office/word/2016/wordml/cid" xmlns:w16="http://schemas.microsoft.com/office/word/2018/wordml" xmlns:w16sdtdh="http://schemas.microsoft.com/office/word/2020/wordml/sdtdatahash" xmlns:w16se="http://schemas.microsoft.com/office/word/2015/wordml/symex" xmlns:wpg="http://schemas.microsoft.com/office/word/2010/wordprocessingGroup" xmlns:wpi="http://schemas.microsoft.com/office/word/2010/wordprocessingInk" xmlns:wne="http://schemas.microsoft.com/office/word/2006/wordml" xmlns:wps="http://schemas.microsoft.com/office/word/2010/wordprocessingShape" mc:Ignorable="w14 w15 w16se w16cid w16 w16cex w16sdtdh wp14">
+<w:footnotes xmlns:wpc="http://schemas.microsoft.com/office/word/2010/wordprocessingCanvas" xmlns:cx="http://schemas.microsoft.com/office/drawing/2014/chartex" xmlns:cx1="http://schemas.microsoft.com/office/drawing/2015/9/8/chartex" xmlns:cx2="http://schemas.microsoft.com/office/drawing/2015/10/21/chartex" xmlns:cx3="http://schemas.microsoft.com/office/drawing/2016/5/9/chartex" xmlns:cx4="http://schemas.microsoft.com/office/drawing/2016/5/10/chartex" xmlns:cx5="http://schemas.microsoft.com/office/drawing/2016/5/11/chartex" xmlns:cx6="http://schemas.microsoft.com/office/drawing/2016/5/12/chartex" xmlns:cx7="http://schemas.microsoft.com/office/drawing/2016/5/13/chartex" xmlns:cx8="http://schemas.microsoft.com/office/drawing/2016/5/14/chartex" xmlns:mc="http://schemas.openxmlformats.org/markup-compatibility/2006" xmlns:aink="http://schemas.microsoft.com/office/drawing/2016/ink" xmlns:am3d="http://schemas.microsoft.com/office/drawing/2017/model3d" xmlns:o="urn:schemas-microsoft-com:office:office" xmlns:oel="http://schemas.microsoft.com/office/2019/extlst" xmlns:r="http://schemas.openxmlformats.org/officeDocument/2006/relationships" xmlns:m="http://schemas.openxmlformats.org/officeDocument/2006/math" xmlns:v="urn:schemas-microsoft-com:vml" xmlns:wp14="http://schemas.microsoft.com/office/word/2010/wordprocessingDrawing" xmlns:wp="http://schemas.openxmlformats.org/drawingml/2006/wordprocessingDrawing" xmlns:w10="urn:schemas-microsoft-com:office:word" xmlns:w="http://schemas.openxmlformats.org/wordprocessingml/2006/main" xmlns:w14="http://schemas.microsoft.com/office/word/2010/wordml" xmlns:w15="http://schemas.microsoft.com/office/word/2012/wordml" xmlns:w16cex="http://schemas.microsoft.com/office/word/2018/wordml/cex" xmlns:w16cid="http://schemas.microsoft.com/office/word/2016/wordml/cid" xmlns:w16="http://schemas.microsoft.com/office/word/2018/wordml" xmlns:w16du="http://schemas.microsoft.com/office/word/2023/wordml/word16du" xmlns:w16sdtdh="http://schemas.microsoft.com/office/word/2020/wordml/sdtdatahash" xmlns:w16se="http://schemas.microsoft.com/office/word/2015/wordml/symex" xmlns:wpg="http://schemas.microsoft.com/office/word/2010/wordprocessingGroup" xmlns:wpi="http://schemas.microsoft.com/office/word/2010/wordprocessingInk" xmlns:wne="http://schemas.microsoft.com/office/word/2006/wordml" xmlns:wps="http://schemas.microsoft.com/office/word/2010/wordprocessingShape" mc:Ignorable="w14 w15 w16se w16cid w16 w16cex w16sdtdh w16du wp14">
   <w:footnote w:type="separator" w:id="-1">
     <w:p>
       <w:pPr>
@@ -1341,7 +1634,7 @@
 </file>
 
 <file path=word/header1.xml><?xml version="1.0" encoding="utf-8"?>
-<w:hdr xmlns:wpc="http://schemas.microsoft.com/office/word/2010/wordprocessingCanvas" xmlns:cx="http://schemas.microsoft.com/office/drawing/2014/chartex" xmlns:cx1="http://schemas.microsoft.com/office/drawing/2015/9/8/chartex" xmlns:cx2="http://schemas.microsoft.com/office/drawing/2015/10/21/chartex" xmlns:cx3="http://schemas.microsoft.com/office/drawing/2016/5/9/chartex" xmlns:cx4="http://schemas.microsoft.com/office/drawing/2016/5/10/chartex" xmlns:cx5="http://schemas.microsoft.com/office/drawing/2016/5/11/chartex" xmlns:cx6="http://schemas.microsoft.com/office/drawing/2016/5/12/chartex" xmlns:cx7="http://schemas.microsoft.com/office/drawing/2016/5/13/chartex" xmlns:cx8="http://schemas.microsoft.com/office/drawing/2016/5/14/chartex" xmlns:mc="http://schemas.openxmlformats.org/markup-compatibility/2006" xmlns:aink="http://schemas.microsoft.com/office/drawing/2016/ink" xmlns:am3d="http://schemas.microsoft.com/office/drawing/2017/model3d" xmlns:o="urn:schemas-microsoft-com:office:office" xmlns:oel="http://schemas.microsoft.com/office/2019/extlst" xmlns:r="http://schemas.openxmlformats.org/officeDocument/2006/relationships" xmlns:m="http://schemas.openxmlformats.org/officeDocument/2006/math" xmlns:v="urn:schemas-microsoft-com:vml" xmlns:wp14="http://schemas.microsoft.com/office/word/2010/wordprocessingDrawing" xmlns:wp="http://schemas.openxmlformats.org/drawingml/2006/wordprocessingDrawing" xmlns:w10="urn:schemas-microsoft-com:office:word" xmlns:w="http://schemas.openxmlformats.org/wordprocessingml/2006/main" xmlns:w14="http://schemas.microsoft.com/office/word/2010/wordml" xmlns:w15="http://schemas.microsoft.com/office/word/2012/wordml" xmlns:w16cex="http://schemas.microsoft.com/office/word/2018/wordml/cex" xmlns:w16cid="http://schemas.microsoft.com/office/word/2016/wordml/cid" xmlns:w16="http://schemas.microsoft.com/office/word/2018/wordml" xmlns:w16sdtdh="http://schemas.microsoft.com/office/word/2020/wordml/sdtdatahash" xmlns:w16se="http://schemas.microsoft.com/office/word/2015/wordml/symex" xmlns:wpg="http://schemas.microsoft.com/office/word/2010/wordprocessingGroup" xmlns:wpi="http://schemas.microsoft.com/office/word/2010/wordprocessingInk" xmlns:wne="http://schemas.microsoft.com/office/word/2006/wordml" xmlns:wps="http://schemas.microsoft.com/office/word/2010/wordprocessingShape" mc:Ignorable="w14 w15 w16se w16cid w16 w16cex w16sdtdh wp14">
+<w:hdr xmlns:wpc="http://schemas.microsoft.com/office/word/2010/wordprocessingCanvas" xmlns:cx="http://schemas.microsoft.com/office/drawing/2014/chartex" xmlns:cx1="http://schemas.microsoft.com/office/drawing/2015/9/8/chartex" xmlns:cx2="http://schemas.microsoft.com/office/drawing/2015/10/21/chartex" xmlns:cx3="http://schemas.microsoft.com/office/drawing/2016/5/9/chartex" xmlns:cx4="http://schemas.microsoft.com/office/drawing/2016/5/10/chartex" xmlns:cx5="http://schemas.microsoft.com/office/drawing/2016/5/11/chartex" xmlns:cx6="http://schemas.microsoft.com/office/drawing/2016/5/12/chartex" xmlns:cx7="http://schemas.microsoft.com/office/drawing/2016/5/13/chartex" xmlns:cx8="http://schemas.microsoft.com/office/drawing/2016/5/14/chartex" xmlns:mc="http://schemas.openxmlformats.org/markup-compatibility/2006" xmlns:aink="http://schemas.microsoft.com/office/drawing/2016/ink" xmlns:am3d="http://schemas.microsoft.com/office/drawing/2017/model3d" xmlns:o="urn:schemas-microsoft-com:office:office" xmlns:oel="http://schemas.microsoft.com/office/2019/extlst" xmlns:r="http://schemas.openxmlformats.org/officeDocument/2006/relationships" xmlns:m="http://schemas.openxmlformats.org/officeDocument/2006/math" xmlns:v="urn:schemas-microsoft-com:vml" xmlns:wp14="http://schemas.microsoft.com/office/word/2010/wordprocessingDrawing" xmlns:wp="http://schemas.openxmlformats.org/drawingml/2006/wordprocessingDrawing" xmlns:w10="urn:schemas-microsoft-com:office:word" xmlns:w="http://schemas.openxmlformats.org/wordprocessingml/2006/main" xmlns:w14="http://schemas.microsoft.com/office/word/2010/wordml" xmlns:w15="http://schemas.microsoft.com/office/word/2012/wordml" xmlns:w16cex="http://schemas.microsoft.com/office/word/2018/wordml/cex" xmlns:w16cid="http://schemas.microsoft.com/office/word/2016/wordml/cid" xmlns:w16="http://schemas.microsoft.com/office/word/2018/wordml" xmlns:w16du="http://schemas.microsoft.com/office/word/2023/wordml/word16du" xmlns:w16sdtdh="http://schemas.microsoft.com/office/word/2020/wordml/sdtdatahash" xmlns:w16se="http://schemas.microsoft.com/office/word/2015/wordml/symex" xmlns:wpg="http://schemas.microsoft.com/office/word/2010/wordprocessingGroup" xmlns:wpi="http://schemas.microsoft.com/office/word/2010/wordprocessingInk" xmlns:wne="http://schemas.microsoft.com/office/word/2006/wordml" xmlns:wps="http://schemas.microsoft.com/office/word/2010/wordprocessingShape" mc:Ignorable="w14 w15 w16se w16cid w16 w16cex w16sdtdh w16du wp14">
   <w:sdt>
     <w:sdtPr>
       <w:id w:val="196825314"/>
@@ -1386,7 +1679,7 @@
 </file>
 
 <file path=word/numbering.xml><?xml version="1.0" encoding="utf-8"?>
-<w:numbering xmlns:wpc="http://schemas.microsoft.com/office/word/2010/wordprocessingCanvas" xmlns:cx="http://schemas.microsoft.com/office/drawing/2014/chartex" xmlns:cx1="http://schemas.microsoft.com/office/drawing/2015/9/8/chartex" xmlns:cx2="http://schemas.microsoft.com/office/drawing/2015/10/21/chartex" xmlns:cx3="http://schemas.microsoft.com/office/drawing/2016/5/9/chartex" xmlns:cx4="http://schemas.microsoft.com/office/drawing/2016/5/10/chartex" xmlns:cx5="http://schemas.microsoft.com/office/drawing/2016/5/11/chartex" xmlns:cx6="http://schemas.microsoft.com/office/drawing/2016/5/12/chartex" xmlns:cx7="http://schemas.microsoft.com/office/drawing/2016/5/13/chartex" xmlns:cx8="http://schemas.microsoft.com/office/drawing/2016/5/14/chartex" xmlns:mc="http://schemas.openxmlformats.org/markup-compatibility/2006" xmlns:aink="http://schemas.microsoft.com/office/drawing/2016/ink" xmlns:am3d="http://schemas.microsoft.com/office/drawing/2017/model3d" xmlns:o="urn:schemas-microsoft-com:office:office" xmlns:oel="http://schemas.microsoft.com/office/2019/extlst" xmlns:r="http://schemas.openxmlformats.org/officeDocument/2006/relationships" xmlns:m="http://schemas.openxmlformats.org/officeDocument/2006/math" xmlns:v="urn:schemas-microsoft-com:vml" xmlns:wp14="http://schemas.microsoft.com/office/word/2010/wordprocessingDrawing" xmlns:wp="http://schemas.openxmlformats.org/drawingml/2006/wordprocessingDrawing" xmlns:w10="urn:schemas-microsoft-com:office:word" xmlns:w="http://schemas.openxmlformats.org/wordprocessingml/2006/main" xmlns:w14="http://schemas.microsoft.com/office/word/2010/wordml" xmlns:w15="http://schemas.microsoft.com/office/word/2012/wordml" xmlns:w16cex="http://schemas.microsoft.com/office/word/2018/wordml/cex" xmlns:w16cid="http://schemas.microsoft.com/office/word/2016/wordml/cid" xmlns:w16="http://schemas.microsoft.com/office/word/2018/wordml" xmlns:w16sdtdh="http://schemas.microsoft.com/office/word/2020/wordml/sdtdatahash" xmlns:w16se="http://schemas.microsoft.com/office/word/2015/wordml/symex" xmlns:wpg="http://schemas.microsoft.com/office/word/2010/wordprocessingGroup" xmlns:wpi="http://schemas.microsoft.com/office/word/2010/wordprocessingInk" xmlns:wne="http://schemas.microsoft.com/office/word/2006/wordml" xmlns:wps="http://schemas.microsoft.com/office/word/2010/wordprocessingShape" mc:Ignorable="w14 w15 w16se w16cid w16 w16cex w16sdtdh wp14">
+<w:numbering xmlns:wpc="http://schemas.microsoft.com/office/word/2010/wordprocessingCanvas" xmlns:cx="http://schemas.microsoft.com/office/drawing/2014/chartex" xmlns:cx1="http://schemas.microsoft.com/office/drawing/2015/9/8/chartex" xmlns:cx2="http://schemas.microsoft.com/office/drawing/2015/10/21/chartex" xmlns:cx3="http://schemas.microsoft.com/office/drawing/2016/5/9/chartex" xmlns:cx4="http://schemas.microsoft.com/office/drawing/2016/5/10/chartex" xmlns:cx5="http://schemas.microsoft.com/office/drawing/2016/5/11/chartex" xmlns:cx6="http://schemas.microsoft.com/office/drawing/2016/5/12/chartex" xmlns:cx7="http://schemas.microsoft.com/office/drawing/2016/5/13/chartex" xmlns:cx8="http://schemas.microsoft.com/office/drawing/2016/5/14/chartex" xmlns:mc="http://schemas.openxmlformats.org/markup-compatibility/2006" xmlns:aink="http://schemas.microsoft.com/office/drawing/2016/ink" xmlns:am3d="http://schemas.microsoft.com/office/drawing/2017/model3d" xmlns:o="urn:schemas-microsoft-com:office:office" xmlns:oel="http://schemas.microsoft.com/office/2019/extlst" xmlns:r="http://schemas.openxmlformats.org/officeDocument/2006/relationships" xmlns:m="http://schemas.openxmlformats.org/officeDocument/2006/math" xmlns:v="urn:schemas-microsoft-com:vml" xmlns:wp14="http://schemas.microsoft.com/office/word/2010/wordprocessingDrawing" xmlns:wp="http://schemas.openxmlformats.org/drawingml/2006/wordprocessingDrawing" xmlns:w10="urn:schemas-microsoft-com:office:word" xmlns:w="http://schemas.openxmlformats.org/wordprocessingml/2006/main" xmlns:w14="http://schemas.microsoft.com/office/word/2010/wordml" xmlns:w15="http://schemas.microsoft.com/office/word/2012/wordml" xmlns:w16cex="http://schemas.microsoft.com/office/word/2018/wordml/cex" xmlns:w16cid="http://schemas.microsoft.com/office/word/2016/wordml/cid" xmlns:w16="http://schemas.microsoft.com/office/word/2018/wordml" xmlns:w16du="http://schemas.microsoft.com/office/word/2023/wordml/word16du" xmlns:w16sdtdh="http://schemas.microsoft.com/office/word/2020/wordml/sdtdatahash" xmlns:w16se="http://schemas.microsoft.com/office/word/2015/wordml/symex" xmlns:wpg="http://schemas.microsoft.com/office/word/2010/wordprocessingGroup" xmlns:wpi="http://schemas.microsoft.com/office/word/2010/wordprocessingInk" xmlns:wne="http://schemas.microsoft.com/office/word/2006/wordml" xmlns:wps="http://schemas.microsoft.com/office/word/2010/wordprocessingShape" mc:Ignorable="w14 w15 w16se w16cid w16 w16cex w16sdtdh w16du wp14">
   <w:abstractNum w:abstractNumId="0" w15:restartNumberingAfterBreak="0">
     <w:nsid w:val="2C585EE7"/>
     <w:multiLevelType w:val="hybridMultilevel"/>
@@ -1592,7 +1885,7 @@
   <w:abstractNum w:abstractNumId="2" w15:restartNumberingAfterBreak="0">
     <w:nsid w:val="6EB84F75"/>
     <w:multiLevelType w:val="hybridMultilevel"/>
-    <w:tmpl w:val="AF2CC38E"/>
+    <w:tmpl w:val="5C34C914"/>
     <w:lvl w:ilvl="0" w:tplc="240A0001">
       <w:start w:val="1"/>
       <w:numFmt w:val="bullet"/>
@@ -1831,7 +2124,7 @@
 </file>
 
 <file path=word/styles.xml><?xml version="1.0" encoding="utf-8"?>
-<w:styles xmlns:mc="http://schemas.openxmlformats.org/markup-compatibility/2006" xmlns:r="http://schemas.openxmlformats.org/officeDocument/2006/relationships" xmlns:w="http://schemas.openxmlformats.org/wordprocessingml/2006/main" xmlns:w14="http://schemas.microsoft.com/office/word/2010/wordml" xmlns:w15="http://schemas.microsoft.com/office/word/2012/wordml" xmlns:w16cex="http://schemas.microsoft.com/office/word/2018/wordml/cex" xmlns:w16cid="http://schemas.microsoft.com/office/word/2016/wordml/cid" xmlns:w16="http://schemas.microsoft.com/office/word/2018/wordml" xmlns:w16sdtdh="http://schemas.microsoft.com/office/word/2020/wordml/sdtdatahash" xmlns:w16se="http://schemas.microsoft.com/office/word/2015/wordml/symex" mc:Ignorable="w14 w15 w16se w16cid w16 w16cex w16sdtdh">
+<w:styles xmlns:mc="http://schemas.openxmlformats.org/markup-compatibility/2006" xmlns:r="http://schemas.openxmlformats.org/officeDocument/2006/relationships" xmlns:w="http://schemas.openxmlformats.org/wordprocessingml/2006/main" xmlns:w14="http://schemas.microsoft.com/office/word/2010/wordml" xmlns:w15="http://schemas.microsoft.com/office/word/2012/wordml" xmlns:w16cex="http://schemas.microsoft.com/office/word/2018/wordml/cex" xmlns:w16cid="http://schemas.microsoft.com/office/word/2016/wordml/cid" xmlns:w16="http://schemas.microsoft.com/office/word/2018/wordml" xmlns:w16du="http://schemas.microsoft.com/office/word/2023/wordml/word16du" xmlns:w16sdtdh="http://schemas.microsoft.com/office/word/2020/wordml/sdtdatahash" xmlns:w16se="http://schemas.microsoft.com/office/word/2015/wordml/symex" mc:Ignorable="w14 w15 w16se w16cid w16 w16cex w16sdtdh w16du">
   <w:docDefaults>
     <w:rPrDefault>
       <w:rPr>

</xml_diff>

<commit_message>
Commit #8 // Avance en el Informe(ALPHA)...
</commit_message>
<xml_diff>
--- a/Informe2_alpha.docx
+++ b/Informe2_alpha.docx
@@ -689,7 +689,16 @@
     <w:p>
       <w:pPr>
         <w:pStyle w:val="Prrafodelista"/>
-        <w:ind w:left="828" w:firstLine="360"/>
+        <w:ind w:left="1188" w:firstLine="0"/>
+        <w:rPr>
+          <w:rFonts w:ascii="Arial" w:hAnsi="Arial" w:cs="Arial"/>
+          <w:lang w:val="es-MX"/>
+        </w:rPr>
+      </w:pPr>
+    </w:p>
+    <w:p>
+      <w:pPr>
+        <w:ind w:firstLine="0"/>
         <w:jc w:val="center"/>
         <w:rPr>
           <w:rFonts w:ascii="Arial" w:hAnsi="Arial" w:cs="Arial"/>
@@ -721,7 +730,653 @@
           <w:lang w:val="es-MX"/>
         </w:rPr>
         <w:tab/>
-      </w:r>
+        <w:t>El desarrollo a la solución esta dividido en 2 partes, un segmento de código dedicado a la manipulación de las estructuras de datos que conforman a la red metro, y otro segmento que se encarga de mostrar información general o especifica de esta, todo con el fin de encapsular los diferentes requerimientos del problema y que el desarrollo fuera más sencillo.</w:t>
+      </w:r>
+    </w:p>
+    <w:p>
+      <w:pPr>
+        <w:pStyle w:val="Prrafodelista"/>
+        <w:ind w:left="0" w:firstLine="0"/>
+        <w:rPr>
+          <w:rFonts w:ascii="Arial" w:hAnsi="Arial" w:cs="Arial"/>
+          <w:lang w:val="es-MX"/>
+        </w:rPr>
+      </w:pPr>
+      <w:r>
+        <w:rPr>
+          <w:rFonts w:ascii="Arial" w:hAnsi="Arial" w:cs="Arial"/>
+          <w:lang w:val="es-MX"/>
+        </w:rPr>
+        <w:tab/>
+        <w:t xml:space="preserve">Todo el proceso de análisis y construcción del código fuente </w:t>
+      </w:r>
+      <w:r>
+        <w:rPr>
+          <w:rFonts w:ascii="Arial" w:hAnsi="Arial" w:cs="Arial"/>
+          <w:lang w:val="es-MX"/>
+        </w:rPr>
+        <w:t>desemboca</w:t>
+      </w:r>
+      <w:r>
+        <w:rPr>
+          <w:rFonts w:ascii="Arial" w:hAnsi="Arial" w:cs="Arial"/>
+          <w:lang w:val="es-MX"/>
+        </w:rPr>
+        <w:t xml:space="preserve"> dentro de la clase </w:t>
+      </w:r>
+      <w:r>
+        <w:rPr>
+          <w:rFonts w:ascii="Arial" w:hAnsi="Arial" w:cs="Arial"/>
+          <w:b/>
+          <w:bCs/>
+          <w:lang w:val="es-MX"/>
+        </w:rPr>
+        <w:t xml:space="preserve">Metro, </w:t>
+      </w:r>
+      <w:r>
+        <w:rPr>
+          <w:rFonts w:ascii="Arial" w:hAnsi="Arial" w:cs="Arial"/>
+          <w:lang w:val="es-MX"/>
+        </w:rPr>
+        <w:t xml:space="preserve">esta, como bien dice su nombre, intenta simular </w:t>
+      </w:r>
+      <w:r>
+        <w:rPr>
+          <w:rFonts w:ascii="Arial" w:hAnsi="Arial" w:cs="Arial"/>
+          <w:lang w:val="es-MX"/>
+        </w:rPr>
+        <w:t>como seria el funcionamiento de una red metro mediante la administración de componentes como líneas y estaciones que modifican el tiempo de recorrido entre ellas. Esta clase se compone de:</w:t>
+      </w:r>
+    </w:p>
+    <w:p>
+      <w:pPr>
+        <w:pStyle w:val="Prrafodelista"/>
+        <w:numPr>
+          <w:ilvl w:val="0"/>
+          <w:numId w:val="5"/>
+        </w:numPr>
+        <w:rPr>
+          <w:rFonts w:ascii="Arial" w:hAnsi="Arial" w:cs="Arial"/>
+          <w:lang w:val="es-MX"/>
+        </w:rPr>
+      </w:pPr>
+      <w:r>
+        <w:rPr>
+          <w:rFonts w:ascii="Arial" w:hAnsi="Arial" w:cs="Arial"/>
+          <w:b/>
+          <w:bCs/>
+          <w:lang w:val="es-MX"/>
+        </w:rPr>
+        <w:t>ATRIBUTOS</w:t>
+      </w:r>
+      <w:r>
+        <w:rPr>
+          <w:rFonts w:ascii="Arial" w:hAnsi="Arial" w:cs="Arial"/>
+          <w:lang w:val="es-MX"/>
+        </w:rPr>
+        <w:t>:</w:t>
+      </w:r>
+    </w:p>
+    <w:p>
+      <w:pPr>
+        <w:pStyle w:val="Prrafodelista"/>
+        <w:numPr>
+          <w:ilvl w:val="1"/>
+          <w:numId w:val="5"/>
+        </w:numPr>
+        <w:rPr>
+          <w:rFonts w:ascii="Arial" w:hAnsi="Arial" w:cs="Arial"/>
+          <w:lang w:val="es-MX"/>
+        </w:rPr>
+      </w:pPr>
+      <w:r>
+        <w:rPr>
+          <w:rFonts w:ascii="Arial" w:hAnsi="Arial" w:cs="Arial"/>
+          <w:b/>
+          <w:bCs/>
+          <w:lang w:val="es-MX"/>
+        </w:rPr>
+        <w:t>stations</w:t>
+      </w:r>
+      <w:r>
+        <w:rPr>
+          <w:rFonts w:ascii="Arial" w:hAnsi="Arial" w:cs="Arial"/>
+          <w:lang w:val="es-MX"/>
+        </w:rPr>
+        <w:t xml:space="preserve">:  Es la estructura de datos principal, la cual es un arreglo de arreglos de tipo </w:t>
+      </w:r>
+      <w:r>
+        <w:rPr>
+          <w:rFonts w:ascii="Arial" w:hAnsi="Arial" w:cs="Arial"/>
+          <w:lang w:val="es-MX"/>
+        </w:rPr>
+        <w:t>cadena de caracteres,</w:t>
+      </w:r>
+      <w:r>
+        <w:rPr>
+          <w:rFonts w:ascii="Arial" w:hAnsi="Arial" w:cs="Arial"/>
+          <w:lang w:val="es-MX"/>
+        </w:rPr>
+        <w:t xml:space="preserve"> en la que se encuentran las diferentes estaciones divididas en segmentos que representan sus líneas.</w:t>
+      </w:r>
+    </w:p>
+    <w:p>
+      <w:pPr>
+        <w:pStyle w:val="Prrafodelista"/>
+        <w:numPr>
+          <w:ilvl w:val="1"/>
+          <w:numId w:val="5"/>
+        </w:numPr>
+        <w:rPr>
+          <w:rFonts w:ascii="Arial" w:hAnsi="Arial" w:cs="Arial"/>
+          <w:lang w:val="es-MX"/>
+        </w:rPr>
+      </w:pPr>
+      <w:proofErr w:type="spellStart"/>
+      <w:r>
+        <w:rPr>
+          <w:rFonts w:ascii="Arial" w:hAnsi="Arial" w:cs="Arial"/>
+          <w:b/>
+          <w:bCs/>
+          <w:lang w:val="es-MX"/>
+        </w:rPr>
+        <w:t>hour</w:t>
+      </w:r>
+      <w:proofErr w:type="spellEnd"/>
+      <w:r>
+        <w:rPr>
+          <w:rFonts w:ascii="Arial" w:hAnsi="Arial" w:cs="Arial"/>
+          <w:lang w:val="es-MX"/>
+        </w:rPr>
+        <w:t xml:space="preserve">: Es la estructura de </w:t>
+      </w:r>
+      <w:r>
+        <w:rPr>
+          <w:rFonts w:ascii="Arial" w:hAnsi="Arial" w:cs="Arial"/>
+          <w:lang w:val="es-MX"/>
+        </w:rPr>
+        <w:t>datos (</w:t>
+      </w:r>
+      <w:r>
+        <w:rPr>
+          <w:rFonts w:ascii="Arial" w:hAnsi="Arial" w:cs="Arial"/>
+          <w:lang w:val="es-MX"/>
+        </w:rPr>
+        <w:t xml:space="preserve">tipo </w:t>
+      </w:r>
+      <w:r>
+        <w:rPr>
+          <w:rFonts w:ascii="Arial" w:hAnsi="Arial" w:cs="Arial"/>
+          <w:lang w:val="es-MX"/>
+        </w:rPr>
+        <w:t>entero</w:t>
+      </w:r>
+      <w:r>
+        <w:rPr>
+          <w:rFonts w:ascii="Arial" w:hAnsi="Arial" w:cs="Arial"/>
+          <w:lang w:val="es-MX"/>
+        </w:rPr>
+        <w:t>) que se encarga de almacenar los tiempos de recorrido entre estaciones, esta fue diseñada intencionalmente para que este alineada con la estructura principal en base a ciertas proporciones que dictan los patrones encontrados durante el proceso de análisis. Esta, al igual que la estructura madre está dividida en segmentos que representan su línea en la red.</w:t>
+      </w:r>
+    </w:p>
+    <w:p>
+      <w:pPr>
+        <w:pStyle w:val="Prrafodelista"/>
+        <w:numPr>
+          <w:ilvl w:val="1"/>
+          <w:numId w:val="5"/>
+        </w:numPr>
+        <w:rPr>
+          <w:rFonts w:ascii="Arial" w:hAnsi="Arial" w:cs="Arial"/>
+          <w:lang w:val="es-MX"/>
+        </w:rPr>
+      </w:pPr>
+      <w:proofErr w:type="spellStart"/>
+      <w:r>
+        <w:rPr>
+          <w:rFonts w:ascii="Arial" w:hAnsi="Arial" w:cs="Arial"/>
+          <w:b/>
+          <w:bCs/>
+          <w:lang w:val="es-MX"/>
+        </w:rPr>
+        <w:t>total_lines</w:t>
+      </w:r>
+      <w:proofErr w:type="spellEnd"/>
+      <w:r>
+        <w:rPr>
+          <w:rFonts w:ascii="Arial" w:hAnsi="Arial" w:cs="Arial"/>
+          <w:lang w:val="es-MX"/>
+        </w:rPr>
+        <w:t xml:space="preserve">: Como su nombre ya lo describe, es un atributo de tipo entero el cual se encarga de almacenar la cantidad líneas totales que se </w:t>
+      </w:r>
+      <w:r>
+        <w:rPr>
+          <w:rFonts w:ascii="Arial" w:hAnsi="Arial" w:cs="Arial"/>
+          <w:lang w:val="es-MX"/>
+        </w:rPr>
+        <w:lastRenderedPageBreak/>
+        <w:t>encuentran actualmente en la red, esto con el fin de darle a numerosos ciclos dentro del código un limite en sus iteraciones o también servir de índice en algunos arreglos.</w:t>
+      </w:r>
+    </w:p>
+    <w:p>
+      <w:pPr>
+        <w:pStyle w:val="Prrafodelista"/>
+        <w:numPr>
+          <w:ilvl w:val="1"/>
+          <w:numId w:val="5"/>
+        </w:numPr>
+        <w:rPr>
+          <w:rFonts w:ascii="Arial" w:hAnsi="Arial" w:cs="Arial"/>
+          <w:lang w:val="es-MX"/>
+        </w:rPr>
+      </w:pPr>
+      <w:proofErr w:type="spellStart"/>
+      <w:r>
+        <w:rPr>
+          <w:rFonts w:ascii="Arial" w:hAnsi="Arial" w:cs="Arial"/>
+          <w:b/>
+          <w:bCs/>
+          <w:lang w:val="es-MX"/>
+        </w:rPr>
+        <w:t>act_line</w:t>
+      </w:r>
+      <w:proofErr w:type="spellEnd"/>
+      <w:r>
+        <w:rPr>
+          <w:rFonts w:ascii="Arial" w:hAnsi="Arial" w:cs="Arial"/>
+          <w:lang w:val="es-MX"/>
+        </w:rPr>
+        <w:t>: Este atributo de tipo entero representa la línea actual sobre la que se esta trabajando durante la ejecución.</w:t>
+      </w:r>
+    </w:p>
+    <w:p>
+      <w:pPr>
+        <w:pStyle w:val="Prrafodelista"/>
+        <w:numPr>
+          <w:ilvl w:val="1"/>
+          <w:numId w:val="5"/>
+        </w:numPr>
+        <w:rPr>
+          <w:rFonts w:ascii="Arial" w:hAnsi="Arial" w:cs="Arial"/>
+          <w:lang w:val="es-MX"/>
+        </w:rPr>
+      </w:pPr>
+      <w:proofErr w:type="spellStart"/>
+      <w:r>
+        <w:rPr>
+          <w:rFonts w:ascii="Arial" w:hAnsi="Arial" w:cs="Arial"/>
+          <w:b/>
+          <w:bCs/>
+          <w:lang w:val="es-MX"/>
+        </w:rPr>
+        <w:t>len</w:t>
+      </w:r>
+      <w:proofErr w:type="spellEnd"/>
+      <w:r>
+        <w:rPr>
+          <w:rFonts w:ascii="Arial" w:hAnsi="Arial" w:cs="Arial"/>
+          <w:lang w:val="es-MX"/>
+        </w:rPr>
+        <w:t xml:space="preserve">: Atributo de tipo entero que representa el tamaño de una línea sobre la cual el flujo del programa </w:t>
+      </w:r>
+      <w:r>
+        <w:rPr>
+          <w:rFonts w:ascii="Arial" w:hAnsi="Arial" w:cs="Arial"/>
+          <w:lang w:val="es-MX"/>
+        </w:rPr>
+        <w:t>está</w:t>
+      </w:r>
+      <w:r>
+        <w:rPr>
+          <w:rFonts w:ascii="Arial" w:hAnsi="Arial" w:cs="Arial"/>
+          <w:lang w:val="es-MX"/>
+        </w:rPr>
+        <w:t xml:space="preserve"> trabajando.</w:t>
+      </w:r>
+    </w:p>
+    <w:p>
+      <w:pPr>
+        <w:pStyle w:val="Prrafodelista"/>
+        <w:numPr>
+          <w:ilvl w:val="0"/>
+          <w:numId w:val="5"/>
+        </w:numPr>
+        <w:rPr>
+          <w:rFonts w:ascii="Arial" w:hAnsi="Arial" w:cs="Arial"/>
+          <w:lang w:val="es-MX"/>
+        </w:rPr>
+      </w:pPr>
+      <w:r>
+        <w:rPr>
+          <w:rFonts w:ascii="Arial" w:hAnsi="Arial" w:cs="Arial"/>
+          <w:b/>
+          <w:bCs/>
+          <w:lang w:val="es-MX"/>
+        </w:rPr>
+        <w:t>MÉTODOS</w:t>
+      </w:r>
+      <w:r>
+        <w:rPr>
+          <w:rFonts w:ascii="Arial" w:hAnsi="Arial" w:cs="Arial"/>
+          <w:lang w:val="es-MX"/>
+        </w:rPr>
+        <w:t>:</w:t>
+      </w:r>
+    </w:p>
+    <w:p>
+      <w:pPr>
+        <w:pStyle w:val="Prrafodelista"/>
+        <w:numPr>
+          <w:ilvl w:val="1"/>
+          <w:numId w:val="5"/>
+        </w:numPr>
+        <w:rPr>
+          <w:rFonts w:ascii="Arial" w:hAnsi="Arial" w:cs="Arial"/>
+          <w:lang w:val="es-MX"/>
+        </w:rPr>
+      </w:pPr>
+      <w:r>
+        <w:rPr>
+          <w:rFonts w:ascii="Arial" w:hAnsi="Arial" w:cs="Arial"/>
+          <w:b/>
+          <w:bCs/>
+          <w:lang w:val="es-MX"/>
+        </w:rPr>
+        <w:t>Metro</w:t>
+      </w:r>
+      <w:r>
+        <w:rPr>
+          <w:rFonts w:ascii="Arial" w:hAnsi="Arial" w:cs="Arial"/>
+          <w:lang w:val="es-MX"/>
+        </w:rPr>
+        <w:t>: Este es el constructor de la clase, la razón por la que no recibe ningún parámetro es que inicializa la estructura de datos con una línea de metro con sus respectivas características por defecto, ya si el usuario decide eliminarlo, lo hará durante el transcurso de la ejecución.</w:t>
+      </w:r>
+    </w:p>
+    <w:p>
+      <w:pPr>
+        <w:pStyle w:val="Prrafodelista"/>
+        <w:numPr>
+          <w:ilvl w:val="1"/>
+          <w:numId w:val="5"/>
+        </w:numPr>
+        <w:rPr>
+          <w:rFonts w:ascii="Arial" w:hAnsi="Arial" w:cs="Arial"/>
+          <w:lang w:val="es-MX"/>
+        </w:rPr>
+      </w:pPr>
+      <w:proofErr w:type="spellStart"/>
+      <w:r>
+        <w:rPr>
+          <w:rFonts w:ascii="Arial" w:hAnsi="Arial" w:cs="Arial"/>
+          <w:b/>
+          <w:bCs/>
+          <w:lang w:val="es-MX"/>
+        </w:rPr>
+        <w:t>Admin</w:t>
+      </w:r>
+      <w:proofErr w:type="spellEnd"/>
+      <w:r>
+        <w:rPr>
+          <w:rFonts w:ascii="Arial" w:hAnsi="Arial" w:cs="Arial"/>
+          <w:b/>
+          <w:bCs/>
+          <w:lang w:val="es-MX"/>
+        </w:rPr>
+        <w:t xml:space="preserve"> e </w:t>
+      </w:r>
+      <w:proofErr w:type="spellStart"/>
+      <w:r>
+        <w:rPr>
+          <w:rFonts w:ascii="Arial" w:hAnsi="Arial" w:cs="Arial"/>
+          <w:b/>
+          <w:bCs/>
+          <w:lang w:val="es-MX"/>
+        </w:rPr>
+        <w:t>Info</w:t>
+      </w:r>
+      <w:proofErr w:type="spellEnd"/>
+      <w:r>
+        <w:rPr>
+          <w:rFonts w:ascii="Arial" w:hAnsi="Arial" w:cs="Arial"/>
+          <w:lang w:val="es-MX"/>
+        </w:rPr>
+        <w:t xml:space="preserve">: La razón por las que están juntas es porque su funcionamiento es similar, le brindan al usuario un menú con el cual pueden dirigir la ejecución del programa a su gusto, en </w:t>
+      </w:r>
+      <w:proofErr w:type="spellStart"/>
+      <w:r>
+        <w:rPr>
+          <w:rFonts w:ascii="Arial" w:hAnsi="Arial" w:cs="Arial"/>
+          <w:b/>
+          <w:bCs/>
+          <w:lang w:val="es-MX"/>
+        </w:rPr>
+        <w:t>Admin</w:t>
+      </w:r>
+      <w:proofErr w:type="spellEnd"/>
+      <w:r>
+        <w:rPr>
+          <w:rFonts w:ascii="Arial" w:hAnsi="Arial" w:cs="Arial"/>
+          <w:b/>
+          <w:bCs/>
+          <w:lang w:val="es-MX"/>
+        </w:rPr>
+        <w:t xml:space="preserve"> </w:t>
+      </w:r>
+      <w:r>
+        <w:rPr>
+          <w:rFonts w:ascii="Arial" w:hAnsi="Arial" w:cs="Arial"/>
+          <w:lang w:val="es-MX"/>
+        </w:rPr>
+        <w:t xml:space="preserve">manipulando las estructuras de datos y en </w:t>
+      </w:r>
+      <w:proofErr w:type="spellStart"/>
+      <w:r>
+        <w:rPr>
+          <w:rFonts w:ascii="Arial" w:hAnsi="Arial" w:cs="Arial"/>
+          <w:b/>
+          <w:bCs/>
+          <w:lang w:val="es-MX"/>
+        </w:rPr>
+        <w:t>Info</w:t>
+      </w:r>
+      <w:proofErr w:type="spellEnd"/>
+      <w:r>
+        <w:rPr>
+          <w:rFonts w:ascii="Arial" w:hAnsi="Arial" w:cs="Arial"/>
+          <w:b/>
+          <w:bCs/>
+          <w:lang w:val="es-MX"/>
+        </w:rPr>
+        <w:t xml:space="preserve"> </w:t>
+      </w:r>
+      <w:r>
+        <w:rPr>
+          <w:rFonts w:ascii="Arial" w:hAnsi="Arial" w:cs="Arial"/>
+          <w:lang w:val="es-MX"/>
+        </w:rPr>
+        <w:t>consultando sobre ellas.</w:t>
+      </w:r>
+      <w:r>
+        <w:rPr>
+          <w:rFonts w:ascii="Arial" w:hAnsi="Arial" w:cs="Arial"/>
+          <w:lang w:val="es-MX"/>
+        </w:rPr>
+        <w:t xml:space="preserve"> </w:t>
+      </w:r>
+      <w:r>
+        <w:rPr>
+          <w:rFonts w:ascii="Arial" w:hAnsi="Arial" w:cs="Arial"/>
+          <w:lang w:val="es-MX"/>
+        </w:rPr>
+        <w:t xml:space="preserve">  </w:t>
+      </w:r>
+      <w:r>
+        <w:rPr>
+          <w:rFonts w:ascii="Arial" w:hAnsi="Arial" w:cs="Arial"/>
+          <w:lang w:val="es-MX"/>
+        </w:rPr>
+        <w:t xml:space="preserve"> </w:t>
+      </w:r>
+    </w:p>
+    <w:p>
+      <w:pPr>
+        <w:pStyle w:val="Prrafodelista"/>
+        <w:numPr>
+          <w:ilvl w:val="1"/>
+          <w:numId w:val="5"/>
+        </w:numPr>
+        <w:rPr>
+          <w:rFonts w:ascii="Arial" w:hAnsi="Arial" w:cs="Arial"/>
+          <w:lang w:val="es-MX"/>
+        </w:rPr>
+      </w:pPr>
+      <w:proofErr w:type="spellStart"/>
+      <w:r>
+        <w:rPr>
+          <w:rFonts w:ascii="Arial" w:hAnsi="Arial" w:cs="Arial"/>
+          <w:b/>
+          <w:bCs/>
+          <w:lang w:val="es-MX"/>
+        </w:rPr>
+        <w:t>ShowMe</w:t>
+      </w:r>
+      <w:proofErr w:type="spellEnd"/>
+      <w:r>
+        <w:rPr>
+          <w:rFonts w:ascii="Arial" w:hAnsi="Arial" w:cs="Arial"/>
+          <w:lang w:val="es-MX"/>
+        </w:rPr>
+        <w:t xml:space="preserve">: Esta encargada de graficar  el estado de la línea sobre la cual se esté trabajando (determinado por </w:t>
+      </w:r>
+      <w:proofErr w:type="spellStart"/>
+      <w:r>
+        <w:rPr>
+          <w:rFonts w:ascii="Arial" w:hAnsi="Arial" w:cs="Arial"/>
+          <w:b/>
+          <w:bCs/>
+          <w:lang w:val="es-MX"/>
+        </w:rPr>
+        <w:t>act_line</w:t>
+      </w:r>
+      <w:proofErr w:type="spellEnd"/>
+      <w:r>
+        <w:rPr>
+          <w:rFonts w:ascii="Arial" w:hAnsi="Arial" w:cs="Arial"/>
+          <w:lang w:val="es-MX"/>
+        </w:rPr>
+        <w:t>), o también puede funcionar como menú al momento de elegir alguna estación.</w:t>
+      </w:r>
+    </w:p>
+    <w:p>
+      <w:pPr>
+        <w:pStyle w:val="Prrafodelista"/>
+        <w:numPr>
+          <w:ilvl w:val="1"/>
+          <w:numId w:val="5"/>
+        </w:numPr>
+        <w:rPr>
+          <w:rFonts w:ascii="Arial" w:hAnsi="Arial" w:cs="Arial"/>
+          <w:lang w:val="es-MX"/>
+        </w:rPr>
+      </w:pPr>
+      <w:proofErr w:type="spellStart"/>
+      <w:r>
+        <w:rPr>
+          <w:rFonts w:ascii="Arial" w:hAnsi="Arial" w:cs="Arial"/>
+          <w:b/>
+          <w:bCs/>
+          <w:lang w:val="es-MX"/>
+        </w:rPr>
+        <w:t>Restart</w:t>
+      </w:r>
+      <w:proofErr w:type="spellEnd"/>
+      <w:r>
+        <w:rPr>
+          <w:rFonts w:ascii="Arial" w:hAnsi="Arial" w:cs="Arial"/>
+          <w:lang w:val="es-MX"/>
+        </w:rPr>
+        <w:t>: Su complejidad a la hora de crearla no fue mucha, ni siquiera cuenta con muchas líneas de código, pero su funcionamiento es primordial en muchos segmentos del programa, este método lo que hace es cambiar los atributos dependiendo la línea que el usuario o el programador (en su versión sobrecargada) vaya a trabajar, ya que las características de la línea 1, por ejemplo, no son las mismas que las de la línea 3 que puede tener un numero diferente de estaciones.</w:t>
+      </w:r>
+    </w:p>
+    <w:p>
+      <w:pPr>
+        <w:pStyle w:val="Prrafodelista"/>
+        <w:numPr>
+          <w:ilvl w:val="1"/>
+          <w:numId w:val="5"/>
+        </w:numPr>
+        <w:rPr>
+          <w:rFonts w:ascii="Arial" w:hAnsi="Arial" w:cs="Arial"/>
+          <w:lang w:val="es-MX"/>
+        </w:rPr>
+      </w:pPr>
+      <w:proofErr w:type="spellStart"/>
+      <w:r>
+        <w:rPr>
+          <w:rFonts w:ascii="Arial" w:hAnsi="Arial" w:cs="Arial"/>
+          <w:b/>
+          <w:bCs/>
+          <w:lang w:val="es-MX"/>
+        </w:rPr>
+        <w:lastRenderedPageBreak/>
+        <w:t>Simulation</w:t>
+      </w:r>
+      <w:proofErr w:type="spellEnd"/>
+      <w:r>
+        <w:rPr>
+          <w:rFonts w:ascii="Arial" w:hAnsi="Arial" w:cs="Arial"/>
+          <w:lang w:val="es-MX"/>
+        </w:rPr>
+        <w:t xml:space="preserve">: Se encarga de sumar los tiempos del recorrido de una estación a otra en el arreglo </w:t>
+      </w:r>
+      <w:proofErr w:type="spellStart"/>
+      <w:r>
+        <w:rPr>
+          <w:rFonts w:ascii="Arial" w:hAnsi="Arial" w:cs="Arial"/>
+          <w:b/>
+          <w:bCs/>
+          <w:lang w:val="es-MX"/>
+        </w:rPr>
+        <w:t>hour</w:t>
+      </w:r>
+      <w:proofErr w:type="spellEnd"/>
+      <w:r>
+        <w:rPr>
+          <w:rFonts w:ascii="Arial" w:hAnsi="Arial" w:cs="Arial"/>
+          <w:lang w:val="es-MX"/>
+        </w:rPr>
+        <w:t>, retornando su valor para posteriormente imprimirlo.</w:t>
+      </w:r>
+    </w:p>
+    <w:p>
+      <w:pPr>
+        <w:pStyle w:val="Prrafodelista"/>
+        <w:numPr>
+          <w:ilvl w:val="1"/>
+          <w:numId w:val="5"/>
+        </w:numPr>
+        <w:rPr>
+          <w:rFonts w:ascii="Arial" w:hAnsi="Arial" w:cs="Arial"/>
+          <w:lang w:val="es-MX"/>
+        </w:rPr>
+      </w:pPr>
+      <w:r>
+        <w:rPr>
+          <w:rFonts w:ascii="Arial" w:hAnsi="Arial" w:cs="Arial"/>
+          <w:lang w:val="es-MX"/>
+        </w:rPr>
+        <w:t xml:space="preserve"> </w:t>
+      </w:r>
+    </w:p>
+    <w:p>
+      <w:pPr>
+        <w:pStyle w:val="Prrafodelista"/>
+        <w:ind w:left="0" w:firstLine="0"/>
+        <w:rPr>
+          <w:rFonts w:ascii="Arial" w:hAnsi="Arial" w:cs="Arial"/>
+          <w:lang w:val="es-MX"/>
+        </w:rPr>
+      </w:pPr>
     </w:p>
     <w:p>
       <w:pPr>
@@ -918,7 +1573,23 @@
           <w:b/>
           <w:bCs/>
         </w:rPr>
-        <w:t xml:space="preserve">Día 2 </w:t>
+        <w:t xml:space="preserve">Día </w:t>
+      </w:r>
+      <w:r>
+        <w:rPr>
+          <w:rFonts w:ascii="Arial" w:hAnsi="Arial" w:cs="Arial"/>
+          <w:b/>
+          <w:bCs/>
+        </w:rPr>
+        <w:t>3</w:t>
+      </w:r>
+      <w:r>
+        <w:rPr>
+          <w:rFonts w:ascii="Arial" w:hAnsi="Arial" w:cs="Arial"/>
+          <w:b/>
+          <w:bCs/>
+        </w:rPr>
+        <w:t xml:space="preserve"> </w:t>
       </w:r>
       <w:r>
         <w:rPr>
@@ -964,7 +1635,19 @@
         <w:rPr>
           <w:rFonts w:ascii="Arial" w:hAnsi="Arial" w:cs="Arial"/>
         </w:rPr>
-        <w:t>, que de momento será mas que suficiente para el desarrollo del programa.</w:t>
+        <w:t xml:space="preserve">, que de momento será </w:t>
+      </w:r>
+      <w:r>
+        <w:rPr>
+          <w:rFonts w:ascii="Arial" w:hAnsi="Arial" w:cs="Arial"/>
+        </w:rPr>
+        <w:t>más</w:t>
+      </w:r>
+      <w:r>
+        <w:rPr>
+          <w:rFonts w:ascii="Arial" w:hAnsi="Arial" w:cs="Arial"/>
+        </w:rPr>
+        <w:t xml:space="preserve"> que suficiente para el desarrollo del programa.</w:t>
       </w:r>
     </w:p>
     <w:p>
@@ -1045,7 +1728,21 @@
         <w:rPr>
           <w:rFonts w:ascii="Arial" w:hAnsi="Arial" w:cs="Arial"/>
         </w:rPr>
-        <w:t>Surge una idea para manejar el arreglo principal, esta consta en crear sub-arreglos en cada método que maneje la línea que se especifique.</w:t>
+        <w:t xml:space="preserve">Surge una idea para manejar el arreglo principal, esta consta en crear </w:t>
+      </w:r>
+      <w:proofErr w:type="spellStart"/>
+      <w:r>
+        <w:rPr>
+          <w:rFonts w:ascii="Arial" w:hAnsi="Arial" w:cs="Arial"/>
+        </w:rPr>
+        <w:t>sub-arreglos</w:t>
+      </w:r>
+      <w:proofErr w:type="spellEnd"/>
+      <w:r>
+        <w:rPr>
+          <w:rFonts w:ascii="Arial" w:hAnsi="Arial" w:cs="Arial"/>
+        </w:rPr>
+        <w:t xml:space="preserve"> en cada método que maneje la línea que se especifique.</w:t>
       </w:r>
     </w:p>
     <w:p>
@@ -1085,7 +1782,7 @@
           <w:b/>
           <w:bCs/>
         </w:rPr>
-        <w:t>3</w:t>
+        <w:t>4</w:t>
       </w:r>
       <w:r>
         <w:rPr>
@@ -1260,7 +1957,7 @@
           <w:b/>
           <w:bCs/>
         </w:rPr>
-        <w:t>4</w:t>
+        <w:t>5</w:t>
       </w:r>
       <w:r>
         <w:rPr>
@@ -1313,13 +2010,19 @@
         <w:rPr>
           <w:rFonts w:ascii="Arial" w:hAnsi="Arial" w:cs="Arial"/>
         </w:rPr>
-        <w:t>Se corrigieron multiples algoritmos para la parte de las estaciones, entre ellos los que añaden / eliminan estaciones y el que elimina líneas, además de que se crearon otros menús que le permiten al usuario un uso más cómodo del programa</w:t>
-      </w:r>
-      <w:r>
-        <w:rPr>
-          <w:rFonts w:ascii="Arial" w:hAnsi="Arial" w:cs="Arial"/>
-        </w:rPr>
-        <w:t>.</w:t>
+        <w:t xml:space="preserve">Se corrigieron </w:t>
+      </w:r>
+      <w:r>
+        <w:rPr>
+          <w:rFonts w:ascii="Arial" w:hAnsi="Arial" w:cs="Arial"/>
+        </w:rPr>
+        <w:t>múltiples</w:t>
+      </w:r>
+      <w:r>
+        <w:rPr>
+          <w:rFonts w:ascii="Arial" w:hAnsi="Arial" w:cs="Arial"/>
+        </w:rPr>
+        <w:t xml:space="preserve"> algoritmos para la parte de las estaciones, entre ellos los que añaden / eliminan estaciones y el que elimina líneas, además de que se crearon otros menús que le permiten al usuario un uso más cómodo del programa.</w:t>
       </w:r>
     </w:p>
     <w:p>
@@ -1351,7 +2054,7 @@
           <w:b/>
           <w:bCs/>
         </w:rPr>
-        <w:t>5</w:t>
+        <w:t>6</w:t>
       </w:r>
       <w:r>
         <w:rPr>
@@ -1396,13 +2099,7 @@
         <w:rPr>
           <w:rFonts w:ascii="Arial" w:hAnsi="Arial" w:cs="Arial"/>
         </w:rPr>
-        <w:t>Se</w:t>
-      </w:r>
-      <w:r>
-        <w:rPr>
-          <w:rFonts w:ascii="Arial" w:hAnsi="Arial" w:cs="Arial"/>
-        </w:rPr>
-        <w:t xml:space="preserve"> realizo un gran avance a través del día 30 de abril, en este se afianzo la idea de la estructura de datos principal, la cual estaría conectada a través de estaciones de transferencia, que serán la primera estación dentro de cada sub-arreglo, acompañado de diferentes validaciones de entrada que evitan eliminar </w:t>
+        <w:t xml:space="preserve">Se realizo un gran avance a través del día 30 de abril, en este se afianzo la idea de la estructura de datos principal, la cual estaría conectada a través de estaciones de transferencia, que serán la primera estación dentro de cada sub-arreglo, acompañado de diferentes validaciones de entrada que evitan eliminar </w:t>
       </w:r>
       <w:r>
         <w:rPr>
@@ -1504,7 +2201,21 @@
         <w:rPr>
           <w:rFonts w:ascii="Arial" w:hAnsi="Arial" w:cs="Arial"/>
         </w:rPr>
-        <w:t>Se realizo un pequeño análisis para formar una idea de como será el método encargado de las validaciones de entrada.</w:t>
+        <w:t xml:space="preserve">Se realizo un pequeño análisis para formar una idea de </w:t>
+      </w:r>
+      <w:proofErr w:type="spellStart"/>
+      <w:r>
+        <w:rPr>
+          <w:rFonts w:ascii="Arial" w:hAnsi="Arial" w:cs="Arial"/>
+        </w:rPr>
+        <w:t>como</w:t>
+      </w:r>
+      <w:proofErr w:type="spellEnd"/>
+      <w:r>
+        <w:rPr>
+          <w:rFonts w:ascii="Arial" w:hAnsi="Arial" w:cs="Arial"/>
+        </w:rPr>
+        <w:t xml:space="preserve"> será el método encargado de las validaciones de entrada.</w:t>
       </w:r>
     </w:p>
     <w:p>
@@ -1535,7 +2246,21 @@
           <w:rFonts w:ascii="Arial" w:hAnsi="Arial" w:cs="Arial"/>
         </w:rPr>
         <w:lastRenderedPageBreak/>
-        <w:t xml:space="preserve">Al no realizar los commits esperados hasta la fecha y en vista de que el avance fue significativo en un par de días, se subirán los respectivos cambios a 2 ramas aparte de la principal. </w:t>
+        <w:t xml:space="preserve">Al no realizar los </w:t>
+      </w:r>
+      <w:proofErr w:type="spellStart"/>
+      <w:r>
+        <w:rPr>
+          <w:rFonts w:ascii="Arial" w:hAnsi="Arial" w:cs="Arial"/>
+        </w:rPr>
+        <w:t>commits</w:t>
+      </w:r>
+      <w:proofErr w:type="spellEnd"/>
+      <w:r>
+        <w:rPr>
+          <w:rFonts w:ascii="Arial" w:hAnsi="Arial" w:cs="Arial"/>
+        </w:rPr>
+        <w:t xml:space="preserve"> esperados hasta la fecha y en vista de que el avance fue significativo en un par de días, se subirán los respectivos cambios a 2 ramas aparte de la principal. </w:t>
       </w:r>
     </w:p>
     <w:p>
@@ -1559,6 +2284,197 @@
           <w:rFonts w:ascii="Arial" w:hAnsi="Arial" w:cs="Arial"/>
         </w:rPr>
         <w:t>: Se encontraron múltiples problemas en cuanto a la lógica de los métodos que manejan el tiempo, principalmente en cómo se distribuye y/o crece la estructura de datos ante ciertos escenarios, por lo que se destinara una buena porción de tiempo en el análisis individual de este problema.</w:t>
+      </w:r>
+    </w:p>
+    <w:p>
+      <w:pPr>
+        <w:pStyle w:val="Prrafodelista"/>
+        <w:numPr>
+          <w:ilvl w:val="0"/>
+          <w:numId w:val="2"/>
+        </w:numPr>
+      </w:pPr>
+      <w:r>
+        <w:rPr>
+          <w:rFonts w:ascii="Arial" w:hAnsi="Arial" w:cs="Arial"/>
+          <w:b/>
+          <w:bCs/>
+        </w:rPr>
+        <w:t xml:space="preserve">Día </w:t>
+      </w:r>
+      <w:r>
+        <w:rPr>
+          <w:rFonts w:ascii="Arial" w:hAnsi="Arial" w:cs="Arial"/>
+          <w:b/>
+          <w:bCs/>
+        </w:rPr>
+        <w:t>7</w:t>
+      </w:r>
+      <w:r>
+        <w:rPr>
+          <w:rFonts w:ascii="Arial" w:hAnsi="Arial" w:cs="Arial"/>
+          <w:b/>
+          <w:bCs/>
+        </w:rPr>
+        <w:t xml:space="preserve"> </w:t>
+      </w:r>
+      <w:r>
+        <w:rPr>
+          <w:rFonts w:ascii="Arial" w:hAnsi="Arial" w:cs="Arial"/>
+        </w:rPr>
+        <w:t xml:space="preserve">– </w:t>
+      </w:r>
+      <w:r>
+        <w:rPr>
+          <w:rFonts w:ascii="Arial" w:hAnsi="Arial" w:cs="Arial"/>
+          <w:b/>
+          <w:bCs/>
+        </w:rPr>
+        <w:t>1</w:t>
+      </w:r>
+      <w:r>
+        <w:rPr>
+          <w:rFonts w:ascii="Arial" w:hAnsi="Arial" w:cs="Arial"/>
+          <w:b/>
+          <w:bCs/>
+        </w:rPr>
+        <w:t xml:space="preserve"> de </w:t>
+      </w:r>
+      <w:r>
+        <w:rPr>
+          <w:rFonts w:ascii="Arial" w:hAnsi="Arial" w:cs="Arial"/>
+          <w:b/>
+          <w:bCs/>
+        </w:rPr>
+        <w:t>mayo</w:t>
+      </w:r>
+      <w:r>
+        <w:rPr>
+          <w:rFonts w:ascii="Arial" w:hAnsi="Arial" w:cs="Arial"/>
+          <w:b/>
+          <w:bCs/>
+        </w:rPr>
+        <w:t>:</w:t>
+      </w:r>
+    </w:p>
+    <w:p>
+      <w:pPr>
+        <w:pStyle w:val="Prrafodelista"/>
+        <w:numPr>
+          <w:ilvl w:val="0"/>
+          <w:numId w:val="1"/>
+        </w:numPr>
+      </w:pPr>
+      <w:r>
+        <w:rPr>
+          <w:rFonts w:ascii="Arial" w:hAnsi="Arial" w:cs="Arial"/>
+        </w:rPr>
+        <w:t>Se c</w:t>
+      </w:r>
+      <w:r>
+        <w:rPr>
+          <w:rFonts w:ascii="Arial" w:hAnsi="Arial" w:cs="Arial"/>
+        </w:rPr>
+        <w:t>ambio en un gran porcentaje los métodos correspondientes al tiempo de recorrido, añadiendo también uno que me ayuda con la parte de los tamaños dentro de los arreglos para después poder manejarlos al gusto</w:t>
+      </w:r>
+      <w:r>
+        <w:rPr>
+          <w:rFonts w:ascii="Arial" w:hAnsi="Arial" w:cs="Arial"/>
+        </w:rPr>
+        <w:t>.</w:t>
+      </w:r>
+    </w:p>
+    <w:p>
+      <w:pPr>
+        <w:pStyle w:val="Prrafodelista"/>
+        <w:numPr>
+          <w:ilvl w:val="0"/>
+          <w:numId w:val="1"/>
+        </w:numPr>
+      </w:pPr>
+      <w:r>
+        <w:rPr>
+          <w:rFonts w:ascii="Arial" w:hAnsi="Arial" w:cs="Arial"/>
+        </w:rPr>
+        <w:t>Se cambio la función de validaciones a ser una función amiga, y no un método como se había definido anteriormente.</w:t>
+      </w:r>
+    </w:p>
+    <w:p>
+      <w:pPr>
+        <w:pStyle w:val="Prrafodelista"/>
+        <w:numPr>
+          <w:ilvl w:val="0"/>
+          <w:numId w:val="1"/>
+        </w:numPr>
+      </w:pPr>
+      <w:r>
+        <w:rPr>
+          <w:rFonts w:ascii="Arial" w:hAnsi="Arial" w:cs="Arial"/>
+        </w:rPr>
+        <w:t>Se dedico un buen tiempo en el desarrollo del informe en base a los algoritmos agregados últimamente.</w:t>
+      </w:r>
+    </w:p>
+    <w:p>
+      <w:pPr>
+        <w:pStyle w:val="Prrafodelista"/>
+        <w:numPr>
+          <w:ilvl w:val="0"/>
+          <w:numId w:val="1"/>
+        </w:numPr>
+      </w:pPr>
+      <w:r>
+        <w:rPr>
+          <w:rFonts w:ascii="Arial" w:hAnsi="Arial" w:cs="Arial"/>
+          <w:b/>
+          <w:bCs/>
+        </w:rPr>
+        <w:t>ERROR</w:t>
+      </w:r>
+      <w:r>
+        <w:rPr>
+          <w:rFonts w:ascii="Arial" w:hAnsi="Arial" w:cs="Arial"/>
+        </w:rPr>
+        <w:t xml:space="preserve">: Se encontró un error en la función </w:t>
+      </w:r>
+      <w:proofErr w:type="spellStart"/>
+      <w:r>
+        <w:rPr>
+          <w:rFonts w:ascii="Arial" w:hAnsi="Arial" w:cs="Arial"/>
+        </w:rPr>
+        <w:t>delete</w:t>
+      </w:r>
+      <w:proofErr w:type="spellEnd"/>
+      <w:r>
+        <w:rPr>
+          <w:rFonts w:ascii="Arial" w:hAnsi="Arial" w:cs="Arial"/>
+        </w:rPr>
+        <w:t xml:space="preserve"> del método </w:t>
+      </w:r>
+      <w:r>
+        <w:rPr>
+          <w:rFonts w:ascii="Arial" w:hAnsi="Arial" w:cs="Arial"/>
+          <w:b/>
+          <w:bCs/>
+        </w:rPr>
+        <w:t>Time</w:t>
+      </w:r>
+      <w:r>
+        <w:rPr>
+          <w:rFonts w:ascii="Arial" w:hAnsi="Arial" w:cs="Arial"/>
+        </w:rPr>
+        <w:t>, lo que pasa es que cuando agrego 2 estaciones en la última posición de una línea de manera consecutiva</w:t>
+      </w:r>
+      <w:r>
+        <w:rPr>
+          <w:rFonts w:ascii="Arial" w:hAnsi="Arial" w:cs="Arial"/>
+        </w:rPr>
+        <w:t xml:space="preserve"> </w:t>
+      </w:r>
+      <w:r>
+        <w:rPr>
+          <w:rFonts w:ascii="Arial" w:hAnsi="Arial" w:cs="Arial"/>
+        </w:rPr>
+        <w:t>este me produce un error, el cual, después de un largo análisis en búsqueda de su motivo, aun no he podido determinar.</w:t>
       </w:r>
     </w:p>
     <w:p/>
@@ -1681,6 +2597,119 @@
 <file path=word/numbering.xml><?xml version="1.0" encoding="utf-8"?>
 <w:numbering xmlns:wpc="http://schemas.microsoft.com/office/word/2010/wordprocessingCanvas" xmlns:cx="http://schemas.microsoft.com/office/drawing/2014/chartex" xmlns:cx1="http://schemas.microsoft.com/office/drawing/2015/9/8/chartex" xmlns:cx2="http://schemas.microsoft.com/office/drawing/2015/10/21/chartex" xmlns:cx3="http://schemas.microsoft.com/office/drawing/2016/5/9/chartex" xmlns:cx4="http://schemas.microsoft.com/office/drawing/2016/5/10/chartex" xmlns:cx5="http://schemas.microsoft.com/office/drawing/2016/5/11/chartex" xmlns:cx6="http://schemas.microsoft.com/office/drawing/2016/5/12/chartex" xmlns:cx7="http://schemas.microsoft.com/office/drawing/2016/5/13/chartex" xmlns:cx8="http://schemas.microsoft.com/office/drawing/2016/5/14/chartex" xmlns:mc="http://schemas.openxmlformats.org/markup-compatibility/2006" xmlns:aink="http://schemas.microsoft.com/office/drawing/2016/ink" xmlns:am3d="http://schemas.microsoft.com/office/drawing/2017/model3d" xmlns:o="urn:schemas-microsoft-com:office:office" xmlns:oel="http://schemas.microsoft.com/office/2019/extlst" xmlns:r="http://schemas.openxmlformats.org/officeDocument/2006/relationships" xmlns:m="http://schemas.openxmlformats.org/officeDocument/2006/math" xmlns:v="urn:schemas-microsoft-com:vml" xmlns:wp14="http://schemas.microsoft.com/office/word/2010/wordprocessingDrawing" xmlns:wp="http://schemas.openxmlformats.org/drawingml/2006/wordprocessingDrawing" xmlns:w10="urn:schemas-microsoft-com:office:word" xmlns:w="http://schemas.openxmlformats.org/wordprocessingml/2006/main" xmlns:w14="http://schemas.microsoft.com/office/word/2010/wordml" xmlns:w15="http://schemas.microsoft.com/office/word/2012/wordml" xmlns:w16cex="http://schemas.microsoft.com/office/word/2018/wordml/cex" xmlns:w16cid="http://schemas.microsoft.com/office/word/2016/wordml/cid" xmlns:w16="http://schemas.microsoft.com/office/word/2018/wordml" xmlns:w16du="http://schemas.microsoft.com/office/word/2023/wordml/word16du" xmlns:w16sdtdh="http://schemas.microsoft.com/office/word/2020/wordml/sdtdatahash" xmlns:w16se="http://schemas.microsoft.com/office/word/2015/wordml/symex" xmlns:wpg="http://schemas.microsoft.com/office/word/2010/wordprocessingGroup" xmlns:wpi="http://schemas.microsoft.com/office/word/2010/wordprocessingInk" xmlns:wne="http://schemas.microsoft.com/office/word/2006/wordml" xmlns:wps="http://schemas.microsoft.com/office/word/2010/wordprocessingShape" mc:Ignorable="w14 w15 w16se w16cid w16 w16cex w16sdtdh w16du wp14">
   <w:abstractNum w:abstractNumId="0" w15:restartNumberingAfterBreak="0">
+    <w:nsid w:val="0CCB7CA6"/>
+    <w:multiLevelType w:val="hybridMultilevel"/>
+    <w:tmpl w:val="5E6A9958"/>
+    <w:lvl w:ilvl="0" w:tplc="240A0009">
+      <w:start w:val="1"/>
+      <w:numFmt w:val="bullet"/>
+      <w:lvlText w:val=""/>
+      <w:lvlJc w:val="left"/>
+      <w:pPr>
+        <w:ind w:left="1428" w:hanging="360"/>
+      </w:pPr>
+      <w:rPr>
+        <w:rFonts w:ascii="Wingdings" w:hAnsi="Wingdings" w:hint="default"/>
+      </w:rPr>
+    </w:lvl>
+    <w:lvl w:ilvl="1" w:tplc="240A0003">
+      <w:start w:val="1"/>
+      <w:numFmt w:val="bullet"/>
+      <w:lvlText w:val="o"/>
+      <w:lvlJc w:val="left"/>
+      <w:pPr>
+        <w:ind w:left="2148" w:hanging="360"/>
+      </w:pPr>
+      <w:rPr>
+        <w:rFonts w:ascii="Courier New" w:hAnsi="Courier New" w:cs="Courier New" w:hint="default"/>
+      </w:rPr>
+    </w:lvl>
+    <w:lvl w:ilvl="2" w:tplc="240A0005" w:tentative="1">
+      <w:start w:val="1"/>
+      <w:numFmt w:val="bullet"/>
+      <w:lvlText w:val=""/>
+      <w:lvlJc w:val="left"/>
+      <w:pPr>
+        <w:ind w:left="2868" w:hanging="360"/>
+      </w:pPr>
+      <w:rPr>
+        <w:rFonts w:ascii="Wingdings" w:hAnsi="Wingdings" w:hint="default"/>
+      </w:rPr>
+    </w:lvl>
+    <w:lvl w:ilvl="3" w:tplc="240A0001" w:tentative="1">
+      <w:start w:val="1"/>
+      <w:numFmt w:val="bullet"/>
+      <w:lvlText w:val=""/>
+      <w:lvlJc w:val="left"/>
+      <w:pPr>
+        <w:ind w:left="3588" w:hanging="360"/>
+      </w:pPr>
+      <w:rPr>
+        <w:rFonts w:ascii="Symbol" w:hAnsi="Symbol" w:hint="default"/>
+      </w:rPr>
+    </w:lvl>
+    <w:lvl w:ilvl="4" w:tplc="240A0003" w:tentative="1">
+      <w:start w:val="1"/>
+      <w:numFmt w:val="bullet"/>
+      <w:lvlText w:val="o"/>
+      <w:lvlJc w:val="left"/>
+      <w:pPr>
+        <w:ind w:left="4308" w:hanging="360"/>
+      </w:pPr>
+      <w:rPr>
+        <w:rFonts w:ascii="Courier New" w:hAnsi="Courier New" w:cs="Courier New" w:hint="default"/>
+      </w:rPr>
+    </w:lvl>
+    <w:lvl w:ilvl="5" w:tplc="240A0005" w:tentative="1">
+      <w:start w:val="1"/>
+      <w:numFmt w:val="bullet"/>
+      <w:lvlText w:val=""/>
+      <w:lvlJc w:val="left"/>
+      <w:pPr>
+        <w:ind w:left="5028" w:hanging="360"/>
+      </w:pPr>
+      <w:rPr>
+        <w:rFonts w:ascii="Wingdings" w:hAnsi="Wingdings" w:hint="default"/>
+      </w:rPr>
+    </w:lvl>
+    <w:lvl w:ilvl="6" w:tplc="240A0001" w:tentative="1">
+      <w:start w:val="1"/>
+      <w:numFmt w:val="bullet"/>
+      <w:lvlText w:val=""/>
+      <w:lvlJc w:val="left"/>
+      <w:pPr>
+        <w:ind w:left="5748" w:hanging="360"/>
+      </w:pPr>
+      <w:rPr>
+        <w:rFonts w:ascii="Symbol" w:hAnsi="Symbol" w:hint="default"/>
+      </w:rPr>
+    </w:lvl>
+    <w:lvl w:ilvl="7" w:tplc="240A0003" w:tentative="1">
+      <w:start w:val="1"/>
+      <w:numFmt w:val="bullet"/>
+      <w:lvlText w:val="o"/>
+      <w:lvlJc w:val="left"/>
+      <w:pPr>
+        <w:ind w:left="6468" w:hanging="360"/>
+      </w:pPr>
+      <w:rPr>
+        <w:rFonts w:ascii="Courier New" w:hAnsi="Courier New" w:cs="Courier New" w:hint="default"/>
+      </w:rPr>
+    </w:lvl>
+    <w:lvl w:ilvl="8" w:tplc="240A0005" w:tentative="1">
+      <w:start w:val="1"/>
+      <w:numFmt w:val="bullet"/>
+      <w:lvlText w:val=""/>
+      <w:lvlJc w:val="left"/>
+      <w:pPr>
+        <w:ind w:left="7188" w:hanging="360"/>
+      </w:pPr>
+      <w:rPr>
+        <w:rFonts w:ascii="Wingdings" w:hAnsi="Wingdings" w:hint="default"/>
+      </w:rPr>
+    </w:lvl>
+  </w:abstractNum>
+  <w:abstractNum w:abstractNumId="1" w15:restartNumberingAfterBreak="0">
     <w:nsid w:val="2C585EE7"/>
     <w:multiLevelType w:val="hybridMultilevel"/>
     <w:tmpl w:val="61DA5646"/>
@@ -1769,7 +2798,7 @@
       </w:pPr>
     </w:lvl>
   </w:abstractNum>
-  <w:abstractNum w:abstractNumId="1" w15:restartNumberingAfterBreak="0">
+  <w:abstractNum w:abstractNumId="2" w15:restartNumberingAfterBreak="0">
     <w:nsid w:val="3A935D88"/>
     <w:multiLevelType w:val="hybridMultilevel"/>
     <w:tmpl w:val="E04C4674"/>
@@ -1882,7 +2911,7 @@
       </w:rPr>
     </w:lvl>
   </w:abstractNum>
-  <w:abstractNum w:abstractNumId="2" w15:restartNumberingAfterBreak="0">
+  <w:abstractNum w:abstractNumId="3" w15:restartNumberingAfterBreak="0">
     <w:nsid w:val="6EB84F75"/>
     <w:multiLevelType w:val="hybridMultilevel"/>
     <w:tmpl w:val="5C34C914"/>
@@ -1995,7 +3024,7 @@
       </w:rPr>
     </w:lvl>
   </w:abstractNum>
-  <w:abstractNum w:abstractNumId="3" w15:restartNumberingAfterBreak="0">
+  <w:abstractNum w:abstractNumId="4" w15:restartNumberingAfterBreak="0">
     <w:nsid w:val="6F2E749B"/>
     <w:multiLevelType w:val="hybridMultilevel"/>
     <w:tmpl w:val="BB204CE2"/>
@@ -2109,15 +3138,18 @@
     </w:lvl>
   </w:abstractNum>
   <w:num w:numId="1" w16cid:durableId="1688674385">
+    <w:abstractNumId w:val="4"/>
+  </w:num>
+  <w:num w:numId="2" w16cid:durableId="1240411371">
     <w:abstractNumId w:val="3"/>
   </w:num>
-  <w:num w:numId="2" w16cid:durableId="1240411371">
+  <w:num w:numId="3" w16cid:durableId="578637363">
     <w:abstractNumId w:val="2"/>
   </w:num>
-  <w:num w:numId="3" w16cid:durableId="578637363">
+  <w:num w:numId="4" w16cid:durableId="1249583558">
     <w:abstractNumId w:val="1"/>
   </w:num>
-  <w:num w:numId="4" w16cid:durableId="1249583558">
+  <w:num w:numId="5" w16cid:durableId="212157901">
     <w:abstractNumId w:val="0"/>
   </w:num>
 </w:numbering>

</xml_diff>

<commit_message>
Commit #9 // Avance en el Informe(ALPHA)...
</commit_message>
<xml_diff>
--- a/Informe2_alpha.docx
+++ b/Informe2_alpha.docx
@@ -683,7 +683,48 @@
           <w:rFonts w:ascii="Arial" w:hAnsi="Arial" w:cs="Arial"/>
           <w:lang w:val="es-MX"/>
         </w:rPr>
-        <w:t>los problemas que surjan durante la ejecución.</w:t>
+        <w:t>los problemas que surjan durante la ejecución</w:t>
+      </w:r>
+      <w:r>
+        <w:rPr>
+          <w:rFonts w:ascii="Arial" w:hAnsi="Arial" w:cs="Arial"/>
+          <w:lang w:val="es-MX"/>
+        </w:rPr>
+        <w:t>.</w:t>
+      </w:r>
+    </w:p>
+    <w:p>
+      <w:pPr>
+        <w:pStyle w:val="Prrafodelista"/>
+        <w:numPr>
+          <w:ilvl w:val="0"/>
+          <w:numId w:val="9"/>
+        </w:numPr>
+        <w:rPr>
+          <w:rFonts w:ascii="Arial" w:hAnsi="Arial" w:cs="Arial"/>
+          <w:lang w:val="es-MX"/>
+        </w:rPr>
+      </w:pPr>
+      <w:r>
+        <w:rPr>
+          <w:rFonts w:ascii="Arial" w:hAnsi="Arial" w:cs="Arial"/>
+          <w:lang w:val="es-MX"/>
+        </w:rPr>
+        <w:t>Todas</w:t>
+      </w:r>
+      <w:r>
+        <w:rPr>
+          <w:rFonts w:ascii="Arial" w:hAnsi="Arial" w:cs="Arial"/>
+          <w:lang w:val="es-MX"/>
+        </w:rPr>
+        <w:t xml:space="preserve"> estas etapas se verán reflejadas en los avances detallados al final del informe, que sirven como bitácora al proceso realizado.</w:t>
+      </w:r>
+      <w:r>
+        <w:rPr>
+          <w:rFonts w:ascii="Arial" w:hAnsi="Arial" w:cs="Arial"/>
+          <w:lang w:val="es-MX"/>
+        </w:rPr>
+        <w:t xml:space="preserve"> </w:t>
       </w:r>
     </w:p>
     <w:p>
@@ -785,7 +826,182 @@
           <w:rFonts w:ascii="Arial" w:hAnsi="Arial" w:cs="Arial"/>
           <w:lang w:val="es-MX"/>
         </w:rPr>
-        <w:t>como seria el funcionamiento de una red metro mediante la administración de componentes como líneas y estaciones que modifican el tiempo de recorrido entre ellas. Esta clase se compone de:</w:t>
+        <w:t>como seria el funcionamiento de una red metro mediante la administración de componentes como líneas y estaciones que modifican el tiempo de recorrido entre ellas</w:t>
+      </w:r>
+      <w:r>
+        <w:rPr>
+          <w:rFonts w:ascii="Arial" w:hAnsi="Arial" w:cs="Arial"/>
+          <w:lang w:val="es-MX"/>
+        </w:rPr>
+        <w:t xml:space="preserve"> y en </w:t>
+      </w:r>
+      <w:r>
+        <w:rPr>
+          <w:rFonts w:ascii="Arial" w:hAnsi="Arial" w:cs="Arial"/>
+          <w:lang w:val="es-MX"/>
+        </w:rPr>
+        <w:t>una</w:t>
+      </w:r>
+      <w:r>
+        <w:rPr>
+          <w:rFonts w:ascii="Arial" w:hAnsi="Arial" w:cs="Arial"/>
+          <w:lang w:val="es-MX"/>
+        </w:rPr>
+        <w:t xml:space="preserve"> clase </w:t>
+      </w:r>
+      <w:r>
+        <w:rPr>
+          <w:rFonts w:ascii="Arial" w:hAnsi="Arial" w:cs="Arial"/>
+          <w:lang w:val="es-MX"/>
+        </w:rPr>
+        <w:t xml:space="preserve">interna de </w:t>
+      </w:r>
+      <w:r>
+        <w:rPr>
+          <w:rFonts w:ascii="Arial" w:hAnsi="Arial" w:cs="Arial"/>
+          <w:b/>
+          <w:bCs/>
+          <w:lang w:val="es-MX"/>
+        </w:rPr>
+        <w:t xml:space="preserve">Metro </w:t>
+      </w:r>
+      <w:r>
+        <w:rPr>
+          <w:rFonts w:ascii="Arial" w:hAnsi="Arial" w:cs="Arial"/>
+          <w:lang w:val="es-MX"/>
+        </w:rPr>
+        <w:t xml:space="preserve">llamada </w:t>
+      </w:r>
+      <w:proofErr w:type="spellStart"/>
+      <w:r>
+        <w:rPr>
+          <w:rFonts w:ascii="Arial" w:hAnsi="Arial" w:cs="Arial"/>
+          <w:b/>
+          <w:bCs/>
+          <w:lang w:val="es-MX"/>
+        </w:rPr>
+        <w:t>Simulation</w:t>
+      </w:r>
+      <w:proofErr w:type="spellEnd"/>
+      <w:r>
+        <w:rPr>
+          <w:rFonts w:ascii="Arial" w:hAnsi="Arial" w:cs="Arial"/>
+          <w:b/>
+          <w:bCs/>
+          <w:lang w:val="es-MX"/>
+        </w:rPr>
+        <w:t xml:space="preserve"> </w:t>
+      </w:r>
+      <w:r>
+        <w:rPr>
+          <w:rFonts w:ascii="Arial" w:hAnsi="Arial" w:cs="Arial"/>
+          <w:lang w:val="es-MX"/>
+        </w:rPr>
+        <w:t xml:space="preserve">que </w:t>
+      </w:r>
+      <w:r>
+        <w:rPr>
+          <w:rFonts w:ascii="Arial" w:hAnsi="Arial" w:cs="Arial"/>
+          <w:lang w:val="es-MX"/>
+        </w:rPr>
+        <w:t>toma</w:t>
+      </w:r>
+      <w:r>
+        <w:rPr>
+          <w:rFonts w:ascii="Arial" w:hAnsi="Arial" w:cs="Arial"/>
+          <w:lang w:val="es-MX"/>
+        </w:rPr>
+        <w:t xml:space="preserve"> los elementos de </w:t>
+      </w:r>
+      <w:r>
+        <w:rPr>
+          <w:rFonts w:ascii="Arial" w:hAnsi="Arial" w:cs="Arial"/>
+          <w:b/>
+          <w:bCs/>
+          <w:lang w:val="es-MX"/>
+        </w:rPr>
+        <w:t>Metro</w:t>
+      </w:r>
+      <w:r>
+        <w:rPr>
+          <w:rFonts w:ascii="Arial" w:hAnsi="Arial" w:cs="Arial"/>
+          <w:b/>
+          <w:bCs/>
+          <w:lang w:val="es-MX"/>
+        </w:rPr>
+        <w:t xml:space="preserve"> </w:t>
+      </w:r>
+      <w:r>
+        <w:rPr>
+          <w:rFonts w:ascii="Arial" w:hAnsi="Arial" w:cs="Arial"/>
+          <w:lang w:val="es-MX"/>
+        </w:rPr>
+        <w:t>por medio de un puntero</w:t>
+      </w:r>
+      <w:r>
+        <w:rPr>
+          <w:rFonts w:ascii="Arial" w:hAnsi="Arial" w:cs="Arial"/>
+          <w:b/>
+          <w:bCs/>
+          <w:lang w:val="es-MX"/>
+        </w:rPr>
+        <w:t xml:space="preserve"> </w:t>
+      </w:r>
+      <w:r>
+        <w:rPr>
+          <w:rFonts w:ascii="Arial" w:hAnsi="Arial" w:cs="Arial"/>
+          <w:lang w:val="es-MX"/>
+        </w:rPr>
+        <w:t>con el fin de simular un objeto “pasajero”, el cual trata de representar el viaje de una persona dentro de la red</w:t>
+      </w:r>
+      <w:r>
+        <w:rPr>
+          <w:rFonts w:ascii="Arial" w:hAnsi="Arial" w:cs="Arial"/>
+          <w:lang w:val="es-MX"/>
+        </w:rPr>
+        <w:t>. Esta</w:t>
+      </w:r>
+      <w:r>
+        <w:rPr>
+          <w:rFonts w:ascii="Arial" w:hAnsi="Arial" w:cs="Arial"/>
+          <w:lang w:val="es-MX"/>
+        </w:rPr>
+        <w:t>s</w:t>
+      </w:r>
+      <w:r>
+        <w:rPr>
+          <w:rFonts w:ascii="Arial" w:hAnsi="Arial" w:cs="Arial"/>
+          <w:lang w:val="es-MX"/>
+        </w:rPr>
+        <w:t xml:space="preserve"> clase</w:t>
+      </w:r>
+      <w:r>
+        <w:rPr>
+          <w:rFonts w:ascii="Arial" w:hAnsi="Arial" w:cs="Arial"/>
+          <w:lang w:val="es-MX"/>
+        </w:rPr>
+        <w:t>s</w:t>
+      </w:r>
+      <w:r>
+        <w:rPr>
+          <w:rFonts w:ascii="Arial" w:hAnsi="Arial" w:cs="Arial"/>
+          <w:lang w:val="es-MX"/>
+        </w:rPr>
+        <w:t xml:space="preserve"> se compone</w:t>
+      </w:r>
+      <w:r>
+        <w:rPr>
+          <w:rFonts w:ascii="Arial" w:hAnsi="Arial" w:cs="Arial"/>
+          <w:lang w:val="es-MX"/>
+        </w:rPr>
+        <w:t>n</w:t>
+      </w:r>
+      <w:r>
+        <w:rPr>
+          <w:rFonts w:ascii="Arial" w:hAnsi="Arial" w:cs="Arial"/>
+          <w:lang w:val="es-MX"/>
+        </w:rPr>
+        <w:t xml:space="preserve"> de:</w:t>
       </w:r>
     </w:p>
     <w:p>
@@ -916,7 +1132,15 @@
           <w:rFonts w:ascii="Arial" w:hAnsi="Arial" w:cs="Arial"/>
           <w:lang w:val="es-MX"/>
         </w:rPr>
-        <w:t>) que se encarga de almacenar los tiempos de recorrido entre estaciones, esta fue diseñada intencionalmente para que este alineada con la estructura principal en base a ciertas proporciones que dictan los patrones encontrados durante el proceso de análisis. Esta, al igual que la estructura madre está dividida en segmentos que representan su línea en la red.</w:t>
+        <w:t xml:space="preserve">) que se encarga de almacenar los tiempos de recorrido entre estaciones, esta fue diseñada intencionalmente para que este alineada con la estructura principal en </w:t>
+      </w:r>
+      <w:r>
+        <w:rPr>
+          <w:rFonts w:ascii="Arial" w:hAnsi="Arial" w:cs="Arial"/>
+          <w:lang w:val="es-MX"/>
+        </w:rPr>
+        <w:lastRenderedPageBreak/>
+        <w:t>base a ciertas proporciones que dictan los patrones encontrados durante el proceso de análisis. Esta, al igual que la estructura madre está dividida en segmentos que representan su línea en la red.</w:t>
       </w:r>
     </w:p>
     <w:p>
@@ -947,15 +1171,7 @@
           <w:rFonts w:ascii="Arial" w:hAnsi="Arial" w:cs="Arial"/>
           <w:lang w:val="es-MX"/>
         </w:rPr>
-        <w:t xml:space="preserve">: Como su nombre ya lo describe, es un atributo de tipo entero el cual se encarga de almacenar la cantidad líneas totales que se </w:t>
-      </w:r>
-      <w:r>
-        <w:rPr>
-          <w:rFonts w:ascii="Arial" w:hAnsi="Arial" w:cs="Arial"/>
-          <w:lang w:val="es-MX"/>
-        </w:rPr>
-        <w:lastRenderedPageBreak/>
-        <w:t>encuentran actualmente en la red, esto con el fin de darle a numerosos ciclos dentro del código un limite en sus iteraciones o también servir de índice en algunos arreglos.</w:t>
+        <w:t>: Como su nombre ya lo describe, es un atributo de tipo entero el cual se encarga de almacenar la cantidad líneas totales que se encuentran actualmente en la red, esto con el fin de darle a numerosos ciclos dentro del código un limite en sus iteraciones o también servir de índice en algunos arreglos.</w:t>
       </w:r>
     </w:p>
     <w:p>
@@ -1246,7 +1462,21 @@
           <w:rFonts w:ascii="Arial" w:hAnsi="Arial" w:cs="Arial"/>
           <w:lang w:val="es-MX"/>
         </w:rPr>
-        <w:t xml:space="preserve">: Esta encargada de graficar  el estado de la línea sobre la cual se esté trabajando (determinado por </w:t>
+        <w:t xml:space="preserve">: Esta encargada de </w:t>
+      </w:r>
+      <w:r>
+        <w:rPr>
+          <w:rFonts w:ascii="Arial" w:hAnsi="Arial" w:cs="Arial"/>
+          <w:lang w:val="es-MX"/>
+        </w:rPr>
+        <w:t>graficar el</w:t>
+      </w:r>
+      <w:r>
+        <w:rPr>
+          <w:rFonts w:ascii="Arial" w:hAnsi="Arial" w:cs="Arial"/>
+          <w:lang w:val="es-MX"/>
+        </w:rPr>
+        <w:t xml:space="preserve"> estado de la línea sobre la cual se esté trabajando (determinado por </w:t>
       </w:r>
       <w:proofErr w:type="spellStart"/>
       <w:r>
@@ -1295,7 +1525,15 @@
           <w:rFonts w:ascii="Arial" w:hAnsi="Arial" w:cs="Arial"/>
           <w:lang w:val="es-MX"/>
         </w:rPr>
-        <w:t>: Su complejidad a la hora de crearla no fue mucha, ni siquiera cuenta con muchas líneas de código, pero su funcionamiento es primordial en muchos segmentos del programa, este método lo que hace es cambiar los atributos dependiendo la línea que el usuario o el programador (en su versión sobrecargada) vaya a trabajar, ya que las características de la línea 1, por ejemplo, no son las mismas que las de la línea 3 que puede tener un numero diferente de estaciones.</w:t>
+        <w:t xml:space="preserve">: Su complejidad a la hora de crearla no fue mucha, ni siquiera cuenta con muchas líneas de código, pero su funcionamiento es </w:t>
+      </w:r>
+      <w:r>
+        <w:rPr>
+          <w:rFonts w:ascii="Arial" w:hAnsi="Arial" w:cs="Arial"/>
+          <w:lang w:val="es-MX"/>
+        </w:rPr>
+        <w:lastRenderedPageBreak/>
+        <w:t>primordial en muchos segmentos del programa, este método lo que hace es cambiar los atributos dependiendo la línea que el usuario o el programador (en su versión sobrecargada) vaya a trabajar, ya que las características de la línea 1, por ejemplo, no son las mismas que las de la línea 3 que puede tener un numero diferente de estaciones.</w:t>
       </w:r>
     </w:p>
     <w:p>
@@ -1318,16 +1556,17 @@
           <w:bCs/>
           <w:lang w:val="es-MX"/>
         </w:rPr>
-        <w:lastRenderedPageBreak/>
-        <w:t>Simulation</w:t>
+        <w:t>NewStation</w:t>
       </w:r>
       <w:proofErr w:type="spellEnd"/>
       <w:r>
         <w:rPr>
           <w:rFonts w:ascii="Arial" w:hAnsi="Arial" w:cs="Arial"/>
-          <w:lang w:val="es-MX"/>
-        </w:rPr>
-        <w:t xml:space="preserve">: Se encarga de sumar los tiempos del recorrido de una estación a otra en el arreglo </w:t>
+          <w:b/>
+          <w:bCs/>
+          <w:lang w:val="es-MX"/>
+        </w:rPr>
+        <w:t xml:space="preserve"> y </w:t>
       </w:r>
       <w:proofErr w:type="spellStart"/>
       <w:r>
@@ -1337,7 +1576,7 @@
           <w:bCs/>
           <w:lang w:val="es-MX"/>
         </w:rPr>
-        <w:t>hour</w:t>
+        <w:t>RemStation</w:t>
       </w:r>
       <w:proofErr w:type="spellEnd"/>
       <w:r>
@@ -1345,7 +1584,7 @@
           <w:rFonts w:ascii="Arial" w:hAnsi="Arial" w:cs="Arial"/>
           <w:lang w:val="es-MX"/>
         </w:rPr>
-        <w:t>, retornando su valor para posteriormente imprimirlo.</w:t>
+        <w:t>: Se encargan de añadir o eliminar una estación a la línea en la red que desee el usuario en base a ciertas restricciones.</w:t>
       </w:r>
     </w:p>
     <w:p>
@@ -1360,12 +1599,590 @@
           <w:lang w:val="es-MX"/>
         </w:rPr>
       </w:pPr>
+      <w:proofErr w:type="spellStart"/>
+      <w:r>
+        <w:rPr>
+          <w:rFonts w:ascii="Arial" w:hAnsi="Arial" w:cs="Arial"/>
+          <w:b/>
+          <w:bCs/>
+          <w:lang w:val="es-MX"/>
+        </w:rPr>
+        <w:t>AddLines</w:t>
+      </w:r>
+      <w:proofErr w:type="spellEnd"/>
+      <w:r>
+        <w:rPr>
+          <w:rFonts w:ascii="Arial" w:hAnsi="Arial" w:cs="Arial"/>
+          <w:b/>
+          <w:bCs/>
+          <w:lang w:val="es-MX"/>
+        </w:rPr>
+        <w:t xml:space="preserve"> y </w:t>
+      </w:r>
+      <w:proofErr w:type="spellStart"/>
+      <w:r>
+        <w:rPr>
+          <w:rFonts w:ascii="Arial" w:hAnsi="Arial" w:cs="Arial"/>
+          <w:b/>
+          <w:bCs/>
+          <w:lang w:val="es-MX"/>
+        </w:rPr>
+        <w:t>RemLines</w:t>
+      </w:r>
+      <w:proofErr w:type="spellEnd"/>
+      <w:r>
+        <w:rPr>
+          <w:rFonts w:ascii="Arial" w:hAnsi="Arial" w:cs="Arial"/>
+          <w:lang w:val="es-MX"/>
+        </w:rPr>
+        <w:t>: Se encargan de añadir o eliminar líneas a la red metro en base a ciertas restricciones.</w:t>
+      </w:r>
+    </w:p>
+    <w:p>
+      <w:pPr>
+        <w:pStyle w:val="Prrafodelista"/>
+        <w:numPr>
+          <w:ilvl w:val="1"/>
+          <w:numId w:val="5"/>
+        </w:numPr>
+        <w:rPr>
+          <w:rFonts w:ascii="Arial" w:hAnsi="Arial" w:cs="Arial"/>
+          <w:lang w:val="es-MX"/>
+        </w:rPr>
+      </w:pPr>
+      <w:proofErr w:type="spellStart"/>
+      <w:r>
+        <w:rPr>
+          <w:rFonts w:ascii="Arial" w:hAnsi="Arial" w:cs="Arial"/>
+          <w:b/>
+          <w:bCs/>
+          <w:lang w:val="es-MX"/>
+        </w:rPr>
+        <w:t>Transf</w:t>
+      </w:r>
+      <w:proofErr w:type="spellEnd"/>
+      <w:r>
+        <w:rPr>
+          <w:rFonts w:ascii="Arial" w:hAnsi="Arial" w:cs="Arial"/>
+          <w:lang w:val="es-MX"/>
+        </w:rPr>
+        <w:t>: Le da la opción al usuario de escoger cual va a ser la estación que servirá como transferencia a la nueva línea.</w:t>
+      </w:r>
+    </w:p>
+    <w:p>
+      <w:pPr>
+        <w:pStyle w:val="Prrafodelista"/>
+        <w:numPr>
+          <w:ilvl w:val="1"/>
+          <w:numId w:val="5"/>
+        </w:numPr>
+        <w:rPr>
+          <w:rFonts w:ascii="Arial" w:hAnsi="Arial" w:cs="Arial"/>
+          <w:lang w:val="es-MX"/>
+        </w:rPr>
+      </w:pPr>
       <w:r>
         <w:rPr>
           <w:rFonts w:ascii="Arial" w:hAnsi="Arial" w:cs="Arial"/>
           <w:lang w:val="es-MX"/>
         </w:rPr>
         <w:t xml:space="preserve"> </w:t>
+      </w:r>
+      <w:proofErr w:type="spellStart"/>
+      <w:r>
+        <w:rPr>
+          <w:rFonts w:ascii="Arial" w:hAnsi="Arial" w:cs="Arial"/>
+          <w:b/>
+          <w:bCs/>
+          <w:lang w:val="es-MX"/>
+        </w:rPr>
+        <w:t>ConfHour</w:t>
+      </w:r>
+      <w:proofErr w:type="spellEnd"/>
+      <w:r>
+        <w:rPr>
+          <w:rFonts w:ascii="Arial" w:hAnsi="Arial" w:cs="Arial"/>
+          <w:lang w:val="es-MX"/>
+        </w:rPr>
+        <w:t>: Cuando se agrega una nueva línea, la estructura que contiene los tiempos de recorrido debe crecer de igual manera, lo que hace este método es agregar un nuevo espacio al arreglo.</w:t>
+      </w:r>
+    </w:p>
+    <w:p>
+      <w:pPr>
+        <w:pStyle w:val="Prrafodelista"/>
+        <w:numPr>
+          <w:ilvl w:val="1"/>
+          <w:numId w:val="5"/>
+        </w:numPr>
+        <w:rPr>
+          <w:rFonts w:ascii="Arial" w:hAnsi="Arial" w:cs="Arial"/>
+          <w:lang w:val="es-MX"/>
+        </w:rPr>
+      </w:pPr>
+      <w:r>
+        <w:rPr>
+          <w:rFonts w:ascii="Arial" w:hAnsi="Arial" w:cs="Arial"/>
+          <w:b/>
+          <w:bCs/>
+          <w:lang w:val="es-MX"/>
+        </w:rPr>
+        <w:t>Time</w:t>
+      </w:r>
+      <w:r>
+        <w:rPr>
+          <w:rFonts w:ascii="Arial" w:hAnsi="Arial" w:cs="Arial"/>
+          <w:lang w:val="es-MX"/>
+        </w:rPr>
+        <w:t xml:space="preserve">: Cuando se agrega o elimina una estación, también se debe realizar el mismo proceso con los tiempos de la estación previa y la que sigue dependiendo el caso, por lo que este método precisa de 2 argumentos que son </w:t>
+      </w:r>
+      <w:proofErr w:type="spellStart"/>
+      <w:r>
+        <w:rPr>
+          <w:rFonts w:ascii="Arial" w:hAnsi="Arial" w:cs="Arial"/>
+          <w:lang w:val="es-MX"/>
+        </w:rPr>
+        <w:t>type</w:t>
+      </w:r>
+      <w:proofErr w:type="spellEnd"/>
+      <w:r>
+        <w:rPr>
+          <w:rFonts w:ascii="Arial" w:hAnsi="Arial" w:cs="Arial"/>
+          <w:lang w:val="es-MX"/>
+        </w:rPr>
+        <w:t xml:space="preserve"> (determina si se borra o elimina tiempos) y </w:t>
+      </w:r>
+      <w:proofErr w:type="spellStart"/>
+      <w:r>
+        <w:rPr>
+          <w:rFonts w:ascii="Arial" w:hAnsi="Arial" w:cs="Arial"/>
+          <w:lang w:val="es-MX"/>
+        </w:rPr>
+        <w:t>ubi</w:t>
+      </w:r>
+      <w:proofErr w:type="spellEnd"/>
+      <w:r>
+        <w:rPr>
+          <w:rFonts w:ascii="Arial" w:hAnsi="Arial" w:cs="Arial"/>
+          <w:lang w:val="es-MX"/>
+        </w:rPr>
+        <w:t xml:space="preserve"> (La ubicación de la estación dentro de la </w:t>
+      </w:r>
+      <w:proofErr w:type="spellStart"/>
+      <w:r>
+        <w:rPr>
+          <w:rFonts w:ascii="Arial" w:hAnsi="Arial" w:cs="Arial"/>
+          <w:lang w:val="es-MX"/>
+        </w:rPr>
+        <w:t>linea</w:t>
+      </w:r>
+      <w:proofErr w:type="spellEnd"/>
+      <w:r>
+        <w:rPr>
+          <w:rFonts w:ascii="Arial" w:hAnsi="Arial" w:cs="Arial"/>
+          <w:lang w:val="es-MX"/>
+        </w:rPr>
+        <w:t>).</w:t>
+      </w:r>
+    </w:p>
+    <w:p>
+      <w:pPr>
+        <w:pStyle w:val="Prrafodelista"/>
+        <w:numPr>
+          <w:ilvl w:val="1"/>
+          <w:numId w:val="5"/>
+        </w:numPr>
+        <w:rPr>
+          <w:rFonts w:ascii="Arial" w:hAnsi="Arial" w:cs="Arial"/>
+          <w:lang w:val="es-MX"/>
+        </w:rPr>
+      </w:pPr>
+      <w:proofErr w:type="spellStart"/>
+      <w:r>
+        <w:rPr>
+          <w:rFonts w:ascii="Arial" w:hAnsi="Arial" w:cs="Arial"/>
+          <w:b/>
+          <w:bCs/>
+          <w:lang w:val="es-MX"/>
+        </w:rPr>
+        <w:t>Travel</w:t>
+      </w:r>
+      <w:proofErr w:type="spellEnd"/>
+      <w:r>
+        <w:rPr>
+          <w:rFonts w:ascii="Arial" w:hAnsi="Arial" w:cs="Arial"/>
+          <w:b/>
+          <w:bCs/>
+          <w:lang w:val="es-MX"/>
+        </w:rPr>
+        <w:t xml:space="preserve"> (</w:t>
+      </w:r>
+      <w:proofErr w:type="spellStart"/>
+      <w:r>
+        <w:rPr>
+          <w:rFonts w:ascii="Arial" w:hAnsi="Arial" w:cs="Arial"/>
+          <w:b/>
+          <w:bCs/>
+          <w:lang w:val="es-MX"/>
+        </w:rPr>
+        <w:t>Simulation</w:t>
+      </w:r>
+      <w:proofErr w:type="spellEnd"/>
+      <w:r>
+        <w:rPr>
+          <w:rFonts w:ascii="Arial" w:hAnsi="Arial" w:cs="Arial"/>
+          <w:b/>
+          <w:bCs/>
+          <w:lang w:val="es-MX"/>
+        </w:rPr>
+        <w:t>)</w:t>
+      </w:r>
+      <w:r>
+        <w:rPr>
+          <w:rFonts w:ascii="Arial" w:hAnsi="Arial" w:cs="Arial"/>
+          <w:lang w:val="es-MX"/>
+        </w:rPr>
+        <w:t>: Este método</w:t>
+      </w:r>
+      <w:r>
+        <w:rPr>
+          <w:rFonts w:ascii="Arial" w:hAnsi="Arial" w:cs="Arial"/>
+          <w:lang w:val="es-MX"/>
+        </w:rPr>
+        <w:t xml:space="preserve"> perteneciente a la clase </w:t>
+      </w:r>
+      <w:proofErr w:type="spellStart"/>
+      <w:r>
+        <w:rPr>
+          <w:rFonts w:ascii="Arial" w:hAnsi="Arial" w:cs="Arial"/>
+          <w:b/>
+          <w:bCs/>
+          <w:lang w:val="es-MX"/>
+        </w:rPr>
+        <w:t>Simulation</w:t>
+      </w:r>
+      <w:proofErr w:type="spellEnd"/>
+      <w:r>
+        <w:rPr>
+          <w:rFonts w:ascii="Arial" w:hAnsi="Arial" w:cs="Arial"/>
+          <w:lang w:val="es-MX"/>
+        </w:rPr>
+        <w:t xml:space="preserve"> se encarga de calcular el tiempo de recorrido entre una estación y otra gracias a los atributos </w:t>
+      </w:r>
+      <w:r>
+        <w:rPr>
+          <w:rFonts w:ascii="Arial" w:hAnsi="Arial" w:cs="Arial"/>
+          <w:lang w:val="es-MX"/>
+        </w:rPr>
+        <w:t>obtenidos</w:t>
+      </w:r>
+      <w:r>
+        <w:rPr>
+          <w:rFonts w:ascii="Arial" w:hAnsi="Arial" w:cs="Arial"/>
+          <w:lang w:val="es-MX"/>
+        </w:rPr>
+        <w:t xml:space="preserve"> de </w:t>
+      </w:r>
+      <w:r>
+        <w:rPr>
+          <w:rFonts w:ascii="Arial" w:hAnsi="Arial" w:cs="Arial"/>
+          <w:b/>
+          <w:bCs/>
+          <w:lang w:val="es-MX"/>
+        </w:rPr>
+        <w:t>Metro</w:t>
+      </w:r>
+      <w:r>
+        <w:rPr>
+          <w:rFonts w:ascii="Arial" w:hAnsi="Arial" w:cs="Arial"/>
+          <w:b/>
+          <w:bCs/>
+          <w:lang w:val="es-MX"/>
+        </w:rPr>
+        <w:t xml:space="preserve"> </w:t>
+      </w:r>
+      <w:r>
+        <w:rPr>
+          <w:rFonts w:ascii="Arial" w:hAnsi="Arial" w:cs="Arial"/>
+          <w:lang w:val="es-MX"/>
+        </w:rPr>
+        <w:t>a través de una instancia</w:t>
+      </w:r>
+      <w:r>
+        <w:rPr>
+          <w:rFonts w:ascii="Arial" w:hAnsi="Arial" w:cs="Arial"/>
+          <w:lang w:val="es-MX"/>
+        </w:rPr>
+        <w:t xml:space="preserve"> creada</w:t>
+      </w:r>
+      <w:r>
+        <w:rPr>
+          <w:rFonts w:ascii="Arial" w:hAnsi="Arial" w:cs="Arial"/>
+          <w:lang w:val="es-MX"/>
+        </w:rPr>
+        <w:t xml:space="preserve"> </w:t>
+      </w:r>
+      <w:r>
+        <w:rPr>
+          <w:rFonts w:ascii="Arial" w:hAnsi="Arial" w:cs="Arial"/>
+          <w:lang w:val="es-MX"/>
+        </w:rPr>
+        <w:t xml:space="preserve">en la clase </w:t>
+      </w:r>
+      <w:proofErr w:type="spellStart"/>
+      <w:r>
+        <w:rPr>
+          <w:rFonts w:ascii="Arial" w:hAnsi="Arial" w:cs="Arial"/>
+          <w:b/>
+          <w:bCs/>
+          <w:lang w:val="es-MX"/>
+        </w:rPr>
+        <w:t>Simulation</w:t>
+      </w:r>
+      <w:proofErr w:type="spellEnd"/>
+      <w:r>
+        <w:rPr>
+          <w:rFonts w:ascii="Arial" w:hAnsi="Arial" w:cs="Arial"/>
+          <w:lang w:val="es-MX"/>
+        </w:rPr>
+        <w:t>.</w:t>
+      </w:r>
+    </w:p>
+    <w:p>
+      <w:pPr>
+        <w:pStyle w:val="Prrafodelista"/>
+        <w:numPr>
+          <w:ilvl w:val="0"/>
+          <w:numId w:val="13"/>
+        </w:numPr>
+        <w:rPr>
+          <w:rFonts w:ascii="Arial" w:hAnsi="Arial" w:cs="Arial"/>
+          <w:lang w:val="es-MX"/>
+        </w:rPr>
+      </w:pPr>
+      <w:r>
+        <w:rPr>
+          <w:rFonts w:ascii="Arial" w:hAnsi="Arial" w:cs="Arial"/>
+          <w:lang w:val="es-MX"/>
+        </w:rPr>
+        <w:t>Por otra parte, tenemos las siguientes funciones externas:</w:t>
+      </w:r>
+    </w:p>
+    <w:p>
+      <w:pPr>
+        <w:pStyle w:val="Prrafodelista"/>
+        <w:numPr>
+          <w:ilvl w:val="0"/>
+          <w:numId w:val="15"/>
+        </w:numPr>
+        <w:rPr>
+          <w:rFonts w:ascii="Arial" w:hAnsi="Arial" w:cs="Arial"/>
+          <w:lang w:val="es-MX"/>
+        </w:rPr>
+      </w:pPr>
+      <w:proofErr w:type="spellStart"/>
+      <w:r>
+        <w:rPr>
+          <w:rFonts w:ascii="Arial" w:hAnsi="Arial" w:cs="Arial"/>
+          <w:b/>
+          <w:bCs/>
+          <w:lang w:val="es-MX"/>
+        </w:rPr>
+        <w:lastRenderedPageBreak/>
+        <w:t>Validation</w:t>
+      </w:r>
+      <w:proofErr w:type="spellEnd"/>
+      <w:r>
+        <w:rPr>
+          <w:rFonts w:ascii="Arial" w:hAnsi="Arial" w:cs="Arial"/>
+          <w:b/>
+          <w:bCs/>
+          <w:lang w:val="es-MX"/>
+        </w:rPr>
+        <w:t xml:space="preserve"> (</w:t>
+      </w:r>
+      <w:r>
+        <w:rPr>
+          <w:rFonts w:ascii="Arial" w:hAnsi="Arial" w:cs="Arial"/>
+          <w:lang w:val="es-MX"/>
+        </w:rPr>
+        <w:t>Función amiga</w:t>
+      </w:r>
+      <w:r>
+        <w:rPr>
+          <w:rFonts w:ascii="Arial" w:hAnsi="Arial" w:cs="Arial"/>
+          <w:lang w:val="es-MX"/>
+        </w:rPr>
+        <w:t xml:space="preserve"> de </w:t>
+      </w:r>
+      <w:r>
+        <w:rPr>
+          <w:rFonts w:ascii="Arial" w:hAnsi="Arial" w:cs="Arial"/>
+          <w:b/>
+          <w:bCs/>
+          <w:lang w:val="es-MX"/>
+        </w:rPr>
+        <w:t>Metro</w:t>
+      </w:r>
+      <w:r>
+        <w:rPr>
+          <w:rFonts w:ascii="Arial" w:hAnsi="Arial" w:cs="Arial"/>
+          <w:b/>
+          <w:bCs/>
+          <w:lang w:val="es-MX"/>
+        </w:rPr>
+        <w:t>)</w:t>
+      </w:r>
+      <w:r>
+        <w:rPr>
+          <w:rFonts w:ascii="Arial" w:hAnsi="Arial" w:cs="Arial"/>
+          <w:lang w:val="es-MX"/>
+        </w:rPr>
+        <w:t xml:space="preserve">: Recibe 3 enteros como parámetro, uno que corresponde al valor por evaluar y los otros 2 que corresponden al valor mínimo y máximo que puede tomar el primer parámetro, todo esto convertido a </w:t>
+      </w:r>
+      <w:proofErr w:type="spellStart"/>
+      <w:r>
+        <w:rPr>
+          <w:rFonts w:ascii="Arial" w:hAnsi="Arial" w:cs="Arial"/>
+          <w:lang w:val="es-MX"/>
+        </w:rPr>
+        <w:t>char</w:t>
+      </w:r>
+      <w:proofErr w:type="spellEnd"/>
+      <w:r>
+        <w:rPr>
+          <w:rFonts w:ascii="Arial" w:hAnsi="Arial" w:cs="Arial"/>
+          <w:lang w:val="es-MX"/>
+        </w:rPr>
+        <w:t xml:space="preserve"> para evitar datos de entrada que no pertenezcan al tipo. Resumiendo, hace la validación respectiva a</w:t>
+      </w:r>
+      <w:r>
+        <w:rPr>
+          <w:rFonts w:ascii="Arial" w:hAnsi="Arial" w:cs="Arial"/>
+          <w:lang w:val="es-MX"/>
+        </w:rPr>
+        <w:t xml:space="preserve"> </w:t>
+      </w:r>
+      <w:r>
+        <w:rPr>
+          <w:rFonts w:ascii="Arial" w:hAnsi="Arial" w:cs="Arial"/>
+          <w:lang w:val="es-MX"/>
+        </w:rPr>
+        <w:t>todos los datos que el usuario ingrese.</w:t>
+      </w:r>
+    </w:p>
+    <w:p>
+      <w:pPr>
+        <w:pStyle w:val="Prrafodelista"/>
+        <w:numPr>
+          <w:ilvl w:val="0"/>
+          <w:numId w:val="15"/>
+        </w:numPr>
+        <w:rPr>
+          <w:rFonts w:ascii="Arial" w:hAnsi="Arial" w:cs="Arial"/>
+          <w:lang w:val="es-MX"/>
+        </w:rPr>
+      </w:pPr>
+      <w:r>
+        <w:rPr>
+          <w:rFonts w:ascii="Arial" w:hAnsi="Arial" w:cs="Arial"/>
+          <w:b/>
+          <w:bCs/>
+          <w:lang w:val="es-MX"/>
+        </w:rPr>
+        <w:t>Titan</w:t>
+      </w:r>
+      <w:r>
+        <w:rPr>
+          <w:rFonts w:ascii="Arial" w:hAnsi="Arial" w:cs="Arial"/>
+          <w:lang w:val="es-MX"/>
+        </w:rPr>
+        <w:t xml:space="preserve">: Cumple la función de enseñar al usuario el menú principal, el cual le da 4 opciones: Administrar red </w:t>
+      </w:r>
+      <w:r>
+        <w:rPr>
+          <w:rFonts w:ascii="Arial" w:hAnsi="Arial" w:cs="Arial"/>
+          <w:lang w:val="es-MX"/>
+        </w:rPr>
+        <w:t>metro (</w:t>
+      </w:r>
+      <w:r>
+        <w:rPr>
+          <w:rFonts w:ascii="Arial" w:hAnsi="Arial" w:cs="Arial"/>
+          <w:lang w:val="es-MX"/>
+        </w:rPr>
+        <w:t xml:space="preserve">Le permite manipular los elementos de la red), Consultar </w:t>
+      </w:r>
+      <w:r>
+        <w:rPr>
+          <w:rFonts w:ascii="Arial" w:hAnsi="Arial" w:cs="Arial"/>
+          <w:lang w:val="es-MX"/>
+        </w:rPr>
+        <w:t>información (</w:t>
+      </w:r>
+      <w:r>
+        <w:rPr>
+          <w:rFonts w:ascii="Arial" w:hAnsi="Arial" w:cs="Arial"/>
+          <w:lang w:val="es-MX"/>
+        </w:rPr>
+        <w:t>Consultas acerca de los elementos de la red</w:t>
+      </w:r>
+      <w:r>
+        <w:rPr>
+          <w:rFonts w:ascii="Arial" w:hAnsi="Arial" w:cs="Arial"/>
+          <w:lang w:val="es-MX"/>
+        </w:rPr>
+        <w:t xml:space="preserve">), Simulación de </w:t>
+      </w:r>
+      <w:r>
+        <w:rPr>
+          <w:rFonts w:ascii="Arial" w:hAnsi="Arial" w:cs="Arial"/>
+          <w:lang w:val="es-MX"/>
+        </w:rPr>
+        <w:t>recorrido (</w:t>
+      </w:r>
+      <w:r>
+        <w:rPr>
+          <w:rFonts w:ascii="Arial" w:hAnsi="Arial" w:cs="Arial"/>
+          <w:lang w:val="es-MX"/>
+        </w:rPr>
+        <w:t>Simula el recorrido de una estación a otra)</w:t>
+      </w:r>
+      <w:r>
+        <w:rPr>
+          <w:rFonts w:ascii="Arial" w:hAnsi="Arial" w:cs="Arial"/>
+          <w:lang w:val="es-MX"/>
+        </w:rPr>
+        <w:t xml:space="preserve"> y salir del programa</w:t>
+      </w:r>
+      <w:r>
+        <w:rPr>
+          <w:rFonts w:ascii="Arial" w:hAnsi="Arial" w:cs="Arial"/>
+          <w:lang w:val="es-MX"/>
+        </w:rPr>
+        <w:t xml:space="preserve">, dependiendo la elección invoca ciertos métodos por medio del objeto de tipo </w:t>
+      </w:r>
+      <w:r>
+        <w:rPr>
+          <w:rFonts w:ascii="Arial" w:hAnsi="Arial" w:cs="Arial"/>
+          <w:b/>
+          <w:bCs/>
+          <w:lang w:val="es-MX"/>
+        </w:rPr>
+        <w:t xml:space="preserve">Metro </w:t>
+      </w:r>
+      <w:r>
+        <w:rPr>
+          <w:rFonts w:ascii="Arial" w:hAnsi="Arial" w:cs="Arial"/>
+          <w:lang w:val="es-MX"/>
+        </w:rPr>
+        <w:t>creado</w:t>
+      </w:r>
+      <w:r>
+        <w:rPr>
+          <w:rFonts w:ascii="Arial" w:hAnsi="Arial" w:cs="Arial"/>
+          <w:lang w:val="es-MX"/>
+        </w:rPr>
+        <w:t xml:space="preserve">.  </w:t>
       </w:r>
     </w:p>
     <w:p>
@@ -1621,6 +2438,7 @@
         <w:rPr>
           <w:rFonts w:ascii="Arial" w:hAnsi="Arial" w:cs="Arial"/>
         </w:rPr>
+        <w:lastRenderedPageBreak/>
         <w:t xml:space="preserve">Se creo una clase </w:t>
       </w:r>
       <w:r>
@@ -1706,7 +2524,6 @@
           <w:b/>
           <w:bCs/>
         </w:rPr>
-        <w:lastRenderedPageBreak/>
         <w:t>PROBLEMAS</w:t>
       </w:r>
       <w:r>
@@ -1926,6 +2743,7 @@
           <w:b/>
           <w:bCs/>
         </w:rPr>
+        <w:lastRenderedPageBreak/>
         <w:t>PROBLEMA</w:t>
       </w:r>
       <w:r>
@@ -2045,7 +2863,6 @@
           <w:b/>
           <w:bCs/>
         </w:rPr>
-        <w:lastRenderedPageBreak/>
         <w:t xml:space="preserve">Día </w:t>
       </w:r>
       <w:r>
@@ -2171,6 +2988,7 @@
         <w:rPr>
           <w:rFonts w:ascii="Arial" w:hAnsi="Arial" w:cs="Arial"/>
         </w:rPr>
+        <w:lastRenderedPageBreak/>
         <w:t>Se desarrollaron distintos métodos que manejaran el arreglo de tiempos en base a los algoritmos realizados para las estaciones.</w:t>
       </w:r>
     </w:p>
@@ -2245,7 +3063,6 @@
         <w:rPr>
           <w:rFonts w:ascii="Arial" w:hAnsi="Arial" w:cs="Arial"/>
         </w:rPr>
-        <w:lastRenderedPageBreak/>
         <w:t xml:space="preserve">Al no realizar los </w:t>
       </w:r>
       <w:proofErr w:type="spellStart"/>
@@ -2369,19 +3186,7 @@
         <w:rPr>
           <w:rFonts w:ascii="Arial" w:hAnsi="Arial" w:cs="Arial"/>
         </w:rPr>
-        <w:t>Se c</w:t>
-      </w:r>
-      <w:r>
-        <w:rPr>
-          <w:rFonts w:ascii="Arial" w:hAnsi="Arial" w:cs="Arial"/>
-        </w:rPr>
-        <w:t>ambio en un gran porcentaje los métodos correspondientes al tiempo de recorrido, añadiendo también uno que me ayuda con la parte de los tamaños dentro de los arreglos para después poder manejarlos al gusto</w:t>
-      </w:r>
-      <w:r>
-        <w:rPr>
-          <w:rFonts w:ascii="Arial" w:hAnsi="Arial" w:cs="Arial"/>
-        </w:rPr>
-        <w:t>.</w:t>
+        <w:t>Se cambio en un gran porcentaje los métodos correspondientes al tiempo de recorrido, añadiendo también uno que me ayuda con la parte de los tamaños dentro de los arreglos para después poder manejarlos al gusto.</w:t>
       </w:r>
     </w:p>
     <w:p>
@@ -2462,7 +3267,14 @@
         <w:rPr>
           <w:rFonts w:ascii="Arial" w:hAnsi="Arial" w:cs="Arial"/>
         </w:rPr>
-        <w:t>, lo que pasa es que cuando agrego 2 estaciones en la última posición de una línea de manera consecutiva</w:t>
+        <w:t xml:space="preserve">, lo que pasa es que cuando agrego 2 estaciones en la última posición de una línea de manera </w:t>
+      </w:r>
+      <w:r>
+        <w:rPr>
+          <w:rFonts w:ascii="Arial" w:hAnsi="Arial" w:cs="Arial"/>
+        </w:rPr>
+        <w:lastRenderedPageBreak/>
+        <w:t>consecutiva</w:t>
       </w:r>
       <w:r>
         <w:rPr>
@@ -2475,6 +3287,315 @@
           <w:rFonts w:ascii="Arial" w:hAnsi="Arial" w:cs="Arial"/>
         </w:rPr>
         <w:t>este me produce un error, el cual, después de un largo análisis en búsqueda de su motivo, aun no he podido determinar.</w:t>
+      </w:r>
+    </w:p>
+    <w:p>
+      <w:pPr>
+        <w:pStyle w:val="Prrafodelista"/>
+        <w:numPr>
+          <w:ilvl w:val="0"/>
+          <w:numId w:val="2"/>
+        </w:numPr>
+      </w:pPr>
+      <w:r>
+        <w:rPr>
+          <w:rFonts w:ascii="Arial" w:hAnsi="Arial" w:cs="Arial"/>
+          <w:b/>
+          <w:bCs/>
+        </w:rPr>
+        <w:t>Día 8 – 2 de mayo</w:t>
+      </w:r>
+      <w:r>
+        <w:rPr>
+          <w:rFonts w:ascii="Arial" w:hAnsi="Arial" w:cs="Arial"/>
+        </w:rPr>
+        <w:t>:</w:t>
+      </w:r>
+    </w:p>
+    <w:p>
+      <w:pPr>
+        <w:pStyle w:val="Prrafodelista"/>
+        <w:numPr>
+          <w:ilvl w:val="0"/>
+          <w:numId w:val="7"/>
+        </w:numPr>
+      </w:pPr>
+      <w:r>
+        <w:rPr>
+          <w:rFonts w:ascii="Arial" w:hAnsi="Arial" w:cs="Arial"/>
+        </w:rPr>
+        <w:t xml:space="preserve">Con el fin de seguir algunas recomendaciones del profesor dadas en la sesión para aclarar dudas acerca del desafío 2, se decidió separar </w:t>
+      </w:r>
+      <w:proofErr w:type="spellStart"/>
+      <w:r>
+        <w:rPr>
+          <w:rFonts w:ascii="Arial" w:hAnsi="Arial" w:cs="Arial"/>
+          <w:b/>
+          <w:bCs/>
+        </w:rPr>
+        <w:t>Simulation</w:t>
+      </w:r>
+      <w:proofErr w:type="spellEnd"/>
+      <w:r>
+        <w:rPr>
+          <w:rFonts w:ascii="Arial" w:hAnsi="Arial" w:cs="Arial"/>
+          <w:b/>
+          <w:bCs/>
+        </w:rPr>
+        <w:t xml:space="preserve"> </w:t>
+      </w:r>
+      <w:r>
+        <w:rPr>
+          <w:rFonts w:ascii="Arial" w:hAnsi="Arial" w:cs="Arial"/>
+        </w:rPr>
+        <w:t xml:space="preserve">y a partir de ahora tratarla como una clase que </w:t>
+      </w:r>
+      <w:r>
+        <w:rPr>
+          <w:rFonts w:ascii="Arial" w:hAnsi="Arial" w:cs="Arial"/>
+        </w:rPr>
+        <w:t>hereda</w:t>
+      </w:r>
+      <w:r>
+        <w:rPr>
+          <w:rFonts w:ascii="Arial" w:hAnsi="Arial" w:cs="Arial"/>
+        </w:rPr>
+        <w:t xml:space="preserve"> de </w:t>
+      </w:r>
+      <w:r>
+        <w:rPr>
+          <w:rFonts w:ascii="Arial" w:hAnsi="Arial" w:cs="Arial"/>
+          <w:b/>
+          <w:bCs/>
+        </w:rPr>
+        <w:t>Metro</w:t>
+      </w:r>
+      <w:r>
+        <w:rPr>
+          <w:rFonts w:ascii="Arial" w:hAnsi="Arial" w:cs="Arial"/>
+        </w:rPr>
+        <w:t xml:space="preserve">, ya que después de reflexionar un poco acerca del análisis previamente realizado. Se podría ver </w:t>
+      </w:r>
+      <w:proofErr w:type="spellStart"/>
+      <w:r>
+        <w:rPr>
+          <w:rFonts w:ascii="Arial" w:hAnsi="Arial" w:cs="Arial"/>
+          <w:b/>
+          <w:bCs/>
+        </w:rPr>
+        <w:t>Simulation</w:t>
+      </w:r>
+      <w:proofErr w:type="spellEnd"/>
+      <w:r>
+        <w:rPr>
+          <w:rFonts w:ascii="Arial" w:hAnsi="Arial" w:cs="Arial"/>
+        </w:rPr>
+        <w:t xml:space="preserve"> como una clase que representa el viaje de un pasajero a través de la red metro por medio del nuevo método </w:t>
+      </w:r>
+      <w:proofErr w:type="spellStart"/>
+      <w:r>
+        <w:rPr>
+          <w:rFonts w:ascii="Arial" w:hAnsi="Arial" w:cs="Arial"/>
+          <w:b/>
+          <w:bCs/>
+        </w:rPr>
+        <w:t>Travel</w:t>
+      </w:r>
+      <w:proofErr w:type="spellEnd"/>
+      <w:r>
+        <w:rPr>
+          <w:rFonts w:ascii="Arial" w:hAnsi="Arial" w:cs="Arial"/>
+        </w:rPr>
+        <w:t xml:space="preserve">. </w:t>
+      </w:r>
+    </w:p>
+    <w:p>
+      <w:pPr>
+        <w:pStyle w:val="Prrafodelista"/>
+        <w:numPr>
+          <w:ilvl w:val="0"/>
+          <w:numId w:val="7"/>
+        </w:numPr>
+      </w:pPr>
+      <w:r>
+        <w:rPr>
+          <w:rFonts w:ascii="Arial" w:hAnsi="Arial" w:cs="Arial"/>
+        </w:rPr>
+        <w:t>Se dividieron los atributos en private y protected, para que así la clase que hereda solo tome lo que necesita.</w:t>
+      </w:r>
+    </w:p>
+    <w:p>
+      <w:pPr>
+        <w:pStyle w:val="Prrafodelista"/>
+        <w:numPr>
+          <w:ilvl w:val="0"/>
+          <w:numId w:val="7"/>
+        </w:numPr>
+      </w:pPr>
+      <w:r>
+        <w:rPr>
+          <w:rFonts w:ascii="Arial" w:hAnsi="Arial" w:cs="Arial"/>
+        </w:rPr>
+        <w:t xml:space="preserve">Horas después se decidió no utilizar el concepto de herencia para la clase </w:t>
+      </w:r>
+      <w:proofErr w:type="spellStart"/>
+      <w:r>
+        <w:rPr>
+          <w:rFonts w:ascii="Arial" w:hAnsi="Arial" w:cs="Arial"/>
+          <w:b/>
+          <w:bCs/>
+        </w:rPr>
+        <w:t>Simulation</w:t>
+      </w:r>
+      <w:proofErr w:type="spellEnd"/>
+      <w:r>
+        <w:rPr>
+          <w:rFonts w:ascii="Arial" w:hAnsi="Arial" w:cs="Arial"/>
+        </w:rPr>
+        <w:t xml:space="preserve">, si no que ahora formara parte de </w:t>
+      </w:r>
+      <w:r>
+        <w:rPr>
+          <w:rFonts w:ascii="Arial" w:hAnsi="Arial" w:cs="Arial"/>
+          <w:b/>
+          <w:bCs/>
+        </w:rPr>
+        <w:t>Metro</w:t>
+      </w:r>
+      <w:r>
+        <w:rPr>
+          <w:rFonts w:ascii="Arial" w:hAnsi="Arial" w:cs="Arial"/>
+        </w:rPr>
+        <w:t>, obteniendo sus atributos por medio de punteros.</w:t>
+      </w:r>
+    </w:p>
+    <w:p>
+      <w:pPr>
+        <w:pStyle w:val="Prrafodelista"/>
+        <w:numPr>
+          <w:ilvl w:val="0"/>
+          <w:numId w:val="7"/>
+        </w:numPr>
+      </w:pPr>
+      <w:r>
+        <w:rPr>
+          <w:rFonts w:ascii="Arial" w:hAnsi="Arial" w:cs="Arial"/>
+        </w:rPr>
+        <w:t xml:space="preserve">Se </w:t>
+      </w:r>
+      <w:r>
+        <w:rPr>
+          <w:rFonts w:ascii="Arial" w:hAnsi="Arial" w:cs="Arial"/>
+        </w:rPr>
+        <w:t xml:space="preserve">corrigió el método </w:t>
+      </w:r>
+      <w:r>
+        <w:rPr>
+          <w:rFonts w:ascii="Arial" w:hAnsi="Arial" w:cs="Arial"/>
+          <w:b/>
+          <w:bCs/>
+        </w:rPr>
+        <w:t>Time</w:t>
+      </w:r>
+      <w:r>
+        <w:rPr>
+          <w:rFonts w:ascii="Arial" w:hAnsi="Arial" w:cs="Arial"/>
+          <w:b/>
+          <w:bCs/>
+        </w:rPr>
+        <w:t xml:space="preserve"> </w:t>
+      </w:r>
+      <w:r>
+        <w:rPr>
+          <w:rFonts w:ascii="Arial" w:hAnsi="Arial" w:cs="Arial"/>
+        </w:rPr>
+        <w:t>por algunos índices mal colocados y se añadió la parte que elimina los tiempos cuando remuevo una estación de la línea con la misma lógica que su contraparte (la que añade), si se elimina una estación que esta entre otras 2, se elimina un espacio y se reemplaza el otro con la suma de esos 2.</w:t>
+      </w:r>
+    </w:p>
+    <w:p>
+      <w:pPr>
+        <w:pStyle w:val="Prrafodelista"/>
+        <w:numPr>
+          <w:ilvl w:val="0"/>
+          <w:numId w:val="7"/>
+        </w:numPr>
+      </w:pPr>
+      <w:r>
+        <w:rPr>
+          <w:rFonts w:ascii="Arial" w:hAnsi="Arial" w:cs="Arial"/>
+        </w:rPr>
+        <w:t xml:space="preserve">Se agrego </w:t>
+      </w:r>
+      <w:r>
+        <w:rPr>
+          <w:rFonts w:ascii="Arial" w:hAnsi="Arial" w:cs="Arial"/>
+        </w:rPr>
+        <w:t>más</w:t>
+      </w:r>
+      <w:r>
+        <w:rPr>
+          <w:rFonts w:ascii="Arial" w:hAnsi="Arial" w:cs="Arial"/>
+        </w:rPr>
+        <w:t xml:space="preserve"> contenido al inform</w:t>
+      </w:r>
+      <w:r>
+        <w:rPr>
+          <w:rFonts w:ascii="Arial" w:hAnsi="Arial" w:cs="Arial"/>
+        </w:rPr>
+        <w:t>e</w:t>
+      </w:r>
+      <w:r>
+        <w:rPr>
+          <w:rFonts w:ascii="Arial" w:hAnsi="Arial" w:cs="Arial"/>
+        </w:rPr>
+        <w:t>.</w:t>
+      </w:r>
+    </w:p>
+    <w:p>
+      <w:pPr>
+        <w:pStyle w:val="Prrafodelista"/>
+        <w:numPr>
+          <w:ilvl w:val="0"/>
+          <w:numId w:val="7"/>
+        </w:numPr>
+      </w:pPr>
+      <w:r>
+        <w:rPr>
+          <w:rFonts w:ascii="Arial" w:hAnsi="Arial" w:cs="Arial"/>
+          <w:b/>
+          <w:bCs/>
+        </w:rPr>
+        <w:t>ERROR</w:t>
+      </w:r>
+      <w:r>
+        <w:rPr>
+          <w:rFonts w:ascii="Arial" w:hAnsi="Arial" w:cs="Arial"/>
+        </w:rPr>
+        <w:t xml:space="preserve">: El ultimo espacio dentro de cada arreglo en </w:t>
+      </w:r>
+      <w:proofErr w:type="spellStart"/>
+      <w:r>
+        <w:rPr>
+          <w:rFonts w:ascii="Arial" w:hAnsi="Arial" w:cs="Arial"/>
+          <w:b/>
+          <w:bCs/>
+        </w:rPr>
+        <w:t>hour</w:t>
+      </w:r>
+      <w:proofErr w:type="spellEnd"/>
+      <w:r>
+        <w:rPr>
+          <w:rFonts w:ascii="Arial" w:hAnsi="Arial" w:cs="Arial"/>
+          <w:b/>
+          <w:bCs/>
+        </w:rPr>
+        <w:t xml:space="preserve"> </w:t>
+      </w:r>
+      <w:r>
+        <w:rPr>
+          <w:rFonts w:ascii="Arial" w:hAnsi="Arial" w:cs="Arial"/>
+        </w:rPr>
+        <w:t>esta ocupado por 0, solo para llevar siempre el mismo tamaño en cuanto a estaciones y sus tiempos, pero este también me sirve para las diferentes pruebas que le realizo, en ellas se puede evidenciar que a partir de cierto número de líneas el ultimo espacio no obtiene ese valor, a parte de que puede llegar a un error de segmentación si se agregan muchas líneas.</w:t>
       </w:r>
     </w:p>
     <w:p/>
@@ -2599,7 +3720,7 @@
   <w:abstractNum w:abstractNumId="0" w15:restartNumberingAfterBreak="0">
     <w:nsid w:val="0CCB7CA6"/>
     <w:multiLevelType w:val="hybridMultilevel"/>
-    <w:tmpl w:val="5E6A9958"/>
+    <w:tmpl w:val="4538CE32"/>
     <w:lvl w:ilvl="0" w:tplc="240A0009">
       <w:start w:val="1"/>
       <w:numFmt w:val="bullet"/>
@@ -2710,6 +3831,231 @@
     </w:lvl>
   </w:abstractNum>
   <w:abstractNum w:abstractNumId="1" w15:restartNumberingAfterBreak="0">
+    <w:nsid w:val="196A1FBD"/>
+    <w:multiLevelType w:val="hybridMultilevel"/>
+    <w:tmpl w:val="A9EE903E"/>
+    <w:lvl w:ilvl="0" w:tplc="240A0005">
+      <w:start w:val="1"/>
+      <w:numFmt w:val="bullet"/>
+      <w:lvlText w:val=""/>
+      <w:lvlJc w:val="left"/>
+      <w:pPr>
+        <w:ind w:left="1789" w:hanging="360"/>
+      </w:pPr>
+      <w:rPr>
+        <w:rFonts w:ascii="Wingdings" w:hAnsi="Wingdings" w:hint="default"/>
+      </w:rPr>
+    </w:lvl>
+    <w:lvl w:ilvl="1" w:tplc="240A0003" w:tentative="1">
+      <w:start w:val="1"/>
+      <w:numFmt w:val="bullet"/>
+      <w:lvlText w:val="o"/>
+      <w:lvlJc w:val="left"/>
+      <w:pPr>
+        <w:ind w:left="2509" w:hanging="360"/>
+      </w:pPr>
+      <w:rPr>
+        <w:rFonts w:ascii="Courier New" w:hAnsi="Courier New" w:cs="Courier New" w:hint="default"/>
+      </w:rPr>
+    </w:lvl>
+    <w:lvl w:ilvl="2" w:tplc="240A0005" w:tentative="1">
+      <w:start w:val="1"/>
+      <w:numFmt w:val="bullet"/>
+      <w:lvlText w:val=""/>
+      <w:lvlJc w:val="left"/>
+      <w:pPr>
+        <w:ind w:left="3229" w:hanging="360"/>
+      </w:pPr>
+      <w:rPr>
+        <w:rFonts w:ascii="Wingdings" w:hAnsi="Wingdings" w:hint="default"/>
+      </w:rPr>
+    </w:lvl>
+    <w:lvl w:ilvl="3" w:tplc="240A0001" w:tentative="1">
+      <w:start w:val="1"/>
+      <w:numFmt w:val="bullet"/>
+      <w:lvlText w:val=""/>
+      <w:lvlJc w:val="left"/>
+      <w:pPr>
+        <w:ind w:left="3949" w:hanging="360"/>
+      </w:pPr>
+      <w:rPr>
+        <w:rFonts w:ascii="Symbol" w:hAnsi="Symbol" w:hint="default"/>
+      </w:rPr>
+    </w:lvl>
+    <w:lvl w:ilvl="4" w:tplc="240A0003" w:tentative="1">
+      <w:start w:val="1"/>
+      <w:numFmt w:val="bullet"/>
+      <w:lvlText w:val="o"/>
+      <w:lvlJc w:val="left"/>
+      <w:pPr>
+        <w:ind w:left="4669" w:hanging="360"/>
+      </w:pPr>
+      <w:rPr>
+        <w:rFonts w:ascii="Courier New" w:hAnsi="Courier New" w:cs="Courier New" w:hint="default"/>
+      </w:rPr>
+    </w:lvl>
+    <w:lvl w:ilvl="5" w:tplc="240A0005" w:tentative="1">
+      <w:start w:val="1"/>
+      <w:numFmt w:val="bullet"/>
+      <w:lvlText w:val=""/>
+      <w:lvlJc w:val="left"/>
+      <w:pPr>
+        <w:ind w:left="5389" w:hanging="360"/>
+      </w:pPr>
+      <w:rPr>
+        <w:rFonts w:ascii="Wingdings" w:hAnsi="Wingdings" w:hint="default"/>
+      </w:rPr>
+    </w:lvl>
+    <w:lvl w:ilvl="6" w:tplc="240A0001" w:tentative="1">
+      <w:start w:val="1"/>
+      <w:numFmt w:val="bullet"/>
+      <w:lvlText w:val=""/>
+      <w:lvlJc w:val="left"/>
+      <w:pPr>
+        <w:ind w:left="6109" w:hanging="360"/>
+      </w:pPr>
+      <w:rPr>
+        <w:rFonts w:ascii="Symbol" w:hAnsi="Symbol" w:hint="default"/>
+      </w:rPr>
+    </w:lvl>
+    <w:lvl w:ilvl="7" w:tplc="240A0003" w:tentative="1">
+      <w:start w:val="1"/>
+      <w:numFmt w:val="bullet"/>
+      <w:lvlText w:val="o"/>
+      <w:lvlJc w:val="left"/>
+      <w:pPr>
+        <w:ind w:left="6829" w:hanging="360"/>
+      </w:pPr>
+      <w:rPr>
+        <w:rFonts w:ascii="Courier New" w:hAnsi="Courier New" w:cs="Courier New" w:hint="default"/>
+      </w:rPr>
+    </w:lvl>
+    <w:lvl w:ilvl="8" w:tplc="240A0005" w:tentative="1">
+      <w:start w:val="1"/>
+      <w:numFmt w:val="bullet"/>
+      <w:lvlText w:val=""/>
+      <w:lvlJc w:val="left"/>
+      <w:pPr>
+        <w:ind w:left="7549" w:hanging="360"/>
+      </w:pPr>
+      <w:rPr>
+        <w:rFonts w:ascii="Wingdings" w:hAnsi="Wingdings" w:hint="default"/>
+      </w:rPr>
+    </w:lvl>
+  </w:abstractNum>
+  <w:abstractNum w:abstractNumId="2" w15:restartNumberingAfterBreak="0">
+    <w:nsid w:val="247146FD"/>
+    <w:multiLevelType w:val="hybridMultilevel"/>
+    <w:tmpl w:val="2CB0C640"/>
+    <w:lvl w:ilvl="0" w:tplc="46F6B0C0">
+      <w:numFmt w:val="bullet"/>
+      <w:lvlText w:val=""/>
+      <w:lvlJc w:val="left"/>
+      <w:pPr>
+        <w:ind w:left="1069" w:hanging="360"/>
+      </w:pPr>
+      <w:rPr>
+        <w:rFonts w:ascii="Wingdings" w:eastAsiaTheme="minorHAnsi" w:hAnsi="Wingdings" w:cs="Arial" w:hint="default"/>
+      </w:rPr>
+    </w:lvl>
+    <w:lvl w:ilvl="1" w:tplc="240A0003" w:tentative="1">
+      <w:start w:val="1"/>
+      <w:numFmt w:val="bullet"/>
+      <w:lvlText w:val="o"/>
+      <w:lvlJc w:val="left"/>
+      <w:pPr>
+        <w:ind w:left="1789" w:hanging="360"/>
+      </w:pPr>
+      <w:rPr>
+        <w:rFonts w:ascii="Courier New" w:hAnsi="Courier New" w:cs="Courier New" w:hint="default"/>
+      </w:rPr>
+    </w:lvl>
+    <w:lvl w:ilvl="2" w:tplc="240A0005" w:tentative="1">
+      <w:start w:val="1"/>
+      <w:numFmt w:val="bullet"/>
+      <w:lvlText w:val=""/>
+      <w:lvlJc w:val="left"/>
+      <w:pPr>
+        <w:ind w:left="2509" w:hanging="360"/>
+      </w:pPr>
+      <w:rPr>
+        <w:rFonts w:ascii="Wingdings" w:hAnsi="Wingdings" w:hint="default"/>
+      </w:rPr>
+    </w:lvl>
+    <w:lvl w:ilvl="3" w:tplc="240A0001" w:tentative="1">
+      <w:start w:val="1"/>
+      <w:numFmt w:val="bullet"/>
+      <w:lvlText w:val=""/>
+      <w:lvlJc w:val="left"/>
+      <w:pPr>
+        <w:ind w:left="3229" w:hanging="360"/>
+      </w:pPr>
+      <w:rPr>
+        <w:rFonts w:ascii="Symbol" w:hAnsi="Symbol" w:hint="default"/>
+      </w:rPr>
+    </w:lvl>
+    <w:lvl w:ilvl="4" w:tplc="240A0003" w:tentative="1">
+      <w:start w:val="1"/>
+      <w:numFmt w:val="bullet"/>
+      <w:lvlText w:val="o"/>
+      <w:lvlJc w:val="left"/>
+      <w:pPr>
+        <w:ind w:left="3949" w:hanging="360"/>
+      </w:pPr>
+      <w:rPr>
+        <w:rFonts w:ascii="Courier New" w:hAnsi="Courier New" w:cs="Courier New" w:hint="default"/>
+      </w:rPr>
+    </w:lvl>
+    <w:lvl w:ilvl="5" w:tplc="240A0005" w:tentative="1">
+      <w:start w:val="1"/>
+      <w:numFmt w:val="bullet"/>
+      <w:lvlText w:val=""/>
+      <w:lvlJc w:val="left"/>
+      <w:pPr>
+        <w:ind w:left="4669" w:hanging="360"/>
+      </w:pPr>
+      <w:rPr>
+        <w:rFonts w:ascii="Wingdings" w:hAnsi="Wingdings" w:hint="default"/>
+      </w:rPr>
+    </w:lvl>
+    <w:lvl w:ilvl="6" w:tplc="240A0001" w:tentative="1">
+      <w:start w:val="1"/>
+      <w:numFmt w:val="bullet"/>
+      <w:lvlText w:val=""/>
+      <w:lvlJc w:val="left"/>
+      <w:pPr>
+        <w:ind w:left="5389" w:hanging="360"/>
+      </w:pPr>
+      <w:rPr>
+        <w:rFonts w:ascii="Symbol" w:hAnsi="Symbol" w:hint="default"/>
+      </w:rPr>
+    </w:lvl>
+    <w:lvl w:ilvl="7" w:tplc="240A0003" w:tentative="1">
+      <w:start w:val="1"/>
+      <w:numFmt w:val="bullet"/>
+      <w:lvlText w:val="o"/>
+      <w:lvlJc w:val="left"/>
+      <w:pPr>
+        <w:ind w:left="6109" w:hanging="360"/>
+      </w:pPr>
+      <w:rPr>
+        <w:rFonts w:ascii="Courier New" w:hAnsi="Courier New" w:cs="Courier New" w:hint="default"/>
+      </w:rPr>
+    </w:lvl>
+    <w:lvl w:ilvl="8" w:tplc="240A0005" w:tentative="1">
+      <w:start w:val="1"/>
+      <w:numFmt w:val="bullet"/>
+      <w:lvlText w:val=""/>
+      <w:lvlJc w:val="left"/>
+      <w:pPr>
+        <w:ind w:left="6829" w:hanging="360"/>
+      </w:pPr>
+      <w:rPr>
+        <w:rFonts w:ascii="Wingdings" w:hAnsi="Wingdings" w:hint="default"/>
+      </w:rPr>
+    </w:lvl>
+  </w:abstractNum>
+  <w:abstractNum w:abstractNumId="3" w15:restartNumberingAfterBreak="0">
     <w:nsid w:val="2C585EE7"/>
     <w:multiLevelType w:val="hybridMultilevel"/>
     <w:tmpl w:val="61DA5646"/>
@@ -2798,7 +4144,120 @@
       </w:pPr>
     </w:lvl>
   </w:abstractNum>
-  <w:abstractNum w:abstractNumId="2" w15:restartNumberingAfterBreak="0">
+  <w:abstractNum w:abstractNumId="4" w15:restartNumberingAfterBreak="0">
+    <w:nsid w:val="34ED1B66"/>
+    <w:multiLevelType w:val="hybridMultilevel"/>
+    <w:tmpl w:val="7716F6F4"/>
+    <w:lvl w:ilvl="0" w:tplc="240A0005">
+      <w:start w:val="1"/>
+      <w:numFmt w:val="bullet"/>
+      <w:lvlText w:val=""/>
+      <w:lvlJc w:val="left"/>
+      <w:pPr>
+        <w:ind w:left="1429" w:hanging="360"/>
+      </w:pPr>
+      <w:rPr>
+        <w:rFonts w:ascii="Wingdings" w:hAnsi="Wingdings" w:hint="default"/>
+      </w:rPr>
+    </w:lvl>
+    <w:lvl w:ilvl="1" w:tplc="240A0003" w:tentative="1">
+      <w:start w:val="1"/>
+      <w:numFmt w:val="bullet"/>
+      <w:lvlText w:val="o"/>
+      <w:lvlJc w:val="left"/>
+      <w:pPr>
+        <w:ind w:left="2149" w:hanging="360"/>
+      </w:pPr>
+      <w:rPr>
+        <w:rFonts w:ascii="Courier New" w:hAnsi="Courier New" w:cs="Courier New" w:hint="default"/>
+      </w:rPr>
+    </w:lvl>
+    <w:lvl w:ilvl="2" w:tplc="240A0005" w:tentative="1">
+      <w:start w:val="1"/>
+      <w:numFmt w:val="bullet"/>
+      <w:lvlText w:val=""/>
+      <w:lvlJc w:val="left"/>
+      <w:pPr>
+        <w:ind w:left="2869" w:hanging="360"/>
+      </w:pPr>
+      <w:rPr>
+        <w:rFonts w:ascii="Wingdings" w:hAnsi="Wingdings" w:hint="default"/>
+      </w:rPr>
+    </w:lvl>
+    <w:lvl w:ilvl="3" w:tplc="240A0001" w:tentative="1">
+      <w:start w:val="1"/>
+      <w:numFmt w:val="bullet"/>
+      <w:lvlText w:val=""/>
+      <w:lvlJc w:val="left"/>
+      <w:pPr>
+        <w:ind w:left="3589" w:hanging="360"/>
+      </w:pPr>
+      <w:rPr>
+        <w:rFonts w:ascii="Symbol" w:hAnsi="Symbol" w:hint="default"/>
+      </w:rPr>
+    </w:lvl>
+    <w:lvl w:ilvl="4" w:tplc="240A0003" w:tentative="1">
+      <w:start w:val="1"/>
+      <w:numFmt w:val="bullet"/>
+      <w:lvlText w:val="o"/>
+      <w:lvlJc w:val="left"/>
+      <w:pPr>
+        <w:ind w:left="4309" w:hanging="360"/>
+      </w:pPr>
+      <w:rPr>
+        <w:rFonts w:ascii="Courier New" w:hAnsi="Courier New" w:cs="Courier New" w:hint="default"/>
+      </w:rPr>
+    </w:lvl>
+    <w:lvl w:ilvl="5" w:tplc="240A0005" w:tentative="1">
+      <w:start w:val="1"/>
+      <w:numFmt w:val="bullet"/>
+      <w:lvlText w:val=""/>
+      <w:lvlJc w:val="left"/>
+      <w:pPr>
+        <w:ind w:left="5029" w:hanging="360"/>
+      </w:pPr>
+      <w:rPr>
+        <w:rFonts w:ascii="Wingdings" w:hAnsi="Wingdings" w:hint="default"/>
+      </w:rPr>
+    </w:lvl>
+    <w:lvl w:ilvl="6" w:tplc="240A0001" w:tentative="1">
+      <w:start w:val="1"/>
+      <w:numFmt w:val="bullet"/>
+      <w:lvlText w:val=""/>
+      <w:lvlJc w:val="left"/>
+      <w:pPr>
+        <w:ind w:left="5749" w:hanging="360"/>
+      </w:pPr>
+      <w:rPr>
+        <w:rFonts w:ascii="Symbol" w:hAnsi="Symbol" w:hint="default"/>
+      </w:rPr>
+    </w:lvl>
+    <w:lvl w:ilvl="7" w:tplc="240A0003" w:tentative="1">
+      <w:start w:val="1"/>
+      <w:numFmt w:val="bullet"/>
+      <w:lvlText w:val="o"/>
+      <w:lvlJc w:val="left"/>
+      <w:pPr>
+        <w:ind w:left="6469" w:hanging="360"/>
+      </w:pPr>
+      <w:rPr>
+        <w:rFonts w:ascii="Courier New" w:hAnsi="Courier New" w:cs="Courier New" w:hint="default"/>
+      </w:rPr>
+    </w:lvl>
+    <w:lvl w:ilvl="8" w:tplc="240A0005" w:tentative="1">
+      <w:start w:val="1"/>
+      <w:numFmt w:val="bullet"/>
+      <w:lvlText w:val=""/>
+      <w:lvlJc w:val="left"/>
+      <w:pPr>
+        <w:ind w:left="7189" w:hanging="360"/>
+      </w:pPr>
+      <w:rPr>
+        <w:rFonts w:ascii="Wingdings" w:hAnsi="Wingdings" w:hint="default"/>
+      </w:rPr>
+    </w:lvl>
+  </w:abstractNum>
+  <w:abstractNum w:abstractNumId="5" w15:restartNumberingAfterBreak="0">
     <w:nsid w:val="3A935D88"/>
     <w:multiLevelType w:val="hybridMultilevel"/>
     <w:tmpl w:val="E04C4674"/>
@@ -2911,10 +4370,687 @@
       </w:rPr>
     </w:lvl>
   </w:abstractNum>
-  <w:abstractNum w:abstractNumId="3" w15:restartNumberingAfterBreak="0">
+  <w:abstractNum w:abstractNumId="6" w15:restartNumberingAfterBreak="0">
+    <w:nsid w:val="48146E95"/>
+    <w:multiLevelType w:val="hybridMultilevel"/>
+    <w:tmpl w:val="261A2876"/>
+    <w:lvl w:ilvl="0" w:tplc="240A0009">
+      <w:start w:val="1"/>
+      <w:numFmt w:val="bullet"/>
+      <w:lvlText w:val=""/>
+      <w:lvlJc w:val="left"/>
+      <w:pPr>
+        <w:ind w:left="2148" w:hanging="360"/>
+      </w:pPr>
+      <w:rPr>
+        <w:rFonts w:ascii="Wingdings" w:hAnsi="Wingdings" w:hint="default"/>
+      </w:rPr>
+    </w:lvl>
+    <w:lvl w:ilvl="1" w:tplc="240A0003" w:tentative="1">
+      <w:start w:val="1"/>
+      <w:numFmt w:val="bullet"/>
+      <w:lvlText w:val="o"/>
+      <w:lvlJc w:val="left"/>
+      <w:pPr>
+        <w:ind w:left="2868" w:hanging="360"/>
+      </w:pPr>
+      <w:rPr>
+        <w:rFonts w:ascii="Courier New" w:hAnsi="Courier New" w:cs="Courier New" w:hint="default"/>
+      </w:rPr>
+    </w:lvl>
+    <w:lvl w:ilvl="2" w:tplc="240A0005" w:tentative="1">
+      <w:start w:val="1"/>
+      <w:numFmt w:val="bullet"/>
+      <w:lvlText w:val=""/>
+      <w:lvlJc w:val="left"/>
+      <w:pPr>
+        <w:ind w:left="3588" w:hanging="360"/>
+      </w:pPr>
+      <w:rPr>
+        <w:rFonts w:ascii="Wingdings" w:hAnsi="Wingdings" w:hint="default"/>
+      </w:rPr>
+    </w:lvl>
+    <w:lvl w:ilvl="3" w:tplc="240A0001" w:tentative="1">
+      <w:start w:val="1"/>
+      <w:numFmt w:val="bullet"/>
+      <w:lvlText w:val=""/>
+      <w:lvlJc w:val="left"/>
+      <w:pPr>
+        <w:ind w:left="4308" w:hanging="360"/>
+      </w:pPr>
+      <w:rPr>
+        <w:rFonts w:ascii="Symbol" w:hAnsi="Symbol" w:hint="default"/>
+      </w:rPr>
+    </w:lvl>
+    <w:lvl w:ilvl="4" w:tplc="240A0003" w:tentative="1">
+      <w:start w:val="1"/>
+      <w:numFmt w:val="bullet"/>
+      <w:lvlText w:val="o"/>
+      <w:lvlJc w:val="left"/>
+      <w:pPr>
+        <w:ind w:left="5028" w:hanging="360"/>
+      </w:pPr>
+      <w:rPr>
+        <w:rFonts w:ascii="Courier New" w:hAnsi="Courier New" w:cs="Courier New" w:hint="default"/>
+      </w:rPr>
+    </w:lvl>
+    <w:lvl w:ilvl="5" w:tplc="240A0005" w:tentative="1">
+      <w:start w:val="1"/>
+      <w:numFmt w:val="bullet"/>
+      <w:lvlText w:val=""/>
+      <w:lvlJc w:val="left"/>
+      <w:pPr>
+        <w:ind w:left="5748" w:hanging="360"/>
+      </w:pPr>
+      <w:rPr>
+        <w:rFonts w:ascii="Wingdings" w:hAnsi="Wingdings" w:hint="default"/>
+      </w:rPr>
+    </w:lvl>
+    <w:lvl w:ilvl="6" w:tplc="240A0001" w:tentative="1">
+      <w:start w:val="1"/>
+      <w:numFmt w:val="bullet"/>
+      <w:lvlText w:val=""/>
+      <w:lvlJc w:val="left"/>
+      <w:pPr>
+        <w:ind w:left="6468" w:hanging="360"/>
+      </w:pPr>
+      <w:rPr>
+        <w:rFonts w:ascii="Symbol" w:hAnsi="Symbol" w:hint="default"/>
+      </w:rPr>
+    </w:lvl>
+    <w:lvl w:ilvl="7" w:tplc="240A0003" w:tentative="1">
+      <w:start w:val="1"/>
+      <w:numFmt w:val="bullet"/>
+      <w:lvlText w:val="o"/>
+      <w:lvlJc w:val="left"/>
+      <w:pPr>
+        <w:ind w:left="7188" w:hanging="360"/>
+      </w:pPr>
+      <w:rPr>
+        <w:rFonts w:ascii="Courier New" w:hAnsi="Courier New" w:cs="Courier New" w:hint="default"/>
+      </w:rPr>
+    </w:lvl>
+    <w:lvl w:ilvl="8" w:tplc="240A0005" w:tentative="1">
+      <w:start w:val="1"/>
+      <w:numFmt w:val="bullet"/>
+      <w:lvlText w:val=""/>
+      <w:lvlJc w:val="left"/>
+      <w:pPr>
+        <w:ind w:left="7908" w:hanging="360"/>
+      </w:pPr>
+      <w:rPr>
+        <w:rFonts w:ascii="Wingdings" w:hAnsi="Wingdings" w:hint="default"/>
+      </w:rPr>
+    </w:lvl>
+  </w:abstractNum>
+  <w:abstractNum w:abstractNumId="7" w15:restartNumberingAfterBreak="0">
+    <w:nsid w:val="48314DDC"/>
+    <w:multiLevelType w:val="hybridMultilevel"/>
+    <w:tmpl w:val="8DEE8F76"/>
+    <w:lvl w:ilvl="0" w:tplc="240A0009">
+      <w:start w:val="1"/>
+      <w:numFmt w:val="bullet"/>
+      <w:lvlText w:val=""/>
+      <w:lvlJc w:val="left"/>
+      <w:pPr>
+        <w:ind w:left="1776" w:hanging="360"/>
+      </w:pPr>
+      <w:rPr>
+        <w:rFonts w:ascii="Wingdings" w:hAnsi="Wingdings" w:hint="default"/>
+      </w:rPr>
+    </w:lvl>
+    <w:lvl w:ilvl="1" w:tplc="240A0003" w:tentative="1">
+      <w:start w:val="1"/>
+      <w:numFmt w:val="bullet"/>
+      <w:lvlText w:val="o"/>
+      <w:lvlJc w:val="left"/>
+      <w:pPr>
+        <w:ind w:left="2496" w:hanging="360"/>
+      </w:pPr>
+      <w:rPr>
+        <w:rFonts w:ascii="Courier New" w:hAnsi="Courier New" w:cs="Courier New" w:hint="default"/>
+      </w:rPr>
+    </w:lvl>
+    <w:lvl w:ilvl="2" w:tplc="240A0005" w:tentative="1">
+      <w:start w:val="1"/>
+      <w:numFmt w:val="bullet"/>
+      <w:lvlText w:val=""/>
+      <w:lvlJc w:val="left"/>
+      <w:pPr>
+        <w:ind w:left="3216" w:hanging="360"/>
+      </w:pPr>
+      <w:rPr>
+        <w:rFonts w:ascii="Wingdings" w:hAnsi="Wingdings" w:hint="default"/>
+      </w:rPr>
+    </w:lvl>
+    <w:lvl w:ilvl="3" w:tplc="240A0001" w:tentative="1">
+      <w:start w:val="1"/>
+      <w:numFmt w:val="bullet"/>
+      <w:lvlText w:val=""/>
+      <w:lvlJc w:val="left"/>
+      <w:pPr>
+        <w:ind w:left="3936" w:hanging="360"/>
+      </w:pPr>
+      <w:rPr>
+        <w:rFonts w:ascii="Symbol" w:hAnsi="Symbol" w:hint="default"/>
+      </w:rPr>
+    </w:lvl>
+    <w:lvl w:ilvl="4" w:tplc="240A0003" w:tentative="1">
+      <w:start w:val="1"/>
+      <w:numFmt w:val="bullet"/>
+      <w:lvlText w:val="o"/>
+      <w:lvlJc w:val="left"/>
+      <w:pPr>
+        <w:ind w:left="4656" w:hanging="360"/>
+      </w:pPr>
+      <w:rPr>
+        <w:rFonts w:ascii="Courier New" w:hAnsi="Courier New" w:cs="Courier New" w:hint="default"/>
+      </w:rPr>
+    </w:lvl>
+    <w:lvl w:ilvl="5" w:tplc="240A0005" w:tentative="1">
+      <w:start w:val="1"/>
+      <w:numFmt w:val="bullet"/>
+      <w:lvlText w:val=""/>
+      <w:lvlJc w:val="left"/>
+      <w:pPr>
+        <w:ind w:left="5376" w:hanging="360"/>
+      </w:pPr>
+      <w:rPr>
+        <w:rFonts w:ascii="Wingdings" w:hAnsi="Wingdings" w:hint="default"/>
+      </w:rPr>
+    </w:lvl>
+    <w:lvl w:ilvl="6" w:tplc="240A0001" w:tentative="1">
+      <w:start w:val="1"/>
+      <w:numFmt w:val="bullet"/>
+      <w:lvlText w:val=""/>
+      <w:lvlJc w:val="left"/>
+      <w:pPr>
+        <w:ind w:left="6096" w:hanging="360"/>
+      </w:pPr>
+      <w:rPr>
+        <w:rFonts w:ascii="Symbol" w:hAnsi="Symbol" w:hint="default"/>
+      </w:rPr>
+    </w:lvl>
+    <w:lvl w:ilvl="7" w:tplc="240A0003" w:tentative="1">
+      <w:start w:val="1"/>
+      <w:numFmt w:val="bullet"/>
+      <w:lvlText w:val="o"/>
+      <w:lvlJc w:val="left"/>
+      <w:pPr>
+        <w:ind w:left="6816" w:hanging="360"/>
+      </w:pPr>
+      <w:rPr>
+        <w:rFonts w:ascii="Courier New" w:hAnsi="Courier New" w:cs="Courier New" w:hint="default"/>
+      </w:rPr>
+    </w:lvl>
+    <w:lvl w:ilvl="8" w:tplc="240A0005" w:tentative="1">
+      <w:start w:val="1"/>
+      <w:numFmt w:val="bullet"/>
+      <w:lvlText w:val=""/>
+      <w:lvlJc w:val="left"/>
+      <w:pPr>
+        <w:ind w:left="7536" w:hanging="360"/>
+      </w:pPr>
+      <w:rPr>
+        <w:rFonts w:ascii="Wingdings" w:hAnsi="Wingdings" w:hint="default"/>
+      </w:rPr>
+    </w:lvl>
+  </w:abstractNum>
+  <w:abstractNum w:abstractNumId="8" w15:restartNumberingAfterBreak="0">
+    <w:nsid w:val="498B211C"/>
+    <w:multiLevelType w:val="hybridMultilevel"/>
+    <w:tmpl w:val="D2CA0E72"/>
+    <w:lvl w:ilvl="0" w:tplc="240A000D">
+      <w:start w:val="1"/>
+      <w:numFmt w:val="bullet"/>
+      <w:lvlText w:val=""/>
+      <w:lvlJc w:val="left"/>
+      <w:pPr>
+        <w:ind w:left="2496" w:hanging="360"/>
+      </w:pPr>
+      <w:rPr>
+        <w:rFonts w:ascii="Wingdings" w:hAnsi="Wingdings" w:hint="default"/>
+      </w:rPr>
+    </w:lvl>
+    <w:lvl w:ilvl="1" w:tplc="240A0003" w:tentative="1">
+      <w:start w:val="1"/>
+      <w:numFmt w:val="bullet"/>
+      <w:lvlText w:val="o"/>
+      <w:lvlJc w:val="left"/>
+      <w:pPr>
+        <w:ind w:left="3216" w:hanging="360"/>
+      </w:pPr>
+      <w:rPr>
+        <w:rFonts w:ascii="Courier New" w:hAnsi="Courier New" w:cs="Courier New" w:hint="default"/>
+      </w:rPr>
+    </w:lvl>
+    <w:lvl w:ilvl="2" w:tplc="240A0005" w:tentative="1">
+      <w:start w:val="1"/>
+      <w:numFmt w:val="bullet"/>
+      <w:lvlText w:val=""/>
+      <w:lvlJc w:val="left"/>
+      <w:pPr>
+        <w:ind w:left="3936" w:hanging="360"/>
+      </w:pPr>
+      <w:rPr>
+        <w:rFonts w:ascii="Wingdings" w:hAnsi="Wingdings" w:hint="default"/>
+      </w:rPr>
+    </w:lvl>
+    <w:lvl w:ilvl="3" w:tplc="240A0001" w:tentative="1">
+      <w:start w:val="1"/>
+      <w:numFmt w:val="bullet"/>
+      <w:lvlText w:val=""/>
+      <w:lvlJc w:val="left"/>
+      <w:pPr>
+        <w:ind w:left="4656" w:hanging="360"/>
+      </w:pPr>
+      <w:rPr>
+        <w:rFonts w:ascii="Symbol" w:hAnsi="Symbol" w:hint="default"/>
+      </w:rPr>
+    </w:lvl>
+    <w:lvl w:ilvl="4" w:tplc="240A0003" w:tentative="1">
+      <w:start w:val="1"/>
+      <w:numFmt w:val="bullet"/>
+      <w:lvlText w:val="o"/>
+      <w:lvlJc w:val="left"/>
+      <w:pPr>
+        <w:ind w:left="5376" w:hanging="360"/>
+      </w:pPr>
+      <w:rPr>
+        <w:rFonts w:ascii="Courier New" w:hAnsi="Courier New" w:cs="Courier New" w:hint="default"/>
+      </w:rPr>
+    </w:lvl>
+    <w:lvl w:ilvl="5" w:tplc="240A0005" w:tentative="1">
+      <w:start w:val="1"/>
+      <w:numFmt w:val="bullet"/>
+      <w:lvlText w:val=""/>
+      <w:lvlJc w:val="left"/>
+      <w:pPr>
+        <w:ind w:left="6096" w:hanging="360"/>
+      </w:pPr>
+      <w:rPr>
+        <w:rFonts w:ascii="Wingdings" w:hAnsi="Wingdings" w:hint="default"/>
+      </w:rPr>
+    </w:lvl>
+    <w:lvl w:ilvl="6" w:tplc="240A0001" w:tentative="1">
+      <w:start w:val="1"/>
+      <w:numFmt w:val="bullet"/>
+      <w:lvlText w:val=""/>
+      <w:lvlJc w:val="left"/>
+      <w:pPr>
+        <w:ind w:left="6816" w:hanging="360"/>
+      </w:pPr>
+      <w:rPr>
+        <w:rFonts w:ascii="Symbol" w:hAnsi="Symbol" w:hint="default"/>
+      </w:rPr>
+    </w:lvl>
+    <w:lvl w:ilvl="7" w:tplc="240A0003" w:tentative="1">
+      <w:start w:val="1"/>
+      <w:numFmt w:val="bullet"/>
+      <w:lvlText w:val="o"/>
+      <w:lvlJc w:val="left"/>
+      <w:pPr>
+        <w:ind w:left="7536" w:hanging="360"/>
+      </w:pPr>
+      <w:rPr>
+        <w:rFonts w:ascii="Courier New" w:hAnsi="Courier New" w:cs="Courier New" w:hint="default"/>
+      </w:rPr>
+    </w:lvl>
+    <w:lvl w:ilvl="8" w:tplc="240A0005" w:tentative="1">
+      <w:start w:val="1"/>
+      <w:numFmt w:val="bullet"/>
+      <w:lvlText w:val=""/>
+      <w:lvlJc w:val="left"/>
+      <w:pPr>
+        <w:ind w:left="8256" w:hanging="360"/>
+      </w:pPr>
+      <w:rPr>
+        <w:rFonts w:ascii="Wingdings" w:hAnsi="Wingdings" w:hint="default"/>
+      </w:rPr>
+    </w:lvl>
+  </w:abstractNum>
+  <w:abstractNum w:abstractNumId="9" w15:restartNumberingAfterBreak="0">
+    <w:nsid w:val="61024B4E"/>
+    <w:multiLevelType w:val="hybridMultilevel"/>
+    <w:tmpl w:val="AD90FFF0"/>
+    <w:lvl w:ilvl="0" w:tplc="240A0001">
+      <w:start w:val="1"/>
+      <w:numFmt w:val="bullet"/>
+      <w:lvlText w:val=""/>
+      <w:lvlJc w:val="left"/>
+      <w:pPr>
+        <w:ind w:left="1776" w:hanging="360"/>
+      </w:pPr>
+      <w:rPr>
+        <w:rFonts w:ascii="Symbol" w:hAnsi="Symbol" w:hint="default"/>
+      </w:rPr>
+    </w:lvl>
+    <w:lvl w:ilvl="1" w:tplc="240A0003">
+      <w:start w:val="1"/>
+      <w:numFmt w:val="bullet"/>
+      <w:lvlText w:val="o"/>
+      <w:lvlJc w:val="left"/>
+      <w:pPr>
+        <w:ind w:left="2496" w:hanging="360"/>
+      </w:pPr>
+      <w:rPr>
+        <w:rFonts w:ascii="Courier New" w:hAnsi="Courier New" w:cs="Courier New" w:hint="default"/>
+      </w:rPr>
+    </w:lvl>
+    <w:lvl w:ilvl="2" w:tplc="240A0005" w:tentative="1">
+      <w:start w:val="1"/>
+      <w:numFmt w:val="bullet"/>
+      <w:lvlText w:val=""/>
+      <w:lvlJc w:val="left"/>
+      <w:pPr>
+        <w:ind w:left="3216" w:hanging="360"/>
+      </w:pPr>
+      <w:rPr>
+        <w:rFonts w:ascii="Wingdings" w:hAnsi="Wingdings" w:hint="default"/>
+      </w:rPr>
+    </w:lvl>
+    <w:lvl w:ilvl="3" w:tplc="240A0001" w:tentative="1">
+      <w:start w:val="1"/>
+      <w:numFmt w:val="bullet"/>
+      <w:lvlText w:val=""/>
+      <w:lvlJc w:val="left"/>
+      <w:pPr>
+        <w:ind w:left="3936" w:hanging="360"/>
+      </w:pPr>
+      <w:rPr>
+        <w:rFonts w:ascii="Symbol" w:hAnsi="Symbol" w:hint="default"/>
+      </w:rPr>
+    </w:lvl>
+    <w:lvl w:ilvl="4" w:tplc="240A0003" w:tentative="1">
+      <w:start w:val="1"/>
+      <w:numFmt w:val="bullet"/>
+      <w:lvlText w:val="o"/>
+      <w:lvlJc w:val="left"/>
+      <w:pPr>
+        <w:ind w:left="4656" w:hanging="360"/>
+      </w:pPr>
+      <w:rPr>
+        <w:rFonts w:ascii="Courier New" w:hAnsi="Courier New" w:cs="Courier New" w:hint="default"/>
+      </w:rPr>
+    </w:lvl>
+    <w:lvl w:ilvl="5" w:tplc="240A0005" w:tentative="1">
+      <w:start w:val="1"/>
+      <w:numFmt w:val="bullet"/>
+      <w:lvlText w:val=""/>
+      <w:lvlJc w:val="left"/>
+      <w:pPr>
+        <w:ind w:left="5376" w:hanging="360"/>
+      </w:pPr>
+      <w:rPr>
+        <w:rFonts w:ascii="Wingdings" w:hAnsi="Wingdings" w:hint="default"/>
+      </w:rPr>
+    </w:lvl>
+    <w:lvl w:ilvl="6" w:tplc="240A0001" w:tentative="1">
+      <w:start w:val="1"/>
+      <w:numFmt w:val="bullet"/>
+      <w:lvlText w:val=""/>
+      <w:lvlJc w:val="left"/>
+      <w:pPr>
+        <w:ind w:left="6096" w:hanging="360"/>
+      </w:pPr>
+      <w:rPr>
+        <w:rFonts w:ascii="Symbol" w:hAnsi="Symbol" w:hint="default"/>
+      </w:rPr>
+    </w:lvl>
+    <w:lvl w:ilvl="7" w:tplc="240A0003" w:tentative="1">
+      <w:start w:val="1"/>
+      <w:numFmt w:val="bullet"/>
+      <w:lvlText w:val="o"/>
+      <w:lvlJc w:val="left"/>
+      <w:pPr>
+        <w:ind w:left="6816" w:hanging="360"/>
+      </w:pPr>
+      <w:rPr>
+        <w:rFonts w:ascii="Courier New" w:hAnsi="Courier New" w:cs="Courier New" w:hint="default"/>
+      </w:rPr>
+    </w:lvl>
+    <w:lvl w:ilvl="8" w:tplc="240A0005" w:tentative="1">
+      <w:start w:val="1"/>
+      <w:numFmt w:val="bullet"/>
+      <w:lvlText w:val=""/>
+      <w:lvlJc w:val="left"/>
+      <w:pPr>
+        <w:ind w:left="7536" w:hanging="360"/>
+      </w:pPr>
+      <w:rPr>
+        <w:rFonts w:ascii="Wingdings" w:hAnsi="Wingdings" w:hint="default"/>
+      </w:rPr>
+    </w:lvl>
+  </w:abstractNum>
+  <w:abstractNum w:abstractNumId="10" w15:restartNumberingAfterBreak="0">
+    <w:nsid w:val="65A95BE6"/>
+    <w:multiLevelType w:val="hybridMultilevel"/>
+    <w:tmpl w:val="A636D5CE"/>
+    <w:lvl w:ilvl="0" w:tplc="240A0009">
+      <w:start w:val="1"/>
+      <w:numFmt w:val="bullet"/>
+      <w:lvlText w:val=""/>
+      <w:lvlJc w:val="left"/>
+      <w:pPr>
+        <w:ind w:left="1428" w:hanging="360"/>
+      </w:pPr>
+      <w:rPr>
+        <w:rFonts w:ascii="Wingdings" w:hAnsi="Wingdings" w:hint="default"/>
+      </w:rPr>
+    </w:lvl>
+    <w:lvl w:ilvl="1" w:tplc="240A0003" w:tentative="1">
+      <w:start w:val="1"/>
+      <w:numFmt w:val="bullet"/>
+      <w:lvlText w:val="o"/>
+      <w:lvlJc w:val="left"/>
+      <w:pPr>
+        <w:ind w:left="2148" w:hanging="360"/>
+      </w:pPr>
+      <w:rPr>
+        <w:rFonts w:ascii="Courier New" w:hAnsi="Courier New" w:cs="Courier New" w:hint="default"/>
+      </w:rPr>
+    </w:lvl>
+    <w:lvl w:ilvl="2" w:tplc="240A0005" w:tentative="1">
+      <w:start w:val="1"/>
+      <w:numFmt w:val="bullet"/>
+      <w:lvlText w:val=""/>
+      <w:lvlJc w:val="left"/>
+      <w:pPr>
+        <w:ind w:left="2868" w:hanging="360"/>
+      </w:pPr>
+      <w:rPr>
+        <w:rFonts w:ascii="Wingdings" w:hAnsi="Wingdings" w:hint="default"/>
+      </w:rPr>
+    </w:lvl>
+    <w:lvl w:ilvl="3" w:tplc="240A0001" w:tentative="1">
+      <w:start w:val="1"/>
+      <w:numFmt w:val="bullet"/>
+      <w:lvlText w:val=""/>
+      <w:lvlJc w:val="left"/>
+      <w:pPr>
+        <w:ind w:left="3588" w:hanging="360"/>
+      </w:pPr>
+      <w:rPr>
+        <w:rFonts w:ascii="Symbol" w:hAnsi="Symbol" w:hint="default"/>
+      </w:rPr>
+    </w:lvl>
+    <w:lvl w:ilvl="4" w:tplc="240A0003" w:tentative="1">
+      <w:start w:val="1"/>
+      <w:numFmt w:val="bullet"/>
+      <w:lvlText w:val="o"/>
+      <w:lvlJc w:val="left"/>
+      <w:pPr>
+        <w:ind w:left="4308" w:hanging="360"/>
+      </w:pPr>
+      <w:rPr>
+        <w:rFonts w:ascii="Courier New" w:hAnsi="Courier New" w:cs="Courier New" w:hint="default"/>
+      </w:rPr>
+    </w:lvl>
+    <w:lvl w:ilvl="5" w:tplc="240A0005" w:tentative="1">
+      <w:start w:val="1"/>
+      <w:numFmt w:val="bullet"/>
+      <w:lvlText w:val=""/>
+      <w:lvlJc w:val="left"/>
+      <w:pPr>
+        <w:ind w:left="5028" w:hanging="360"/>
+      </w:pPr>
+      <w:rPr>
+        <w:rFonts w:ascii="Wingdings" w:hAnsi="Wingdings" w:hint="default"/>
+      </w:rPr>
+    </w:lvl>
+    <w:lvl w:ilvl="6" w:tplc="240A0001" w:tentative="1">
+      <w:start w:val="1"/>
+      <w:numFmt w:val="bullet"/>
+      <w:lvlText w:val=""/>
+      <w:lvlJc w:val="left"/>
+      <w:pPr>
+        <w:ind w:left="5748" w:hanging="360"/>
+      </w:pPr>
+      <w:rPr>
+        <w:rFonts w:ascii="Symbol" w:hAnsi="Symbol" w:hint="default"/>
+      </w:rPr>
+    </w:lvl>
+    <w:lvl w:ilvl="7" w:tplc="240A0003" w:tentative="1">
+      <w:start w:val="1"/>
+      <w:numFmt w:val="bullet"/>
+      <w:lvlText w:val="o"/>
+      <w:lvlJc w:val="left"/>
+      <w:pPr>
+        <w:ind w:left="6468" w:hanging="360"/>
+      </w:pPr>
+      <w:rPr>
+        <w:rFonts w:ascii="Courier New" w:hAnsi="Courier New" w:cs="Courier New" w:hint="default"/>
+      </w:rPr>
+    </w:lvl>
+    <w:lvl w:ilvl="8" w:tplc="240A0005" w:tentative="1">
+      <w:start w:val="1"/>
+      <w:numFmt w:val="bullet"/>
+      <w:lvlText w:val=""/>
+      <w:lvlJc w:val="left"/>
+      <w:pPr>
+        <w:ind w:left="7188" w:hanging="360"/>
+      </w:pPr>
+      <w:rPr>
+        <w:rFonts w:ascii="Wingdings" w:hAnsi="Wingdings" w:hint="default"/>
+      </w:rPr>
+    </w:lvl>
+  </w:abstractNum>
+  <w:abstractNum w:abstractNumId="11" w15:restartNumberingAfterBreak="0">
+    <w:nsid w:val="68AB257E"/>
+    <w:multiLevelType w:val="hybridMultilevel"/>
+    <w:tmpl w:val="3C863000"/>
+    <w:lvl w:ilvl="0" w:tplc="EB14F186">
+      <w:numFmt w:val="bullet"/>
+      <w:lvlText w:val="-"/>
+      <w:lvlJc w:val="left"/>
+      <w:pPr>
+        <w:ind w:left="1188" w:hanging="360"/>
+      </w:pPr>
+      <w:rPr>
+        <w:rFonts w:ascii="Arial" w:eastAsiaTheme="minorHAnsi" w:hAnsi="Arial" w:cs="Arial" w:hint="default"/>
+      </w:rPr>
+    </w:lvl>
+    <w:lvl w:ilvl="1" w:tplc="240A0003" w:tentative="1">
+      <w:start w:val="1"/>
+      <w:numFmt w:val="bullet"/>
+      <w:lvlText w:val="o"/>
+      <w:lvlJc w:val="left"/>
+      <w:pPr>
+        <w:ind w:left="1908" w:hanging="360"/>
+      </w:pPr>
+      <w:rPr>
+        <w:rFonts w:ascii="Courier New" w:hAnsi="Courier New" w:cs="Courier New" w:hint="default"/>
+      </w:rPr>
+    </w:lvl>
+    <w:lvl w:ilvl="2" w:tplc="240A0005" w:tentative="1">
+      <w:start w:val="1"/>
+      <w:numFmt w:val="bullet"/>
+      <w:lvlText w:val=""/>
+      <w:lvlJc w:val="left"/>
+      <w:pPr>
+        <w:ind w:left="2628" w:hanging="360"/>
+      </w:pPr>
+      <w:rPr>
+        <w:rFonts w:ascii="Wingdings" w:hAnsi="Wingdings" w:hint="default"/>
+      </w:rPr>
+    </w:lvl>
+    <w:lvl w:ilvl="3" w:tplc="240A0001" w:tentative="1">
+      <w:start w:val="1"/>
+      <w:numFmt w:val="bullet"/>
+      <w:lvlText w:val=""/>
+      <w:lvlJc w:val="left"/>
+      <w:pPr>
+        <w:ind w:left="3348" w:hanging="360"/>
+      </w:pPr>
+      <w:rPr>
+        <w:rFonts w:ascii="Symbol" w:hAnsi="Symbol" w:hint="default"/>
+      </w:rPr>
+    </w:lvl>
+    <w:lvl w:ilvl="4" w:tplc="240A0003" w:tentative="1">
+      <w:start w:val="1"/>
+      <w:numFmt w:val="bullet"/>
+      <w:lvlText w:val="o"/>
+      <w:lvlJc w:val="left"/>
+      <w:pPr>
+        <w:ind w:left="4068" w:hanging="360"/>
+      </w:pPr>
+      <w:rPr>
+        <w:rFonts w:ascii="Courier New" w:hAnsi="Courier New" w:cs="Courier New" w:hint="default"/>
+      </w:rPr>
+    </w:lvl>
+    <w:lvl w:ilvl="5" w:tplc="240A0005" w:tentative="1">
+      <w:start w:val="1"/>
+      <w:numFmt w:val="bullet"/>
+      <w:lvlText w:val=""/>
+      <w:lvlJc w:val="left"/>
+      <w:pPr>
+        <w:ind w:left="4788" w:hanging="360"/>
+      </w:pPr>
+      <w:rPr>
+        <w:rFonts w:ascii="Wingdings" w:hAnsi="Wingdings" w:hint="default"/>
+      </w:rPr>
+    </w:lvl>
+    <w:lvl w:ilvl="6" w:tplc="240A0001" w:tentative="1">
+      <w:start w:val="1"/>
+      <w:numFmt w:val="bullet"/>
+      <w:lvlText w:val=""/>
+      <w:lvlJc w:val="left"/>
+      <w:pPr>
+        <w:ind w:left="5508" w:hanging="360"/>
+      </w:pPr>
+      <w:rPr>
+        <w:rFonts w:ascii="Symbol" w:hAnsi="Symbol" w:hint="default"/>
+      </w:rPr>
+    </w:lvl>
+    <w:lvl w:ilvl="7" w:tplc="240A0003" w:tentative="1">
+      <w:start w:val="1"/>
+      <w:numFmt w:val="bullet"/>
+      <w:lvlText w:val="o"/>
+      <w:lvlJc w:val="left"/>
+      <w:pPr>
+        <w:ind w:left="6228" w:hanging="360"/>
+      </w:pPr>
+      <w:rPr>
+        <w:rFonts w:ascii="Courier New" w:hAnsi="Courier New" w:cs="Courier New" w:hint="default"/>
+      </w:rPr>
+    </w:lvl>
+    <w:lvl w:ilvl="8" w:tplc="240A0005" w:tentative="1">
+      <w:start w:val="1"/>
+      <w:numFmt w:val="bullet"/>
+      <w:lvlText w:val=""/>
+      <w:lvlJc w:val="left"/>
+      <w:pPr>
+        <w:ind w:left="6948" w:hanging="360"/>
+      </w:pPr>
+      <w:rPr>
+        <w:rFonts w:ascii="Wingdings" w:hAnsi="Wingdings" w:hint="default"/>
+      </w:rPr>
+    </w:lvl>
+  </w:abstractNum>
+  <w:abstractNum w:abstractNumId="12" w15:restartNumberingAfterBreak="0">
     <w:nsid w:val="6EB84F75"/>
     <w:multiLevelType w:val="hybridMultilevel"/>
-    <w:tmpl w:val="5C34C914"/>
+    <w:tmpl w:val="C34233C8"/>
     <w:lvl w:ilvl="0" w:tplc="240A0001">
       <w:start w:val="1"/>
       <w:numFmt w:val="bullet"/>
@@ -3024,7 +5160,7 @@
       </w:rPr>
     </w:lvl>
   </w:abstractNum>
-  <w:abstractNum w:abstractNumId="4" w15:restartNumberingAfterBreak="0">
+  <w:abstractNum w:abstractNumId="13" w15:restartNumberingAfterBreak="0">
     <w:nsid w:val="6F2E749B"/>
     <w:multiLevelType w:val="hybridMultilevel"/>
     <w:tmpl w:val="BB204CE2"/>
@@ -3137,20 +5273,162 @@
       </w:rPr>
     </w:lvl>
   </w:abstractNum>
+  <w:abstractNum w:abstractNumId="14" w15:restartNumberingAfterBreak="0">
+    <w:nsid w:val="752D0E0A"/>
+    <w:multiLevelType w:val="hybridMultilevel"/>
+    <w:tmpl w:val="950EE480"/>
+    <w:lvl w:ilvl="0" w:tplc="9350FA6C">
+      <w:numFmt w:val="bullet"/>
+      <w:lvlText w:val="-"/>
+      <w:lvlJc w:val="left"/>
+      <w:pPr>
+        <w:ind w:left="1188" w:hanging="360"/>
+      </w:pPr>
+      <w:rPr>
+        <w:rFonts w:ascii="Arial" w:eastAsiaTheme="minorHAnsi" w:hAnsi="Arial" w:cs="Arial" w:hint="default"/>
+      </w:rPr>
+    </w:lvl>
+    <w:lvl w:ilvl="1" w:tplc="240A0003" w:tentative="1">
+      <w:start w:val="1"/>
+      <w:numFmt w:val="bullet"/>
+      <w:lvlText w:val="o"/>
+      <w:lvlJc w:val="left"/>
+      <w:pPr>
+        <w:ind w:left="1908" w:hanging="360"/>
+      </w:pPr>
+      <w:rPr>
+        <w:rFonts w:ascii="Courier New" w:hAnsi="Courier New" w:cs="Courier New" w:hint="default"/>
+      </w:rPr>
+    </w:lvl>
+    <w:lvl w:ilvl="2" w:tplc="240A0005" w:tentative="1">
+      <w:start w:val="1"/>
+      <w:numFmt w:val="bullet"/>
+      <w:lvlText w:val=""/>
+      <w:lvlJc w:val="left"/>
+      <w:pPr>
+        <w:ind w:left="2628" w:hanging="360"/>
+      </w:pPr>
+      <w:rPr>
+        <w:rFonts w:ascii="Wingdings" w:hAnsi="Wingdings" w:hint="default"/>
+      </w:rPr>
+    </w:lvl>
+    <w:lvl w:ilvl="3" w:tplc="240A0001" w:tentative="1">
+      <w:start w:val="1"/>
+      <w:numFmt w:val="bullet"/>
+      <w:lvlText w:val=""/>
+      <w:lvlJc w:val="left"/>
+      <w:pPr>
+        <w:ind w:left="3348" w:hanging="360"/>
+      </w:pPr>
+      <w:rPr>
+        <w:rFonts w:ascii="Symbol" w:hAnsi="Symbol" w:hint="default"/>
+      </w:rPr>
+    </w:lvl>
+    <w:lvl w:ilvl="4" w:tplc="240A0003" w:tentative="1">
+      <w:start w:val="1"/>
+      <w:numFmt w:val="bullet"/>
+      <w:lvlText w:val="o"/>
+      <w:lvlJc w:val="left"/>
+      <w:pPr>
+        <w:ind w:left="4068" w:hanging="360"/>
+      </w:pPr>
+      <w:rPr>
+        <w:rFonts w:ascii="Courier New" w:hAnsi="Courier New" w:cs="Courier New" w:hint="default"/>
+      </w:rPr>
+    </w:lvl>
+    <w:lvl w:ilvl="5" w:tplc="240A0005" w:tentative="1">
+      <w:start w:val="1"/>
+      <w:numFmt w:val="bullet"/>
+      <w:lvlText w:val=""/>
+      <w:lvlJc w:val="left"/>
+      <w:pPr>
+        <w:ind w:left="4788" w:hanging="360"/>
+      </w:pPr>
+      <w:rPr>
+        <w:rFonts w:ascii="Wingdings" w:hAnsi="Wingdings" w:hint="default"/>
+      </w:rPr>
+    </w:lvl>
+    <w:lvl w:ilvl="6" w:tplc="240A0001" w:tentative="1">
+      <w:start w:val="1"/>
+      <w:numFmt w:val="bullet"/>
+      <w:lvlText w:val=""/>
+      <w:lvlJc w:val="left"/>
+      <w:pPr>
+        <w:ind w:left="5508" w:hanging="360"/>
+      </w:pPr>
+      <w:rPr>
+        <w:rFonts w:ascii="Symbol" w:hAnsi="Symbol" w:hint="default"/>
+      </w:rPr>
+    </w:lvl>
+    <w:lvl w:ilvl="7" w:tplc="240A0003" w:tentative="1">
+      <w:start w:val="1"/>
+      <w:numFmt w:val="bullet"/>
+      <w:lvlText w:val="o"/>
+      <w:lvlJc w:val="left"/>
+      <w:pPr>
+        <w:ind w:left="6228" w:hanging="360"/>
+      </w:pPr>
+      <w:rPr>
+        <w:rFonts w:ascii="Courier New" w:hAnsi="Courier New" w:cs="Courier New" w:hint="default"/>
+      </w:rPr>
+    </w:lvl>
+    <w:lvl w:ilvl="8" w:tplc="240A0005" w:tentative="1">
+      <w:start w:val="1"/>
+      <w:numFmt w:val="bullet"/>
+      <w:lvlText w:val=""/>
+      <w:lvlJc w:val="left"/>
+      <w:pPr>
+        <w:ind w:left="6948" w:hanging="360"/>
+      </w:pPr>
+      <w:rPr>
+        <w:rFonts w:ascii="Wingdings" w:hAnsi="Wingdings" w:hint="default"/>
+      </w:rPr>
+    </w:lvl>
+  </w:abstractNum>
   <w:num w:numId="1" w16cid:durableId="1688674385">
-    <w:abstractNumId w:val="4"/>
+    <w:abstractNumId w:val="13"/>
   </w:num>
   <w:num w:numId="2" w16cid:durableId="1240411371">
-    <w:abstractNumId w:val="3"/>
+    <w:abstractNumId w:val="12"/>
   </w:num>
   <w:num w:numId="3" w16cid:durableId="578637363">
-    <w:abstractNumId w:val="2"/>
+    <w:abstractNumId w:val="5"/>
   </w:num>
   <w:num w:numId="4" w16cid:durableId="1249583558">
-    <w:abstractNumId w:val="1"/>
+    <w:abstractNumId w:val="3"/>
   </w:num>
   <w:num w:numId="5" w16cid:durableId="212157901">
     <w:abstractNumId w:val="0"/>
+  </w:num>
+  <w:num w:numId="6" w16cid:durableId="614292926">
+    <w:abstractNumId w:val="1"/>
+  </w:num>
+  <w:num w:numId="7" w16cid:durableId="1459570750">
+    <w:abstractNumId w:val="4"/>
+  </w:num>
+  <w:num w:numId="8" w16cid:durableId="432870233">
+    <w:abstractNumId w:val="11"/>
+  </w:num>
+  <w:num w:numId="9" w16cid:durableId="797407918">
+    <w:abstractNumId w:val="14"/>
+  </w:num>
+  <w:num w:numId="10" w16cid:durableId="185482995">
+    <w:abstractNumId w:val="2"/>
+  </w:num>
+  <w:num w:numId="11" w16cid:durableId="1600334201">
+    <w:abstractNumId w:val="6"/>
+  </w:num>
+  <w:num w:numId="12" w16cid:durableId="1914463777">
+    <w:abstractNumId w:val="7"/>
+  </w:num>
+  <w:num w:numId="13" w16cid:durableId="293410359">
+    <w:abstractNumId w:val="10"/>
+  </w:num>
+  <w:num w:numId="14" w16cid:durableId="204299992">
+    <w:abstractNumId w:val="8"/>
+  </w:num>
+  <w:num w:numId="15" w16cid:durableId="582304654">
+    <w:abstractNumId w:val="9"/>
   </w:num>
 </w:numbering>
 </file>

</xml_diff>

<commit_message>
Commit #11 // Avance en el Informe(Beta)...
</commit_message>
<xml_diff>
--- a/Informe2_alpha.docx
+++ b/Informe2_alpha.docx
@@ -872,25 +872,14 @@
         </w:rPr>
         <w:t xml:space="preserve">llamada </w:t>
       </w:r>
-      <w:proofErr w:type="spellStart"/>
-      <w:r>
-        <w:rPr>
-          <w:rFonts w:ascii="Arial" w:hAnsi="Arial" w:cs="Arial"/>
-          <w:b/>
-          <w:bCs/>
-          <w:lang w:val="es-MX"/>
-        </w:rPr>
-        <w:t>Simulation</w:t>
-      </w:r>
-      <w:proofErr w:type="spellEnd"/>
-      <w:r>
-        <w:rPr>
-          <w:rFonts w:ascii="Arial" w:hAnsi="Arial" w:cs="Arial"/>
-          <w:b/>
-          <w:bCs/>
-          <w:lang w:val="es-MX"/>
-        </w:rPr>
-        <w:t xml:space="preserve"> </w:t>
+      <w:r>
+        <w:rPr>
+          <w:rFonts w:ascii="Arial" w:hAnsi="Arial" w:cs="Arial"/>
+          <w:b/>
+          <w:bCs/>
+          <w:lang w:val="es-MX"/>
+        </w:rPr>
+        <w:t xml:space="preserve">Simulation </w:t>
       </w:r>
       <w:r>
         <w:rPr>
@@ -1088,7 +1077,6 @@
           <w:lang w:val="es-MX"/>
         </w:rPr>
       </w:pPr>
-      <w:proofErr w:type="spellStart"/>
       <w:r>
         <w:rPr>
           <w:rFonts w:ascii="Arial" w:hAnsi="Arial" w:cs="Arial"/>
@@ -1098,7 +1086,6 @@
         </w:rPr>
         <w:t>hour</w:t>
       </w:r>
-      <w:proofErr w:type="spellEnd"/>
       <w:r>
         <w:rPr>
           <w:rFonts w:ascii="Arial" w:hAnsi="Arial" w:cs="Arial"/>
@@ -1155,7 +1142,6 @@
           <w:lang w:val="es-MX"/>
         </w:rPr>
       </w:pPr>
-      <w:proofErr w:type="spellStart"/>
       <w:r>
         <w:rPr>
           <w:rFonts w:ascii="Arial" w:hAnsi="Arial" w:cs="Arial"/>
@@ -1165,7 +1151,6 @@
         </w:rPr>
         <w:t>total_lines</w:t>
       </w:r>
-      <w:proofErr w:type="spellEnd"/>
       <w:r>
         <w:rPr>
           <w:rFonts w:ascii="Arial" w:hAnsi="Arial" w:cs="Arial"/>
@@ -1186,7 +1171,6 @@
           <w:lang w:val="es-MX"/>
         </w:rPr>
       </w:pPr>
-      <w:proofErr w:type="spellStart"/>
       <w:r>
         <w:rPr>
           <w:rFonts w:ascii="Arial" w:hAnsi="Arial" w:cs="Arial"/>
@@ -1196,7 +1180,6 @@
         </w:rPr>
         <w:t>act_line</w:t>
       </w:r>
-      <w:proofErr w:type="spellEnd"/>
       <w:r>
         <w:rPr>
           <w:rFonts w:ascii="Arial" w:hAnsi="Arial" w:cs="Arial"/>
@@ -1217,7 +1200,6 @@
           <w:lang w:val="es-MX"/>
         </w:rPr>
       </w:pPr>
-      <w:proofErr w:type="spellStart"/>
       <w:r>
         <w:rPr>
           <w:rFonts w:ascii="Arial" w:hAnsi="Arial" w:cs="Arial"/>
@@ -1227,7 +1209,6 @@
         </w:rPr>
         <w:t>len</w:t>
       </w:r>
-      <w:proofErr w:type="spellEnd"/>
       <w:r>
         <w:rPr>
           <w:rFonts w:ascii="Arial" w:hAnsi="Arial" w:cs="Arial"/>
@@ -1320,37 +1301,15 @@
           <w:lang w:val="es-MX"/>
         </w:rPr>
       </w:pPr>
-      <w:proofErr w:type="spellStart"/>
-      <w:r>
-        <w:rPr>
-          <w:rFonts w:ascii="Arial" w:hAnsi="Arial" w:cs="Arial"/>
-          <w:b/>
-          <w:bCs/>
-          <w:lang w:val="es-MX"/>
-        </w:rPr>
-        <w:t>Admin</w:t>
-      </w:r>
-      <w:proofErr w:type="spellEnd"/>
-      <w:r>
-        <w:rPr>
-          <w:rFonts w:ascii="Arial" w:hAnsi="Arial" w:cs="Arial"/>
-          <w:b/>
-          <w:bCs/>
-          <w:lang w:val="es-MX"/>
-        </w:rPr>
-        <w:t xml:space="preserve"> e </w:t>
-      </w:r>
-      <w:proofErr w:type="spellStart"/>
-      <w:r>
-        <w:rPr>
-          <w:rFonts w:ascii="Arial" w:hAnsi="Arial" w:cs="Arial"/>
-          <w:b/>
-          <w:bCs/>
-          <w:lang w:val="es-MX"/>
-        </w:rPr>
-        <w:t>Info</w:t>
-      </w:r>
-      <w:proofErr w:type="spellEnd"/>
+      <w:r>
+        <w:rPr>
+          <w:rFonts w:ascii="Arial" w:hAnsi="Arial" w:cs="Arial"/>
+          <w:b/>
+          <w:bCs/>
+          <w:lang w:val="es-MX"/>
+        </w:rPr>
+        <w:t>Admin e Info</w:t>
+      </w:r>
       <w:r>
         <w:rPr>
           <w:rFonts w:ascii="Arial" w:hAnsi="Arial" w:cs="Arial"/>
@@ -1358,25 +1317,14 @@
         </w:rPr>
         <w:t xml:space="preserve">: La razón por las que están juntas es porque su funcionamiento es similar, le brindan al usuario un menú con el cual pueden dirigir la ejecución del programa a su gusto, en </w:t>
       </w:r>
-      <w:proofErr w:type="spellStart"/>
-      <w:r>
-        <w:rPr>
-          <w:rFonts w:ascii="Arial" w:hAnsi="Arial" w:cs="Arial"/>
-          <w:b/>
-          <w:bCs/>
-          <w:lang w:val="es-MX"/>
-        </w:rPr>
-        <w:t>Admin</w:t>
-      </w:r>
-      <w:proofErr w:type="spellEnd"/>
-      <w:r>
-        <w:rPr>
-          <w:rFonts w:ascii="Arial" w:hAnsi="Arial" w:cs="Arial"/>
-          <w:b/>
-          <w:bCs/>
-          <w:lang w:val="es-MX"/>
-        </w:rPr>
-        <w:t xml:space="preserve"> </w:t>
+      <w:r>
+        <w:rPr>
+          <w:rFonts w:ascii="Arial" w:hAnsi="Arial" w:cs="Arial"/>
+          <w:b/>
+          <w:bCs/>
+          <w:lang w:val="es-MX"/>
+        </w:rPr>
+        <w:t xml:space="preserve">Admin </w:t>
       </w:r>
       <w:r>
         <w:rPr>
@@ -1385,25 +1333,14 @@
         </w:rPr>
         <w:t xml:space="preserve">manipulando las estructuras de datos y en </w:t>
       </w:r>
-      <w:proofErr w:type="spellStart"/>
-      <w:r>
-        <w:rPr>
-          <w:rFonts w:ascii="Arial" w:hAnsi="Arial" w:cs="Arial"/>
-          <w:b/>
-          <w:bCs/>
-          <w:lang w:val="es-MX"/>
-        </w:rPr>
-        <w:t>Info</w:t>
-      </w:r>
-      <w:proofErr w:type="spellEnd"/>
-      <w:r>
-        <w:rPr>
-          <w:rFonts w:ascii="Arial" w:hAnsi="Arial" w:cs="Arial"/>
-          <w:b/>
-          <w:bCs/>
-          <w:lang w:val="es-MX"/>
-        </w:rPr>
-        <w:t xml:space="preserve"> </w:t>
+      <w:r>
+        <w:rPr>
+          <w:rFonts w:ascii="Arial" w:hAnsi="Arial" w:cs="Arial"/>
+          <w:b/>
+          <w:bCs/>
+          <w:lang w:val="es-MX"/>
+        </w:rPr>
+        <w:t xml:space="preserve">Info </w:t>
       </w:r>
       <w:r>
         <w:rPr>
@@ -1446,7 +1383,6 @@
           <w:lang w:val="es-MX"/>
         </w:rPr>
       </w:pPr>
-      <w:proofErr w:type="spellStart"/>
       <w:r>
         <w:rPr>
           <w:rFonts w:ascii="Arial" w:hAnsi="Arial" w:cs="Arial"/>
@@ -1456,7 +1392,6 @@
         </w:rPr>
         <w:t>ShowMe</w:t>
       </w:r>
-      <w:proofErr w:type="spellEnd"/>
       <w:r>
         <w:rPr>
           <w:rFonts w:ascii="Arial" w:hAnsi="Arial" w:cs="Arial"/>
@@ -1478,7 +1413,6 @@
         </w:rPr>
         <w:t xml:space="preserve"> estado de la línea sobre la cual se esté trabajando (determinado por </w:t>
       </w:r>
-      <w:proofErr w:type="spellStart"/>
       <w:r>
         <w:rPr>
           <w:rFonts w:ascii="Arial" w:hAnsi="Arial" w:cs="Arial"/>
@@ -1488,7 +1422,6 @@
         </w:rPr>
         <w:t>act_line</w:t>
       </w:r>
-      <w:proofErr w:type="spellEnd"/>
       <w:r>
         <w:rPr>
           <w:rFonts w:ascii="Arial" w:hAnsi="Arial" w:cs="Arial"/>
@@ -1509,7 +1442,6 @@
           <w:lang w:val="es-MX"/>
         </w:rPr>
       </w:pPr>
-      <w:proofErr w:type="spellStart"/>
       <w:r>
         <w:rPr>
           <w:rFonts w:ascii="Arial" w:hAnsi="Arial" w:cs="Arial"/>
@@ -1519,7 +1451,6 @@
         </w:rPr>
         <w:t>Restart</w:t>
       </w:r>
-      <w:proofErr w:type="spellEnd"/>
       <w:r>
         <w:rPr>
           <w:rFonts w:ascii="Arial" w:hAnsi="Arial" w:cs="Arial"/>
@@ -1548,37 +1479,15 @@
           <w:lang w:val="es-MX"/>
         </w:rPr>
       </w:pPr>
-      <w:proofErr w:type="spellStart"/>
-      <w:r>
-        <w:rPr>
-          <w:rFonts w:ascii="Arial" w:hAnsi="Arial" w:cs="Arial"/>
-          <w:b/>
-          <w:bCs/>
-          <w:lang w:val="es-MX"/>
-        </w:rPr>
-        <w:t>NewStation</w:t>
-      </w:r>
-      <w:proofErr w:type="spellEnd"/>
-      <w:r>
-        <w:rPr>
-          <w:rFonts w:ascii="Arial" w:hAnsi="Arial" w:cs="Arial"/>
-          <w:b/>
-          <w:bCs/>
-          <w:lang w:val="es-MX"/>
-        </w:rPr>
-        <w:t xml:space="preserve"> y </w:t>
-      </w:r>
-      <w:proofErr w:type="spellStart"/>
-      <w:r>
-        <w:rPr>
-          <w:rFonts w:ascii="Arial" w:hAnsi="Arial" w:cs="Arial"/>
-          <w:b/>
-          <w:bCs/>
-          <w:lang w:val="es-MX"/>
-        </w:rPr>
-        <w:t>RemStation</w:t>
-      </w:r>
-      <w:proofErr w:type="spellEnd"/>
+      <w:r>
+        <w:rPr>
+          <w:rFonts w:ascii="Arial" w:hAnsi="Arial" w:cs="Arial"/>
+          <w:b/>
+          <w:bCs/>
+          <w:lang w:val="es-MX"/>
+        </w:rPr>
+        <w:t>NewStation y RemStation</w:t>
+      </w:r>
       <w:r>
         <w:rPr>
           <w:rFonts w:ascii="Arial" w:hAnsi="Arial" w:cs="Arial"/>
@@ -1599,37 +1508,15 @@
           <w:lang w:val="es-MX"/>
         </w:rPr>
       </w:pPr>
-      <w:proofErr w:type="spellStart"/>
-      <w:r>
-        <w:rPr>
-          <w:rFonts w:ascii="Arial" w:hAnsi="Arial" w:cs="Arial"/>
-          <w:b/>
-          <w:bCs/>
-          <w:lang w:val="es-MX"/>
-        </w:rPr>
-        <w:t>AddLines</w:t>
-      </w:r>
-      <w:proofErr w:type="spellEnd"/>
-      <w:r>
-        <w:rPr>
-          <w:rFonts w:ascii="Arial" w:hAnsi="Arial" w:cs="Arial"/>
-          <w:b/>
-          <w:bCs/>
-          <w:lang w:val="es-MX"/>
-        </w:rPr>
-        <w:t xml:space="preserve"> y </w:t>
-      </w:r>
-      <w:proofErr w:type="spellStart"/>
-      <w:r>
-        <w:rPr>
-          <w:rFonts w:ascii="Arial" w:hAnsi="Arial" w:cs="Arial"/>
-          <w:b/>
-          <w:bCs/>
-          <w:lang w:val="es-MX"/>
-        </w:rPr>
-        <w:t>RemLines</w:t>
-      </w:r>
-      <w:proofErr w:type="spellEnd"/>
+      <w:r>
+        <w:rPr>
+          <w:rFonts w:ascii="Arial" w:hAnsi="Arial" w:cs="Arial"/>
+          <w:b/>
+          <w:bCs/>
+          <w:lang w:val="es-MX"/>
+        </w:rPr>
+        <w:t>AddLines y RemLines</w:t>
+      </w:r>
       <w:r>
         <w:rPr>
           <w:rFonts w:ascii="Arial" w:hAnsi="Arial" w:cs="Arial"/>
@@ -1650,7 +1537,6 @@
           <w:lang w:val="es-MX"/>
         </w:rPr>
       </w:pPr>
-      <w:proofErr w:type="spellStart"/>
       <w:r>
         <w:rPr>
           <w:rFonts w:ascii="Arial" w:hAnsi="Arial" w:cs="Arial"/>
@@ -1660,7 +1546,6 @@
         </w:rPr>
         <w:t>Transf</w:t>
       </w:r>
-      <w:proofErr w:type="spellEnd"/>
       <w:r>
         <w:rPr>
           <w:rFonts w:ascii="Arial" w:hAnsi="Arial" w:cs="Arial"/>
@@ -1688,7 +1573,6 @@
         </w:rPr>
         <w:t xml:space="preserve"> </w:t>
       </w:r>
-      <w:proofErr w:type="spellStart"/>
       <w:r>
         <w:rPr>
           <w:rFonts w:ascii="Arial" w:hAnsi="Arial" w:cs="Arial"/>
@@ -1698,7 +1582,6 @@
         </w:rPr>
         <w:t>ConfHour</w:t>
       </w:r>
-      <w:proofErr w:type="spellEnd"/>
       <w:r>
         <w:rPr>
           <w:rFonts w:ascii="Arial" w:hAnsi="Arial" w:cs="Arial"/>
@@ -1733,55 +1616,7 @@
           <w:rFonts w:ascii="Arial" w:hAnsi="Arial" w:cs="Arial"/>
           <w:lang w:val="es-MX"/>
         </w:rPr>
-        <w:t xml:space="preserve">: Cuando se agrega o elimina una estación, también se debe realizar el mismo proceso con los tiempos de la estación previa y la que sigue dependiendo el caso, por lo que este método precisa de 2 argumentos que son </w:t>
-      </w:r>
-      <w:proofErr w:type="spellStart"/>
-      <w:r>
-        <w:rPr>
-          <w:rFonts w:ascii="Arial" w:hAnsi="Arial" w:cs="Arial"/>
-          <w:lang w:val="es-MX"/>
-        </w:rPr>
-        <w:t>type</w:t>
-      </w:r>
-      <w:proofErr w:type="spellEnd"/>
-      <w:r>
-        <w:rPr>
-          <w:rFonts w:ascii="Arial" w:hAnsi="Arial" w:cs="Arial"/>
-          <w:lang w:val="es-MX"/>
-        </w:rPr>
-        <w:t xml:space="preserve"> (determina si se borra o elimina tiempos) y </w:t>
-      </w:r>
-      <w:proofErr w:type="spellStart"/>
-      <w:r>
-        <w:rPr>
-          <w:rFonts w:ascii="Arial" w:hAnsi="Arial" w:cs="Arial"/>
-          <w:lang w:val="es-MX"/>
-        </w:rPr>
-        <w:t>ubi</w:t>
-      </w:r>
-      <w:proofErr w:type="spellEnd"/>
-      <w:r>
-        <w:rPr>
-          <w:rFonts w:ascii="Arial" w:hAnsi="Arial" w:cs="Arial"/>
-          <w:lang w:val="es-MX"/>
-        </w:rPr>
-        <w:t xml:space="preserve"> (La ubicación de la estación dentro de la </w:t>
-      </w:r>
-      <w:proofErr w:type="spellStart"/>
-      <w:r>
-        <w:rPr>
-          <w:rFonts w:ascii="Arial" w:hAnsi="Arial" w:cs="Arial"/>
-          <w:lang w:val="es-MX"/>
-        </w:rPr>
-        <w:t>linea</w:t>
-      </w:r>
-      <w:proofErr w:type="spellEnd"/>
-      <w:r>
-        <w:rPr>
-          <w:rFonts w:ascii="Arial" w:hAnsi="Arial" w:cs="Arial"/>
-          <w:lang w:val="es-MX"/>
-        </w:rPr>
-        <w:t>).</w:t>
+        <w:t>: Cuando se agrega o elimina una estación, también se debe realizar el mismo proceso con los tiempos de la estación previa y la que sigue dependiendo el caso, por lo que este método precisa de 2 argumentos que son type (determina si se borra o elimina tiempos) y ubi (La ubicación de la estación dentro de la linea).</w:t>
       </w:r>
     </w:p>
     <w:p>
@@ -1796,27 +1631,58 @@
           <w:lang w:val="es-MX"/>
         </w:rPr>
       </w:pPr>
-      <w:proofErr w:type="spellStart"/>
-      <w:r>
-        <w:rPr>
-          <w:rFonts w:ascii="Arial" w:hAnsi="Arial" w:cs="Arial"/>
-          <w:b/>
-          <w:bCs/>
-          <w:lang w:val="es-MX"/>
-        </w:rPr>
-        <w:t>Travel</w:t>
-      </w:r>
-      <w:proofErr w:type="spellEnd"/>
-      <w:r>
-        <w:rPr>
-          <w:rFonts w:ascii="Arial" w:hAnsi="Arial" w:cs="Arial"/>
-          <w:b/>
-          <w:bCs/>
-          <w:lang w:val="es-MX"/>
-        </w:rPr>
-        <w:t xml:space="preserve"> (</w:t>
-      </w:r>
-      <w:proofErr w:type="spellStart"/>
+      <w:r>
+        <w:rPr>
+          <w:rFonts w:ascii="Arial" w:hAnsi="Arial" w:cs="Arial"/>
+          <w:b/>
+          <w:bCs/>
+          <w:lang w:val="es-MX"/>
+        </w:rPr>
+        <w:t>Search</w:t>
+      </w:r>
+      <w:r>
+        <w:rPr>
+          <w:rFonts w:ascii="Arial" w:hAnsi="Arial" w:cs="Arial"/>
+          <w:lang w:val="es-MX"/>
+        </w:rPr>
+        <w:t xml:space="preserve">: Busca la estación que le pase como argumento en todas las líneas consecuentes a la actual para comprobar si es de transferencia o no. </w:t>
+      </w:r>
+    </w:p>
+    <w:p>
+      <w:pPr>
+        <w:pStyle w:val="Prrafodelista"/>
+        <w:numPr>
+          <w:ilvl w:val="1"/>
+          <w:numId w:val="5"/>
+        </w:numPr>
+        <w:rPr>
+          <w:rFonts w:ascii="Arial" w:hAnsi="Arial" w:cs="Arial"/>
+          <w:lang w:val="es-MX"/>
+        </w:rPr>
+      </w:pPr>
+      <w:r>
+        <w:rPr>
+          <w:rFonts w:ascii="Arial" w:hAnsi="Arial" w:cs="Arial"/>
+          <w:b/>
+          <w:bCs/>
+          <w:lang w:val="es-MX"/>
+        </w:rPr>
+        <w:t>Travel (Simulation)</w:t>
+      </w:r>
+      <w:r>
+        <w:rPr>
+          <w:rFonts w:ascii="Arial" w:hAnsi="Arial" w:cs="Arial"/>
+          <w:lang w:val="es-MX"/>
+        </w:rPr>
+        <w:t>: Este método</w:t>
+      </w:r>
+      <w:r>
+        <w:rPr>
+          <w:rFonts w:ascii="Arial" w:hAnsi="Arial" w:cs="Arial"/>
+          <w:lang w:val="es-MX"/>
+        </w:rPr>
+        <w:t xml:space="preserve"> perteneciente a la clase </w:t>
+      </w:r>
       <w:r>
         <w:rPr>
           <w:rFonts w:ascii="Arial" w:hAnsi="Arial" w:cs="Arial"/>
@@ -1826,31 +1692,81 @@
         </w:rPr>
         <w:t>Simulation</w:t>
       </w:r>
-      <w:proofErr w:type="spellEnd"/>
-      <w:r>
-        <w:rPr>
-          <w:rFonts w:ascii="Arial" w:hAnsi="Arial" w:cs="Arial"/>
-          <w:b/>
-          <w:bCs/>
-          <w:lang w:val="es-MX"/>
-        </w:rPr>
-        <w:t>)</w:t>
-      </w:r>
-      <w:r>
-        <w:rPr>
-          <w:rFonts w:ascii="Arial" w:hAnsi="Arial" w:cs="Arial"/>
-          <w:lang w:val="es-MX"/>
-        </w:rPr>
-        <w:t>: Este método</w:t>
-      </w:r>
-      <w:r>
-        <w:rPr>
-          <w:rFonts w:ascii="Arial" w:hAnsi="Arial" w:cs="Arial"/>
-          <w:lang w:val="es-MX"/>
-        </w:rPr>
-        <w:t xml:space="preserve"> perteneciente a la clase </w:t>
-      </w:r>
-      <w:proofErr w:type="spellStart"/>
+      <w:r>
+        <w:rPr>
+          <w:rFonts w:ascii="Arial" w:hAnsi="Arial" w:cs="Arial"/>
+          <w:lang w:val="es-MX"/>
+        </w:rPr>
+        <w:t xml:space="preserve"> se encarga de calcular el tiempo de recorrido entre una estación y otra </w:t>
+      </w:r>
+      <w:r>
+        <w:rPr>
+          <w:rFonts w:ascii="Arial" w:hAnsi="Arial" w:cs="Arial"/>
+          <w:lang w:val="es-MX"/>
+        </w:rPr>
+        <w:lastRenderedPageBreak/>
+        <w:t xml:space="preserve">gracias a los atributos </w:t>
+      </w:r>
+      <w:r>
+        <w:rPr>
+          <w:rFonts w:ascii="Arial" w:hAnsi="Arial" w:cs="Arial"/>
+          <w:lang w:val="es-MX"/>
+        </w:rPr>
+        <w:t>obtenidos</w:t>
+      </w:r>
+      <w:r>
+        <w:rPr>
+          <w:rFonts w:ascii="Arial" w:hAnsi="Arial" w:cs="Arial"/>
+          <w:lang w:val="es-MX"/>
+        </w:rPr>
+        <w:t xml:space="preserve"> de </w:t>
+      </w:r>
+      <w:r>
+        <w:rPr>
+          <w:rFonts w:ascii="Arial" w:hAnsi="Arial" w:cs="Arial"/>
+          <w:b/>
+          <w:bCs/>
+          <w:lang w:val="es-MX"/>
+        </w:rPr>
+        <w:t>Metro</w:t>
+      </w:r>
+      <w:r>
+        <w:rPr>
+          <w:rFonts w:ascii="Arial" w:hAnsi="Arial" w:cs="Arial"/>
+          <w:b/>
+          <w:bCs/>
+          <w:lang w:val="es-MX"/>
+        </w:rPr>
+        <w:t xml:space="preserve"> </w:t>
+      </w:r>
+      <w:r>
+        <w:rPr>
+          <w:rFonts w:ascii="Arial" w:hAnsi="Arial" w:cs="Arial"/>
+          <w:lang w:val="es-MX"/>
+        </w:rPr>
+        <w:t>a través de una instancia</w:t>
+      </w:r>
+      <w:r>
+        <w:rPr>
+          <w:rFonts w:ascii="Arial" w:hAnsi="Arial" w:cs="Arial"/>
+          <w:lang w:val="es-MX"/>
+        </w:rPr>
+        <w:t xml:space="preserve"> creada</w:t>
+      </w:r>
+      <w:r>
+        <w:rPr>
+          <w:rFonts w:ascii="Arial" w:hAnsi="Arial" w:cs="Arial"/>
+          <w:lang w:val="es-MX"/>
+        </w:rPr>
+        <w:t xml:space="preserve"> </w:t>
+      </w:r>
+      <w:r>
+        <w:rPr>
+          <w:rFonts w:ascii="Arial" w:hAnsi="Arial" w:cs="Arial"/>
+          <w:lang w:val="es-MX"/>
+        </w:rPr>
+        <w:t xml:space="preserve">en la clase </w:t>
+      </w:r>
       <w:r>
         <w:rPr>
           <w:rFonts w:ascii="Arial" w:hAnsi="Arial" w:cs="Arial"/>
@@ -1860,85 +1776,6 @@
         </w:rPr>
         <w:t>Simulation</w:t>
       </w:r>
-      <w:proofErr w:type="spellEnd"/>
-      <w:r>
-        <w:rPr>
-          <w:rFonts w:ascii="Arial" w:hAnsi="Arial" w:cs="Arial"/>
-          <w:lang w:val="es-MX"/>
-        </w:rPr>
-        <w:t xml:space="preserve"> se encarga de calcular el tiempo de recorrido entre una estación y otra gracias a los atributos </w:t>
-      </w:r>
-      <w:r>
-        <w:rPr>
-          <w:rFonts w:ascii="Arial" w:hAnsi="Arial" w:cs="Arial"/>
-          <w:lang w:val="es-MX"/>
-        </w:rPr>
-        <w:t>obtenidos</w:t>
-      </w:r>
-      <w:r>
-        <w:rPr>
-          <w:rFonts w:ascii="Arial" w:hAnsi="Arial" w:cs="Arial"/>
-          <w:lang w:val="es-MX"/>
-        </w:rPr>
-        <w:t xml:space="preserve"> de </w:t>
-      </w:r>
-      <w:r>
-        <w:rPr>
-          <w:rFonts w:ascii="Arial" w:hAnsi="Arial" w:cs="Arial"/>
-          <w:b/>
-          <w:bCs/>
-          <w:lang w:val="es-MX"/>
-        </w:rPr>
-        <w:t>Metro</w:t>
-      </w:r>
-      <w:r>
-        <w:rPr>
-          <w:rFonts w:ascii="Arial" w:hAnsi="Arial" w:cs="Arial"/>
-          <w:b/>
-          <w:bCs/>
-          <w:lang w:val="es-MX"/>
-        </w:rPr>
-        <w:t xml:space="preserve"> </w:t>
-      </w:r>
-      <w:r>
-        <w:rPr>
-          <w:rFonts w:ascii="Arial" w:hAnsi="Arial" w:cs="Arial"/>
-          <w:lang w:val="es-MX"/>
-        </w:rPr>
-        <w:t>a través de una instancia</w:t>
-      </w:r>
-      <w:r>
-        <w:rPr>
-          <w:rFonts w:ascii="Arial" w:hAnsi="Arial" w:cs="Arial"/>
-          <w:lang w:val="es-MX"/>
-        </w:rPr>
-        <w:t xml:space="preserve"> creada</w:t>
-      </w:r>
-      <w:r>
-        <w:rPr>
-          <w:rFonts w:ascii="Arial" w:hAnsi="Arial" w:cs="Arial"/>
-          <w:lang w:val="es-MX"/>
-        </w:rPr>
-        <w:t xml:space="preserve"> </w:t>
-      </w:r>
-      <w:r>
-        <w:rPr>
-          <w:rFonts w:ascii="Arial" w:hAnsi="Arial" w:cs="Arial"/>
-          <w:lang w:val="es-MX"/>
-        </w:rPr>
-        <w:t xml:space="preserve">en la clase </w:t>
-      </w:r>
-      <w:proofErr w:type="spellStart"/>
-      <w:r>
-        <w:rPr>
-          <w:rFonts w:ascii="Arial" w:hAnsi="Arial" w:cs="Arial"/>
-          <w:b/>
-          <w:bCs/>
-          <w:lang w:val="es-MX"/>
-        </w:rPr>
-        <w:t>Simulation</w:t>
-      </w:r>
-      <w:proofErr w:type="spellEnd"/>
       <w:r>
         <w:rPr>
           <w:rFonts w:ascii="Arial" w:hAnsi="Arial" w:cs="Arial"/>
@@ -1979,26 +1816,14 @@
           <w:lang w:val="es-MX"/>
         </w:rPr>
       </w:pPr>
-      <w:proofErr w:type="spellStart"/>
-      <w:r>
-        <w:rPr>
-          <w:rFonts w:ascii="Arial" w:hAnsi="Arial" w:cs="Arial"/>
-          <w:b/>
-          <w:bCs/>
-          <w:lang w:val="es-MX"/>
-        </w:rPr>
-        <w:lastRenderedPageBreak/>
-        <w:t>Validation</w:t>
-      </w:r>
-      <w:proofErr w:type="spellEnd"/>
-      <w:r>
-        <w:rPr>
-          <w:rFonts w:ascii="Arial" w:hAnsi="Arial" w:cs="Arial"/>
-          <w:b/>
-          <w:bCs/>
-          <w:lang w:val="es-MX"/>
-        </w:rPr>
-        <w:t xml:space="preserve"> (</w:t>
+      <w:r>
+        <w:rPr>
+          <w:rFonts w:ascii="Arial" w:hAnsi="Arial" w:cs="Arial"/>
+          <w:b/>
+          <w:bCs/>
+          <w:lang w:val="es-MX"/>
+        </w:rPr>
+        <w:t>Validation (</w:t>
       </w:r>
       <w:r>
         <w:rPr>
@@ -2037,23 +1862,7 @@
           <w:rFonts w:ascii="Arial" w:hAnsi="Arial" w:cs="Arial"/>
           <w:lang w:val="es-MX"/>
         </w:rPr>
-        <w:t xml:space="preserve">: Recibe 3 enteros como parámetro, uno que corresponde al valor por evaluar y los otros 2 que corresponden al valor mínimo y máximo que puede tomar el primer parámetro, todo esto convertido a </w:t>
-      </w:r>
-      <w:proofErr w:type="spellStart"/>
-      <w:r>
-        <w:rPr>
-          <w:rFonts w:ascii="Arial" w:hAnsi="Arial" w:cs="Arial"/>
-          <w:lang w:val="es-MX"/>
-        </w:rPr>
-        <w:t>char</w:t>
-      </w:r>
-      <w:proofErr w:type="spellEnd"/>
-      <w:r>
-        <w:rPr>
-          <w:rFonts w:ascii="Arial" w:hAnsi="Arial" w:cs="Arial"/>
-          <w:lang w:val="es-MX"/>
-        </w:rPr>
-        <w:t xml:space="preserve"> para evitar datos de entrada que no pertenezcan al tipo. Resumiendo, hace la validación respectiva a</w:t>
+        <w:t>: Recibe 3 enteros como parámetro, uno que corresponde al valor por evaluar y los otros 2 que corresponden al valor mínimo y máximo que puede tomar el primer parámetro, todo esto convertido a char para evitar datos de entrada que no pertenezcan al tipo. Resumiendo, hace la validación respectiva a</w:t>
       </w:r>
       <w:r>
         <w:rPr>
@@ -2182,7 +1991,87 @@
           <w:rFonts w:ascii="Arial" w:hAnsi="Arial" w:cs="Arial"/>
           <w:lang w:val="es-MX"/>
         </w:rPr>
-        <w:t xml:space="preserve">.  </w:t>
+        <w:t>.</w:t>
+      </w:r>
+    </w:p>
+    <w:p>
+      <w:pPr>
+        <w:rPr>
+          <w:rFonts w:ascii="Arial" w:hAnsi="Arial" w:cs="Arial"/>
+          <w:lang w:val="es-MX"/>
+        </w:rPr>
+      </w:pPr>
+    </w:p>
+    <w:p>
+      <w:pPr>
+        <w:rPr>
+          <w:rFonts w:ascii="Arial" w:hAnsi="Arial" w:cs="Arial"/>
+          <w:lang w:val="es-MX"/>
+        </w:rPr>
+      </w:pPr>
+    </w:p>
+    <w:p>
+      <w:pPr>
+        <w:rPr>
+          <w:rFonts w:ascii="Arial" w:hAnsi="Arial" w:cs="Arial"/>
+          <w:lang w:val="es-MX"/>
+        </w:rPr>
+      </w:pPr>
+    </w:p>
+    <w:p>
+      <w:pPr>
+        <w:rPr>
+          <w:rFonts w:ascii="Arial" w:hAnsi="Arial" w:cs="Arial"/>
+          <w:lang w:val="es-MX"/>
+        </w:rPr>
+      </w:pPr>
+    </w:p>
+    <w:p>
+      <w:pPr>
+        <w:rPr>
+          <w:rFonts w:ascii="Arial" w:hAnsi="Arial" w:cs="Arial"/>
+          <w:lang w:val="es-MX"/>
+        </w:rPr>
+      </w:pPr>
+    </w:p>
+    <w:p>
+      <w:pPr>
+        <w:rPr>
+          <w:rFonts w:ascii="Arial" w:hAnsi="Arial" w:cs="Arial"/>
+          <w:lang w:val="es-MX"/>
+        </w:rPr>
+      </w:pPr>
+    </w:p>
+    <w:p>
+      <w:pPr>
+        <w:rPr>
+          <w:rFonts w:ascii="Arial" w:hAnsi="Arial" w:cs="Arial"/>
+          <w:lang w:val="es-MX"/>
+        </w:rPr>
+      </w:pPr>
+    </w:p>
+    <w:p>
+      <w:pPr>
+        <w:rPr>
+          <w:rFonts w:ascii="Arial" w:hAnsi="Arial" w:cs="Arial"/>
+          <w:lang w:val="es-MX"/>
+        </w:rPr>
+      </w:pPr>
+    </w:p>
+    <w:p>
+      <w:pPr>
+        <w:rPr>
+          <w:rFonts w:ascii="Arial" w:hAnsi="Arial" w:cs="Arial"/>
+          <w:lang w:val="es-MX"/>
+        </w:rPr>
+      </w:pPr>
+      <w:r>
+        <w:rPr>
+          <w:rFonts w:ascii="Arial" w:hAnsi="Arial" w:cs="Arial"/>
+          <w:lang w:val="es-MX"/>
+        </w:rPr>
+        <w:lastRenderedPageBreak/>
+        <w:t xml:space="preserve">  </w:t>
       </w:r>
     </w:p>
     <w:p>
@@ -2194,6 +2083,75 @@
           <w:lang w:val="es-MX"/>
         </w:rPr>
       </w:pPr>
+      <w:r>
+        <w:rPr>
+          <w:rFonts w:ascii="Arial" w:hAnsi="Arial" w:cs="Arial"/>
+          <w:noProof/>
+          <w:lang w:val="es-MX"/>
+        </w:rPr>
+        <w:drawing>
+          <wp:anchor distT="0" distB="0" distL="114300" distR="114300" simplePos="0" relativeHeight="251658240" behindDoc="1" locked="0" layoutInCell="1" allowOverlap="1">
+            <wp:simplePos x="0" y="0"/>
+            <wp:positionH relativeFrom="margin">
+              <wp:align>right</wp:align>
+            </wp:positionH>
+            <wp:positionV relativeFrom="paragraph">
+              <wp:posOffset>225425</wp:posOffset>
+            </wp:positionV>
+            <wp:extent cx="5943600" cy="4122420"/>
+            <wp:effectExtent l="0" t="0" r="0" b="0"/>
+            <wp:wrapNone/>
+            <wp:docPr id="327345020" name="Imagen 2"/>
+            <wp:cNvGraphicFramePr>
+              <a:graphicFrameLocks xmlns:a="http://schemas.openxmlformats.org/drawingml/2006/main" noChangeAspect="1"/>
+            </wp:cNvGraphicFramePr>
+            <a:graphic xmlns:a="http://schemas.openxmlformats.org/drawingml/2006/main">
+              <a:graphicData uri="http://schemas.openxmlformats.org/drawingml/2006/picture">
+                <pic:pic xmlns:pic="http://schemas.openxmlformats.org/drawingml/2006/picture">
+                  <pic:nvPicPr>
+                    <pic:cNvPr id="0" name="Picture 2"/>
+                    <pic:cNvPicPr>
+                      <a:picLocks noChangeAspect="1" noChangeArrowheads="1"/>
+                    </pic:cNvPicPr>
+                  </pic:nvPicPr>
+                  <pic:blipFill>
+                    <a:blip r:embed="rId7">
+                      <a:extLst>
+                        <a:ext uri="{28A0092B-C50C-407E-A947-70E740481C1C}">
+                          <a14:useLocalDpi xmlns:a14="http://schemas.microsoft.com/office/drawing/2010/main" val="0"/>
+                        </a:ext>
+                      </a:extLst>
+                    </a:blip>
+                    <a:srcRect/>
+                    <a:stretch>
+                      <a:fillRect/>
+                    </a:stretch>
+                  </pic:blipFill>
+                  <pic:spPr bwMode="auto">
+                    <a:xfrm>
+                      <a:off x="0" y="0"/>
+                      <a:ext cx="5943600" cy="4122420"/>
+                    </a:xfrm>
+                    <a:prstGeom prst="rect">
+                      <a:avLst/>
+                    </a:prstGeom>
+                    <a:noFill/>
+                    <a:ln>
+                      <a:noFill/>
+                    </a:ln>
+                  </pic:spPr>
+                </pic:pic>
+              </a:graphicData>
+            </a:graphic>
+            <wp14:sizeRelH relativeFrom="page">
+              <wp14:pctWidth>0</wp14:pctWidth>
+            </wp14:sizeRelH>
+            <wp14:sizeRelV relativeFrom="page">
+              <wp14:pctHeight>0</wp14:pctHeight>
+            </wp14:sizeRelV>
+          </wp:anchor>
+        </w:drawing>
+      </w:r>
     </w:p>
     <w:p>
       <w:pPr>
@@ -2214,14 +2172,22 @@
     </w:p>
     <w:p>
       <w:pPr>
-        <w:pStyle w:val="Prrafodelista"/>
-        <w:ind w:left="1548" w:firstLine="0"/>
+        <w:ind w:left="2508" w:firstLine="0"/>
         <w:jc w:val="center"/>
         <w:rPr>
           <w:rFonts w:ascii="Arial" w:hAnsi="Arial" w:cs="Arial"/>
           <w:lang w:val="es-MX"/>
         </w:rPr>
       </w:pPr>
+      <w:r>
+        <w:rPr>
+          <w:rFonts w:ascii="Arial" w:hAnsi="Arial" w:cs="Arial"/>
+          <w:b/>
+          <w:bCs/>
+          <w:lang w:val="es-MX"/>
+        </w:rPr>
+        <w:t>Diagrama de clases</w:t>
+      </w:r>
     </w:p>
     <w:p>
       <w:pPr>
@@ -2229,6 +2195,143 @@
       </w:pPr>
     </w:p>
     <w:p/>
+    <w:p>
+      <w:pPr>
+        <w:jc w:val="center"/>
+        <w:rPr>
+          <w:rFonts w:ascii="Arial" w:hAnsi="Arial" w:cs="Arial"/>
+          <w:b/>
+          <w:bCs/>
+          <w:lang w:val="es-MX"/>
+        </w:rPr>
+      </w:pPr>
+    </w:p>
+    <w:p>
+      <w:pPr>
+        <w:jc w:val="center"/>
+        <w:rPr>
+          <w:rFonts w:ascii="Arial" w:hAnsi="Arial" w:cs="Arial"/>
+          <w:b/>
+          <w:bCs/>
+          <w:lang w:val="es-MX"/>
+        </w:rPr>
+      </w:pPr>
+    </w:p>
+    <w:p>
+      <w:pPr>
+        <w:jc w:val="center"/>
+        <w:rPr>
+          <w:rFonts w:ascii="Arial" w:hAnsi="Arial" w:cs="Arial"/>
+          <w:b/>
+          <w:bCs/>
+          <w:lang w:val="es-MX"/>
+        </w:rPr>
+      </w:pPr>
+    </w:p>
+    <w:p>
+      <w:pPr>
+        <w:jc w:val="center"/>
+        <w:rPr>
+          <w:rFonts w:ascii="Arial" w:hAnsi="Arial" w:cs="Arial"/>
+          <w:b/>
+          <w:bCs/>
+          <w:lang w:val="es-MX"/>
+        </w:rPr>
+      </w:pPr>
+      <w:r>
+        <w:rPr>
+          <w:rFonts w:ascii="Arial" w:hAnsi="Arial" w:cs="Arial"/>
+          <w:b/>
+          <w:bCs/>
+          <w:noProof/>
+          <w:lang w:val="es-MX"/>
+        </w:rPr>
+        <w:drawing>
+          <wp:anchor distT="0" distB="0" distL="114300" distR="114300" simplePos="0" relativeHeight="251659264" behindDoc="1" locked="0" layoutInCell="1" allowOverlap="1">
+            <wp:simplePos x="0" y="0"/>
+            <wp:positionH relativeFrom="margin">
+              <wp:align>right</wp:align>
+            </wp:positionH>
+            <wp:positionV relativeFrom="paragraph">
+              <wp:posOffset>96520</wp:posOffset>
+            </wp:positionV>
+            <wp:extent cx="3710940" cy="883920"/>
+            <wp:effectExtent l="0" t="0" r="3810" b="0"/>
+            <wp:wrapNone/>
+            <wp:docPr id="1966082414" name="Imagen 3"/>
+            <wp:cNvGraphicFramePr>
+              <a:graphicFrameLocks xmlns:a="http://schemas.openxmlformats.org/drawingml/2006/main" noChangeAspect="1"/>
+            </wp:cNvGraphicFramePr>
+            <a:graphic xmlns:a="http://schemas.openxmlformats.org/drawingml/2006/main">
+              <a:graphicData uri="http://schemas.openxmlformats.org/drawingml/2006/picture">
+                <pic:pic xmlns:pic="http://schemas.openxmlformats.org/drawingml/2006/picture">
+                  <pic:nvPicPr>
+                    <pic:cNvPr id="0" name="Picture 3"/>
+                    <pic:cNvPicPr>
+                      <a:picLocks noChangeAspect="1" noChangeArrowheads="1"/>
+                    </pic:cNvPicPr>
+                  </pic:nvPicPr>
+                  <pic:blipFill>
+                    <a:blip r:embed="rId8">
+                      <a:extLst>
+                        <a:ext uri="{28A0092B-C50C-407E-A947-70E740481C1C}">
+                          <a14:useLocalDpi xmlns:a14="http://schemas.microsoft.com/office/drawing/2010/main" val="0"/>
+                        </a:ext>
+                      </a:extLst>
+                    </a:blip>
+                    <a:srcRect/>
+                    <a:stretch>
+                      <a:fillRect/>
+                    </a:stretch>
+                  </pic:blipFill>
+                  <pic:spPr bwMode="auto">
+                    <a:xfrm>
+                      <a:off x="0" y="0"/>
+                      <a:ext cx="3710940" cy="883920"/>
+                    </a:xfrm>
+                    <a:prstGeom prst="rect">
+                      <a:avLst/>
+                    </a:prstGeom>
+                    <a:noFill/>
+                    <a:ln>
+                      <a:noFill/>
+                    </a:ln>
+                  </pic:spPr>
+                </pic:pic>
+              </a:graphicData>
+            </a:graphic>
+            <wp14:sizeRelH relativeFrom="margin">
+              <wp14:pctWidth>0</wp14:pctWidth>
+            </wp14:sizeRelH>
+            <wp14:sizeRelV relativeFrom="margin">
+              <wp14:pctHeight>0</wp14:pctHeight>
+            </wp14:sizeRelV>
+          </wp:anchor>
+        </w:drawing>
+      </w:r>
+    </w:p>
+    <w:p>
+      <w:pPr>
+        <w:jc w:val="center"/>
+        <w:rPr>
+          <w:rFonts w:ascii="Arial" w:hAnsi="Arial" w:cs="Arial"/>
+          <w:b/>
+          <w:bCs/>
+          <w:lang w:val="es-MX"/>
+        </w:rPr>
+      </w:pPr>
+    </w:p>
+    <w:p>
+      <w:pPr>
+        <w:jc w:val="center"/>
+        <w:rPr>
+          <w:rFonts w:ascii="Arial" w:hAnsi="Arial" w:cs="Arial"/>
+          <w:b/>
+          <w:bCs/>
+          <w:lang w:val="es-MX"/>
+        </w:rPr>
+      </w:pPr>
+    </w:p>
     <w:p>
       <w:pPr>
         <w:jc w:val="center"/>
@@ -2438,7 +2541,6 @@
         <w:rPr>
           <w:rFonts w:ascii="Arial" w:hAnsi="Arial" w:cs="Arial"/>
         </w:rPr>
-        <w:lastRenderedPageBreak/>
         <w:t xml:space="preserve">Se creo una clase </w:t>
       </w:r>
       <w:r>
@@ -2480,6 +2582,7 @@
         <w:rPr>
           <w:rFonts w:ascii="Arial" w:hAnsi="Arial" w:cs="Arial"/>
         </w:rPr>
+        <w:lastRenderedPageBreak/>
         <w:t xml:space="preserve">Se realizan diferentes pruebas para determinar </w:t>
       </w:r>
       <w:r>
@@ -2545,21 +2648,7 @@
         <w:rPr>
           <w:rFonts w:ascii="Arial" w:hAnsi="Arial" w:cs="Arial"/>
         </w:rPr>
-        <w:t xml:space="preserve">Surge una idea para manejar el arreglo principal, esta consta en crear </w:t>
-      </w:r>
-      <w:proofErr w:type="spellStart"/>
-      <w:r>
-        <w:rPr>
-          <w:rFonts w:ascii="Arial" w:hAnsi="Arial" w:cs="Arial"/>
-        </w:rPr>
-        <w:t>sub-arreglos</w:t>
-      </w:r>
-      <w:proofErr w:type="spellEnd"/>
-      <w:r>
-        <w:rPr>
-          <w:rFonts w:ascii="Arial" w:hAnsi="Arial" w:cs="Arial"/>
-        </w:rPr>
-        <w:t xml:space="preserve"> en cada método que maneje la línea que se especifique.</w:t>
+        <w:t>Surge una idea para manejar el arreglo principal, esta consta en crear sub-arreglos en cada método que maneje la línea que se especifique.</w:t>
       </w:r>
     </w:p>
     <w:p>
@@ -2743,6 +2832,866 @@
           <w:b/>
           <w:bCs/>
         </w:rPr>
+        <w:t>PROBLEMA</w:t>
+      </w:r>
+      <w:r>
+        <w:rPr>
+          <w:rFonts w:ascii="Arial" w:hAnsi="Arial" w:cs="Arial"/>
+        </w:rPr>
+        <w:t>: Todavía no se tiene muy claro cómo se alinearán los datos correspondientes al tiempo con la estructura de datos diseñada.</w:t>
+      </w:r>
+    </w:p>
+    <w:p>
+      <w:pPr>
+        <w:pStyle w:val="Prrafodelista"/>
+        <w:numPr>
+          <w:ilvl w:val="0"/>
+          <w:numId w:val="2"/>
+        </w:numPr>
+      </w:pPr>
+      <w:r>
+        <w:rPr>
+          <w:rFonts w:ascii="Arial" w:hAnsi="Arial" w:cs="Arial"/>
+          <w:b/>
+          <w:bCs/>
+        </w:rPr>
+        <w:t xml:space="preserve">Día </w:t>
+      </w:r>
+      <w:r>
+        <w:rPr>
+          <w:rFonts w:ascii="Arial" w:hAnsi="Arial" w:cs="Arial"/>
+          <w:b/>
+          <w:bCs/>
+        </w:rPr>
+        <w:t>5</w:t>
+      </w:r>
+      <w:r>
+        <w:rPr>
+          <w:rFonts w:ascii="Arial" w:hAnsi="Arial" w:cs="Arial"/>
+          <w:b/>
+          <w:bCs/>
+        </w:rPr>
+        <w:t xml:space="preserve"> </w:t>
+      </w:r>
+      <w:r>
+        <w:rPr>
+          <w:rFonts w:ascii="Arial" w:hAnsi="Arial" w:cs="Arial"/>
+        </w:rPr>
+        <w:t xml:space="preserve">– </w:t>
+      </w:r>
+      <w:r>
+        <w:rPr>
+          <w:rFonts w:ascii="Arial" w:hAnsi="Arial" w:cs="Arial"/>
+          <w:b/>
+          <w:bCs/>
+        </w:rPr>
+        <w:t>2</w:t>
+      </w:r>
+      <w:r>
+        <w:rPr>
+          <w:rFonts w:ascii="Arial" w:hAnsi="Arial" w:cs="Arial"/>
+          <w:b/>
+          <w:bCs/>
+        </w:rPr>
+        <w:t>9</w:t>
+      </w:r>
+      <w:r>
+        <w:rPr>
+          <w:rFonts w:ascii="Arial" w:hAnsi="Arial" w:cs="Arial"/>
+          <w:b/>
+          <w:bCs/>
+        </w:rPr>
+        <w:t xml:space="preserve"> de abril:</w:t>
+      </w:r>
+    </w:p>
+    <w:p>
+      <w:pPr>
+        <w:pStyle w:val="Prrafodelista"/>
+        <w:numPr>
+          <w:ilvl w:val="0"/>
+          <w:numId w:val="1"/>
+        </w:numPr>
+      </w:pPr>
+      <w:r>
+        <w:rPr>
+          <w:rFonts w:ascii="Arial" w:hAnsi="Arial" w:cs="Arial"/>
+        </w:rPr>
+        <w:lastRenderedPageBreak/>
+        <w:t xml:space="preserve">Se corrigieron </w:t>
+      </w:r>
+      <w:r>
+        <w:rPr>
+          <w:rFonts w:ascii="Arial" w:hAnsi="Arial" w:cs="Arial"/>
+        </w:rPr>
+        <w:t>múltiples</w:t>
+      </w:r>
+      <w:r>
+        <w:rPr>
+          <w:rFonts w:ascii="Arial" w:hAnsi="Arial" w:cs="Arial"/>
+        </w:rPr>
+        <w:t xml:space="preserve"> algoritmos para la parte de las estaciones, entre ellos los que añaden / eliminan estaciones y el que elimina líneas, además de que se crearon otros menús que le permiten al usuario un uso más cómodo del programa.</w:t>
+      </w:r>
+    </w:p>
+    <w:p>
+      <w:pPr>
+        <w:pStyle w:val="Prrafodelista"/>
+        <w:ind w:left="1429" w:firstLine="0"/>
+      </w:pPr>
+    </w:p>
+    <w:p>
+      <w:pPr>
+        <w:pStyle w:val="Prrafodelista"/>
+        <w:numPr>
+          <w:ilvl w:val="0"/>
+          <w:numId w:val="2"/>
+        </w:numPr>
+      </w:pPr>
+      <w:r>
+        <w:rPr>
+          <w:rFonts w:ascii="Arial" w:hAnsi="Arial" w:cs="Arial"/>
+          <w:b/>
+          <w:bCs/>
+        </w:rPr>
+        <w:t xml:space="preserve">Día </w:t>
+      </w:r>
+      <w:r>
+        <w:rPr>
+          <w:rFonts w:ascii="Arial" w:hAnsi="Arial" w:cs="Arial"/>
+          <w:b/>
+          <w:bCs/>
+        </w:rPr>
+        <w:t>6</w:t>
+      </w:r>
+      <w:r>
+        <w:rPr>
+          <w:rFonts w:ascii="Arial" w:hAnsi="Arial" w:cs="Arial"/>
+          <w:b/>
+          <w:bCs/>
+        </w:rPr>
+        <w:t xml:space="preserve"> </w:t>
+      </w:r>
+      <w:r>
+        <w:rPr>
+          <w:rFonts w:ascii="Arial" w:hAnsi="Arial" w:cs="Arial"/>
+        </w:rPr>
+        <w:t xml:space="preserve">– </w:t>
+      </w:r>
+      <w:r>
+        <w:rPr>
+          <w:rFonts w:ascii="Arial" w:hAnsi="Arial" w:cs="Arial"/>
+          <w:b/>
+          <w:bCs/>
+        </w:rPr>
+        <w:t>30</w:t>
+      </w:r>
+      <w:r>
+        <w:rPr>
+          <w:rFonts w:ascii="Arial" w:hAnsi="Arial" w:cs="Arial"/>
+          <w:b/>
+          <w:bCs/>
+        </w:rPr>
+        <w:t xml:space="preserve"> de abril:</w:t>
+      </w:r>
+    </w:p>
+    <w:p>
+      <w:pPr>
+        <w:pStyle w:val="Prrafodelista"/>
+        <w:numPr>
+          <w:ilvl w:val="0"/>
+          <w:numId w:val="1"/>
+        </w:numPr>
+      </w:pPr>
+      <w:r>
+        <w:rPr>
+          <w:rFonts w:ascii="Arial" w:hAnsi="Arial" w:cs="Arial"/>
+        </w:rPr>
+        <w:t xml:space="preserve">Se realizo un gran avance a través del día 30 de abril, en este se afianzo la idea de la estructura de datos principal, la cual estaría conectada a través de estaciones de transferencia, que serán la primera estación dentro de cada sub-arreglo, acompañado de diferentes validaciones de entrada que evitan eliminar </w:t>
+      </w:r>
+      <w:r>
+        <w:rPr>
+          <w:rFonts w:ascii="Arial" w:hAnsi="Arial" w:cs="Arial"/>
+        </w:rPr>
+        <w:t>estas estaciones de transferencia</w:t>
+      </w:r>
+      <w:r>
+        <w:rPr>
+          <w:rFonts w:ascii="Arial" w:hAnsi="Arial" w:cs="Arial"/>
+        </w:rPr>
+        <w:t>.</w:t>
+      </w:r>
+    </w:p>
+    <w:p>
+      <w:pPr>
+        <w:pStyle w:val="Prrafodelista"/>
+        <w:numPr>
+          <w:ilvl w:val="0"/>
+          <w:numId w:val="1"/>
+        </w:numPr>
+      </w:pPr>
+      <w:r>
+        <w:rPr>
+          <w:rFonts w:ascii="Arial" w:hAnsi="Arial" w:cs="Arial"/>
+        </w:rPr>
+        <w:t>Se determino que solo se podrá eliminar la última línea de metro agregada, esto a consecuencia de las aclaraciones realizadas por el profesor en clase, donde dejo claro de que no se podrá eliminar conexiones o transferencias dentro de la red.</w:t>
+      </w:r>
+    </w:p>
+    <w:p>
+      <w:pPr>
+        <w:pStyle w:val="Prrafodelista"/>
+        <w:numPr>
+          <w:ilvl w:val="0"/>
+          <w:numId w:val="1"/>
+        </w:numPr>
+      </w:pPr>
+      <w:r>
+        <w:rPr>
+          <w:rFonts w:ascii="Arial" w:hAnsi="Arial" w:cs="Arial"/>
+        </w:rPr>
+        <w:t>Se realizaron varias correcciones en cuanto a la lógica dentro de los métodos que se encargan de manejar las estaciones, dejando así un muy buen desempeño durante unas pequeñas pruebas que se les realizo, donde cumplen sus labores justo como quiero.</w:t>
+      </w:r>
+    </w:p>
+    <w:p>
+      <w:pPr>
+        <w:pStyle w:val="Prrafodelista"/>
+        <w:numPr>
+          <w:ilvl w:val="0"/>
+          <w:numId w:val="1"/>
+        </w:numPr>
+      </w:pPr>
+      <w:r>
+        <w:rPr>
+          <w:rFonts w:ascii="Arial" w:hAnsi="Arial" w:cs="Arial"/>
+        </w:rPr>
+        <w:t>Se empezó de lleno con la estructura de datos ligada a los tiempos del recorrido entre estaciones, finalmente se decidió manejarla individualmente y separada del arreglo que contiene las estaciones para facilitar su uso alineándola.</w:t>
+      </w:r>
+    </w:p>
+    <w:p>
+      <w:pPr>
+        <w:pStyle w:val="Prrafodelista"/>
+        <w:numPr>
+          <w:ilvl w:val="0"/>
+          <w:numId w:val="1"/>
+        </w:numPr>
+      </w:pPr>
+      <w:r>
+        <w:rPr>
+          <w:rFonts w:ascii="Arial" w:hAnsi="Arial" w:cs="Arial"/>
+        </w:rPr>
+        <w:t>Se desarrollaron distintos métodos que manejaran el arreglo de tiempos en base a los algoritmos realizados para las estaciones.</w:t>
+      </w:r>
+    </w:p>
+    <w:p>
+      <w:pPr>
+        <w:pStyle w:val="Prrafodelista"/>
+        <w:numPr>
+          <w:ilvl w:val="0"/>
+          <w:numId w:val="1"/>
+        </w:numPr>
+      </w:pPr>
+      <w:r>
+        <w:rPr>
+          <w:rFonts w:ascii="Arial" w:hAnsi="Arial" w:cs="Arial"/>
+        </w:rPr>
+        <w:t>Se sobrecargó el método encargado de redirigir al usuario a distintas líneas de la red, para que ahora realice el mismo trabajo a gusto del programador.</w:t>
+      </w:r>
+    </w:p>
+    <w:p>
+      <w:pPr>
+        <w:pStyle w:val="Prrafodelista"/>
+        <w:numPr>
+          <w:ilvl w:val="0"/>
+          <w:numId w:val="1"/>
+        </w:numPr>
+      </w:pPr>
+      <w:r>
+        <w:rPr>
+          <w:rFonts w:ascii="Arial" w:hAnsi="Arial" w:cs="Arial"/>
+        </w:rPr>
+        <w:lastRenderedPageBreak/>
+        <w:t>Se realizo un pequeño análisis para formar una idea de como será el método encargado de las validaciones de entrada.</w:t>
+      </w:r>
+    </w:p>
+    <w:p>
+      <w:pPr>
+        <w:pStyle w:val="Prrafodelista"/>
+        <w:numPr>
+          <w:ilvl w:val="0"/>
+          <w:numId w:val="1"/>
+        </w:numPr>
+      </w:pPr>
+      <w:r>
+        <w:rPr>
+          <w:rFonts w:ascii="Arial" w:hAnsi="Arial" w:cs="Arial"/>
+        </w:rPr>
+        <w:t xml:space="preserve">Se implemento un algoritmo que permite al usuario elegir, a través de un menú, la estación de transferencia de la línea creada, ya que antes podía crear una línea sin conectarla a una ya existente. </w:t>
+      </w:r>
+    </w:p>
+    <w:p>
+      <w:pPr>
+        <w:pStyle w:val="Prrafodelista"/>
+        <w:numPr>
+          <w:ilvl w:val="0"/>
+          <w:numId w:val="1"/>
+        </w:numPr>
+      </w:pPr>
+      <w:r>
+        <w:rPr>
+          <w:rFonts w:ascii="Arial" w:hAnsi="Arial" w:cs="Arial"/>
+        </w:rPr>
+        <w:t xml:space="preserve">Al no realizar los commits esperados hasta la fecha y en vista de que el avance fue significativo en un par de días, se subirán los respectivos cambios a 2 ramas aparte de la principal. </w:t>
+      </w:r>
+    </w:p>
+    <w:p>
+      <w:pPr>
+        <w:pStyle w:val="Prrafodelista"/>
+        <w:numPr>
+          <w:ilvl w:val="0"/>
+          <w:numId w:val="1"/>
+        </w:numPr>
+      </w:pPr>
+      <w:r>
+        <w:rPr>
+          <w:rFonts w:ascii="Arial" w:hAnsi="Arial" w:cs="Arial"/>
+          <w:b/>
+          <w:bCs/>
+        </w:rPr>
+        <w:t>PROBLEMA</w:t>
+      </w:r>
+      <w:r>
+        <w:rPr>
+          <w:rFonts w:ascii="Arial" w:hAnsi="Arial" w:cs="Arial"/>
+        </w:rPr>
+        <w:t>: Se encontraron múltiples problemas en cuanto a la lógica de los métodos que manejan el tiempo, principalmente en cómo se distribuye y/o crece la estructura de datos ante ciertos escenarios, por lo que se destinara una buena porción de tiempo en el análisis individual de este problema.</w:t>
+      </w:r>
+    </w:p>
+    <w:p>
+      <w:pPr>
+        <w:pStyle w:val="Prrafodelista"/>
+        <w:numPr>
+          <w:ilvl w:val="0"/>
+          <w:numId w:val="2"/>
+        </w:numPr>
+      </w:pPr>
+      <w:r>
+        <w:rPr>
+          <w:rFonts w:ascii="Arial" w:hAnsi="Arial" w:cs="Arial"/>
+          <w:b/>
+          <w:bCs/>
+        </w:rPr>
+        <w:t xml:space="preserve">Día </w:t>
+      </w:r>
+      <w:r>
+        <w:rPr>
+          <w:rFonts w:ascii="Arial" w:hAnsi="Arial" w:cs="Arial"/>
+          <w:b/>
+          <w:bCs/>
+        </w:rPr>
+        <w:t>7</w:t>
+      </w:r>
+      <w:r>
+        <w:rPr>
+          <w:rFonts w:ascii="Arial" w:hAnsi="Arial" w:cs="Arial"/>
+          <w:b/>
+          <w:bCs/>
+        </w:rPr>
+        <w:t xml:space="preserve"> </w:t>
+      </w:r>
+      <w:r>
+        <w:rPr>
+          <w:rFonts w:ascii="Arial" w:hAnsi="Arial" w:cs="Arial"/>
+        </w:rPr>
+        <w:t xml:space="preserve">– </w:t>
+      </w:r>
+      <w:r>
+        <w:rPr>
+          <w:rFonts w:ascii="Arial" w:hAnsi="Arial" w:cs="Arial"/>
+          <w:b/>
+          <w:bCs/>
+        </w:rPr>
+        <w:t>1</w:t>
+      </w:r>
+      <w:r>
+        <w:rPr>
+          <w:rFonts w:ascii="Arial" w:hAnsi="Arial" w:cs="Arial"/>
+          <w:b/>
+          <w:bCs/>
+        </w:rPr>
+        <w:t xml:space="preserve"> de </w:t>
+      </w:r>
+      <w:r>
+        <w:rPr>
+          <w:rFonts w:ascii="Arial" w:hAnsi="Arial" w:cs="Arial"/>
+          <w:b/>
+          <w:bCs/>
+        </w:rPr>
+        <w:t>mayo</w:t>
+      </w:r>
+      <w:r>
+        <w:rPr>
+          <w:rFonts w:ascii="Arial" w:hAnsi="Arial" w:cs="Arial"/>
+          <w:b/>
+          <w:bCs/>
+        </w:rPr>
+        <w:t>:</w:t>
+      </w:r>
+    </w:p>
+    <w:p>
+      <w:pPr>
+        <w:pStyle w:val="Prrafodelista"/>
+        <w:numPr>
+          <w:ilvl w:val="0"/>
+          <w:numId w:val="1"/>
+        </w:numPr>
+      </w:pPr>
+      <w:r>
+        <w:rPr>
+          <w:rFonts w:ascii="Arial" w:hAnsi="Arial" w:cs="Arial"/>
+        </w:rPr>
+        <w:t>Se cambio en un gran porcentaje los métodos correspondientes al tiempo de recorrido, añadiendo también uno que me ayuda con la parte de los tamaños dentro de los arreglos para después poder manejarlos al gusto.</w:t>
+      </w:r>
+    </w:p>
+    <w:p>
+      <w:pPr>
+        <w:pStyle w:val="Prrafodelista"/>
+        <w:numPr>
+          <w:ilvl w:val="0"/>
+          <w:numId w:val="1"/>
+        </w:numPr>
+      </w:pPr>
+      <w:r>
+        <w:rPr>
+          <w:rFonts w:ascii="Arial" w:hAnsi="Arial" w:cs="Arial"/>
+        </w:rPr>
+        <w:t>Se cambio la función de validaciones a ser una función amiga, y no un método como se había definido anteriormente.</w:t>
+      </w:r>
+    </w:p>
+    <w:p>
+      <w:pPr>
+        <w:pStyle w:val="Prrafodelista"/>
+        <w:numPr>
+          <w:ilvl w:val="0"/>
+          <w:numId w:val="1"/>
+        </w:numPr>
+      </w:pPr>
+      <w:r>
+        <w:rPr>
+          <w:rFonts w:ascii="Arial" w:hAnsi="Arial" w:cs="Arial"/>
+        </w:rPr>
+        <w:t>Se dedico un buen tiempo en el desarrollo del informe en base a los algoritmos agregados últimamente.</w:t>
+      </w:r>
+    </w:p>
+    <w:p>
+      <w:pPr>
+        <w:pStyle w:val="Prrafodelista"/>
+        <w:numPr>
+          <w:ilvl w:val="0"/>
+          <w:numId w:val="1"/>
+        </w:numPr>
+      </w:pPr>
+      <w:r>
+        <w:rPr>
+          <w:rFonts w:ascii="Arial" w:hAnsi="Arial" w:cs="Arial"/>
+          <w:b/>
+          <w:bCs/>
+        </w:rPr>
+        <w:t>ERROR</w:t>
+      </w:r>
+      <w:r>
+        <w:rPr>
+          <w:rFonts w:ascii="Arial" w:hAnsi="Arial" w:cs="Arial"/>
+        </w:rPr>
+        <w:t xml:space="preserve">: Se encontró un error en la función delete del método </w:t>
+      </w:r>
+      <w:r>
+        <w:rPr>
+          <w:rFonts w:ascii="Arial" w:hAnsi="Arial" w:cs="Arial"/>
+          <w:b/>
+          <w:bCs/>
+        </w:rPr>
+        <w:t>Time</w:t>
+      </w:r>
+      <w:r>
+        <w:rPr>
+          <w:rFonts w:ascii="Arial" w:hAnsi="Arial" w:cs="Arial"/>
+        </w:rPr>
+        <w:t>, lo que pasa es que cuando agrego 2 estaciones en la última posición de una línea de manera consecutiva</w:t>
+      </w:r>
+      <w:r>
+        <w:rPr>
+          <w:rFonts w:ascii="Arial" w:hAnsi="Arial" w:cs="Arial"/>
+        </w:rPr>
+        <w:t xml:space="preserve"> </w:t>
+      </w:r>
+      <w:r>
+        <w:rPr>
+          <w:rFonts w:ascii="Arial" w:hAnsi="Arial" w:cs="Arial"/>
+        </w:rPr>
+        <w:t>este me produce un error, el cual, después de un largo análisis en búsqueda de su motivo, aun no he podido determinar.</w:t>
+      </w:r>
+    </w:p>
+    <w:p>
+      <w:pPr>
+        <w:pStyle w:val="Prrafodelista"/>
+        <w:numPr>
+          <w:ilvl w:val="0"/>
+          <w:numId w:val="2"/>
+        </w:numPr>
+      </w:pPr>
+      <w:r>
+        <w:rPr>
+          <w:rFonts w:ascii="Arial" w:hAnsi="Arial" w:cs="Arial"/>
+          <w:b/>
+          <w:bCs/>
+        </w:rPr>
+        <w:t>Día 8 – 2 de mayo</w:t>
+      </w:r>
+      <w:r>
+        <w:rPr>
+          <w:rFonts w:ascii="Arial" w:hAnsi="Arial" w:cs="Arial"/>
+        </w:rPr>
+        <w:t>:</w:t>
+      </w:r>
+    </w:p>
+    <w:p>
+      <w:pPr>
+        <w:pStyle w:val="Prrafodelista"/>
+        <w:numPr>
+          <w:ilvl w:val="0"/>
+          <w:numId w:val="7"/>
+        </w:numPr>
+      </w:pPr>
+      <w:r>
+        <w:rPr>
+          <w:rFonts w:ascii="Arial" w:hAnsi="Arial" w:cs="Arial"/>
+        </w:rPr>
+        <w:lastRenderedPageBreak/>
+        <w:t xml:space="preserve">Con el fin de seguir algunas recomendaciones del profesor dadas en la sesión para aclarar dudas acerca del desafío 2, se decidió separar </w:t>
+      </w:r>
+      <w:r>
+        <w:rPr>
+          <w:rFonts w:ascii="Arial" w:hAnsi="Arial" w:cs="Arial"/>
+          <w:b/>
+          <w:bCs/>
+        </w:rPr>
+        <w:t xml:space="preserve">Simulation </w:t>
+      </w:r>
+      <w:r>
+        <w:rPr>
+          <w:rFonts w:ascii="Arial" w:hAnsi="Arial" w:cs="Arial"/>
+        </w:rPr>
+        <w:t xml:space="preserve">y a partir de ahora tratarla como una clase que </w:t>
+      </w:r>
+      <w:r>
+        <w:rPr>
+          <w:rFonts w:ascii="Arial" w:hAnsi="Arial" w:cs="Arial"/>
+        </w:rPr>
+        <w:t>hereda</w:t>
+      </w:r>
+      <w:r>
+        <w:rPr>
+          <w:rFonts w:ascii="Arial" w:hAnsi="Arial" w:cs="Arial"/>
+        </w:rPr>
+        <w:t xml:space="preserve"> de </w:t>
+      </w:r>
+      <w:r>
+        <w:rPr>
+          <w:rFonts w:ascii="Arial" w:hAnsi="Arial" w:cs="Arial"/>
+          <w:b/>
+          <w:bCs/>
+        </w:rPr>
+        <w:t>Metro</w:t>
+      </w:r>
+      <w:r>
+        <w:rPr>
+          <w:rFonts w:ascii="Arial" w:hAnsi="Arial" w:cs="Arial"/>
+        </w:rPr>
+        <w:t xml:space="preserve">, ya que después de reflexionar un poco acerca del análisis previamente realizado. Se podría ver </w:t>
+      </w:r>
+      <w:r>
+        <w:rPr>
+          <w:rFonts w:ascii="Arial" w:hAnsi="Arial" w:cs="Arial"/>
+          <w:b/>
+          <w:bCs/>
+        </w:rPr>
+        <w:t>Simulation</w:t>
+      </w:r>
+      <w:r>
+        <w:rPr>
+          <w:rFonts w:ascii="Arial" w:hAnsi="Arial" w:cs="Arial"/>
+        </w:rPr>
+        <w:t xml:space="preserve"> como una clase que representa el viaje de un pasajero a través de la red metro por medio del nuevo método </w:t>
+      </w:r>
+      <w:r>
+        <w:rPr>
+          <w:rFonts w:ascii="Arial" w:hAnsi="Arial" w:cs="Arial"/>
+          <w:b/>
+          <w:bCs/>
+        </w:rPr>
+        <w:t>Travel</w:t>
+      </w:r>
+      <w:r>
+        <w:rPr>
+          <w:rFonts w:ascii="Arial" w:hAnsi="Arial" w:cs="Arial"/>
+        </w:rPr>
+        <w:t xml:space="preserve">. </w:t>
+      </w:r>
+    </w:p>
+    <w:p>
+      <w:pPr>
+        <w:pStyle w:val="Prrafodelista"/>
+        <w:numPr>
+          <w:ilvl w:val="0"/>
+          <w:numId w:val="7"/>
+        </w:numPr>
+      </w:pPr>
+      <w:r>
+        <w:rPr>
+          <w:rFonts w:ascii="Arial" w:hAnsi="Arial" w:cs="Arial"/>
+        </w:rPr>
+        <w:t>Se dividieron los atributos en private y protected, para que así la clase que hereda solo tome lo que necesita.</w:t>
+      </w:r>
+    </w:p>
+    <w:p>
+      <w:pPr>
+        <w:pStyle w:val="Prrafodelista"/>
+        <w:numPr>
+          <w:ilvl w:val="0"/>
+          <w:numId w:val="7"/>
+        </w:numPr>
+      </w:pPr>
+      <w:r>
+        <w:rPr>
+          <w:rFonts w:ascii="Arial" w:hAnsi="Arial" w:cs="Arial"/>
+        </w:rPr>
+        <w:t xml:space="preserve">Horas después se decidió no utilizar el concepto de herencia para la clase </w:t>
+      </w:r>
+      <w:r>
+        <w:rPr>
+          <w:rFonts w:ascii="Arial" w:hAnsi="Arial" w:cs="Arial"/>
+          <w:b/>
+          <w:bCs/>
+        </w:rPr>
+        <w:t>Simulation</w:t>
+      </w:r>
+      <w:r>
+        <w:rPr>
+          <w:rFonts w:ascii="Arial" w:hAnsi="Arial" w:cs="Arial"/>
+        </w:rPr>
+        <w:t xml:space="preserve">, si no que ahora formara parte de </w:t>
+      </w:r>
+      <w:r>
+        <w:rPr>
+          <w:rFonts w:ascii="Arial" w:hAnsi="Arial" w:cs="Arial"/>
+          <w:b/>
+          <w:bCs/>
+        </w:rPr>
+        <w:t>Metro</w:t>
+      </w:r>
+      <w:r>
+        <w:rPr>
+          <w:rFonts w:ascii="Arial" w:hAnsi="Arial" w:cs="Arial"/>
+        </w:rPr>
+        <w:t>, obteniendo sus atributos por medio de punteros.</w:t>
+      </w:r>
+    </w:p>
+    <w:p>
+      <w:pPr>
+        <w:pStyle w:val="Prrafodelista"/>
+        <w:numPr>
+          <w:ilvl w:val="0"/>
+          <w:numId w:val="7"/>
+        </w:numPr>
+      </w:pPr>
+      <w:r>
+        <w:rPr>
+          <w:rFonts w:ascii="Arial" w:hAnsi="Arial" w:cs="Arial"/>
+        </w:rPr>
+        <w:t xml:space="preserve">Se </w:t>
+      </w:r>
+      <w:r>
+        <w:rPr>
+          <w:rFonts w:ascii="Arial" w:hAnsi="Arial" w:cs="Arial"/>
+        </w:rPr>
+        <w:t xml:space="preserve">corrigió el método </w:t>
+      </w:r>
+      <w:r>
+        <w:rPr>
+          <w:rFonts w:ascii="Arial" w:hAnsi="Arial" w:cs="Arial"/>
+          <w:b/>
+          <w:bCs/>
+        </w:rPr>
+        <w:t>Time</w:t>
+      </w:r>
+      <w:r>
+        <w:rPr>
+          <w:rFonts w:ascii="Arial" w:hAnsi="Arial" w:cs="Arial"/>
+          <w:b/>
+          <w:bCs/>
+        </w:rPr>
+        <w:t xml:space="preserve"> </w:t>
+      </w:r>
+      <w:r>
+        <w:rPr>
+          <w:rFonts w:ascii="Arial" w:hAnsi="Arial" w:cs="Arial"/>
+        </w:rPr>
+        <w:t>por algunos índices mal colocados y se añadió la parte que elimina los tiempos cuando remuevo una estación de la línea con la misma lógica que su contraparte (la que añade), si se elimina una estación que esta entre otras 2, se elimina un espacio y se reemplaza el otro con la suma de esos 2.</w:t>
+      </w:r>
+    </w:p>
+    <w:p>
+      <w:pPr>
+        <w:pStyle w:val="Prrafodelista"/>
+        <w:numPr>
+          <w:ilvl w:val="0"/>
+          <w:numId w:val="7"/>
+        </w:numPr>
+      </w:pPr>
+      <w:r>
+        <w:rPr>
+          <w:rFonts w:ascii="Arial" w:hAnsi="Arial" w:cs="Arial"/>
+        </w:rPr>
+        <w:t xml:space="preserve">Se agrego </w:t>
+      </w:r>
+      <w:r>
+        <w:rPr>
+          <w:rFonts w:ascii="Arial" w:hAnsi="Arial" w:cs="Arial"/>
+        </w:rPr>
+        <w:t>más</w:t>
+      </w:r>
+      <w:r>
+        <w:rPr>
+          <w:rFonts w:ascii="Arial" w:hAnsi="Arial" w:cs="Arial"/>
+        </w:rPr>
+        <w:t xml:space="preserve"> contenido al inform</w:t>
+      </w:r>
+      <w:r>
+        <w:rPr>
+          <w:rFonts w:ascii="Arial" w:hAnsi="Arial" w:cs="Arial"/>
+        </w:rPr>
+        <w:t>e</w:t>
+      </w:r>
+      <w:r>
+        <w:rPr>
+          <w:rFonts w:ascii="Arial" w:hAnsi="Arial" w:cs="Arial"/>
+        </w:rPr>
+        <w:t>.</w:t>
+      </w:r>
+    </w:p>
+    <w:p>
+      <w:pPr>
+        <w:pStyle w:val="Prrafodelista"/>
+        <w:numPr>
+          <w:ilvl w:val="0"/>
+          <w:numId w:val="7"/>
+        </w:numPr>
+      </w:pPr>
+      <w:r>
+        <w:rPr>
+          <w:rFonts w:ascii="Arial" w:hAnsi="Arial" w:cs="Arial"/>
+        </w:rPr>
+        <w:t>Se construyo el diagrama de clases.</w:t>
+      </w:r>
+    </w:p>
+    <w:p>
+      <w:pPr>
+        <w:pStyle w:val="Prrafodelista"/>
+        <w:numPr>
+          <w:ilvl w:val="0"/>
+          <w:numId w:val="7"/>
+        </w:numPr>
+      </w:pPr>
+      <w:r>
+        <w:rPr>
+          <w:rFonts w:ascii="Arial" w:hAnsi="Arial" w:cs="Arial"/>
+          <w:b/>
+          <w:bCs/>
+        </w:rPr>
+        <w:t>ERROR</w:t>
+      </w:r>
+      <w:r>
+        <w:rPr>
+          <w:rFonts w:ascii="Arial" w:hAnsi="Arial" w:cs="Arial"/>
+        </w:rPr>
+        <w:t xml:space="preserve">: El ultimo espacio dentro de cada arreglo en </w:t>
+      </w:r>
+      <w:r>
+        <w:rPr>
+          <w:rFonts w:ascii="Arial" w:hAnsi="Arial" w:cs="Arial"/>
+          <w:b/>
+          <w:bCs/>
+        </w:rPr>
+        <w:t xml:space="preserve">hour </w:t>
+      </w:r>
+      <w:r>
+        <w:rPr>
+          <w:rFonts w:ascii="Arial" w:hAnsi="Arial" w:cs="Arial"/>
+        </w:rPr>
+        <w:t xml:space="preserve">esta ocupado por 0, solo para llevar siempre el mismo tamaño en cuanto a estaciones y sus tiempos, pero este también me sirve para las diferentes pruebas que le realizo, en ellas se puede evidenciar que a partir de cierto número de líneas el ultimo espacio no obtiene ese valor, </w:t>
+      </w:r>
+      <w:r>
+        <w:rPr>
+          <w:rFonts w:ascii="Arial" w:hAnsi="Arial" w:cs="Arial"/>
+        </w:rPr>
+        <w:t>aparte</w:t>
+      </w:r>
+      <w:r>
+        <w:rPr>
+          <w:rFonts w:ascii="Arial" w:hAnsi="Arial" w:cs="Arial"/>
+        </w:rPr>
+        <w:t xml:space="preserve"> de que puede llegar a un error de segmentación si se agregan muchas líneas.</w:t>
+      </w:r>
+    </w:p>
+    <w:p>
+      <w:pPr>
+        <w:pStyle w:val="Prrafodelista"/>
+        <w:numPr>
+          <w:ilvl w:val="0"/>
+          <w:numId w:val="2"/>
+        </w:numPr>
+      </w:pPr>
+      <w:r>
+        <w:rPr>
+          <w:rFonts w:ascii="Arial" w:hAnsi="Arial" w:cs="Arial"/>
+          <w:b/>
+          <w:bCs/>
+        </w:rPr>
+        <w:t>Día 8 – 2 de mayo</w:t>
+      </w:r>
+      <w:r>
+        <w:rPr>
+          <w:rFonts w:ascii="Arial" w:hAnsi="Arial" w:cs="Arial"/>
+        </w:rPr>
+        <w:t>:</w:t>
+      </w:r>
+    </w:p>
+    <w:p>
+      <w:pPr>
+        <w:pStyle w:val="Prrafodelista"/>
+        <w:numPr>
+          <w:ilvl w:val="0"/>
+          <w:numId w:val="7"/>
+        </w:numPr>
+      </w:pPr>
+      <w:r>
+        <w:rPr>
+          <w:rFonts w:ascii="Arial" w:hAnsi="Arial" w:cs="Arial"/>
+        </w:rPr>
+        <w:t>Se agregaron mas validaciones a los datos de entrada.</w:t>
+      </w:r>
+    </w:p>
+    <w:p>
+      <w:pPr>
+        <w:pStyle w:val="Prrafodelista"/>
+        <w:numPr>
+          <w:ilvl w:val="0"/>
+          <w:numId w:val="7"/>
+        </w:numPr>
+      </w:pPr>
+      <w:r>
+        <w:rPr>
+          <w:rFonts w:ascii="Arial" w:hAnsi="Arial" w:cs="Arial"/>
+          <w:b/>
+          <w:bCs/>
+        </w:rPr>
         <w:lastRenderedPageBreak/>
         <w:t>PROBLEMA</w:t>
       </w:r>
@@ -2750,7 +3699,75 @@
         <w:rPr>
           <w:rFonts w:ascii="Arial" w:hAnsi="Arial" w:cs="Arial"/>
         </w:rPr>
-        <w:t>: Todavía no se tiene muy claro cómo se alinearán los datos correspondientes al tiempo con la estructura de datos diseñada.</w:t>
+        <w:t xml:space="preserve">: El algoritmo realizado para las validaciones no acepta números de </w:t>
+      </w:r>
+      <w:r>
+        <w:rPr>
+          <w:rFonts w:ascii="Arial" w:hAnsi="Arial" w:cs="Arial"/>
+        </w:rPr>
+        <w:t>más</w:t>
+      </w:r>
+      <w:r>
+        <w:rPr>
+          <w:rFonts w:ascii="Arial" w:hAnsi="Arial" w:cs="Arial"/>
+        </w:rPr>
+        <w:t xml:space="preserve"> de 1 digito.</w:t>
+      </w:r>
+    </w:p>
+    <w:p>
+      <w:pPr>
+        <w:pStyle w:val="Prrafodelista"/>
+        <w:numPr>
+          <w:ilvl w:val="0"/>
+          <w:numId w:val="7"/>
+        </w:numPr>
+      </w:pPr>
+      <w:r>
+        <w:rPr>
+          <w:rFonts w:ascii="Arial" w:hAnsi="Arial" w:cs="Arial"/>
+        </w:rPr>
+        <w:t>Se corrigió el problema anterior, ahora el dato pasará por 2 etapas de comprobación, una donde se observan los rangos y otra donde se comprueba que no sea una cadena de caracteres / carácter, en ambos casos entra en un bucle donde no sale hasta que ingrese un dato valido.</w:t>
+      </w:r>
+    </w:p>
+    <w:p>
+      <w:pPr>
+        <w:pStyle w:val="Prrafodelista"/>
+        <w:numPr>
+          <w:ilvl w:val="0"/>
+          <w:numId w:val="7"/>
+        </w:numPr>
+      </w:pPr>
+      <w:r>
+        <w:rPr>
+          <w:rFonts w:ascii="Arial" w:hAnsi="Arial" w:cs="Arial"/>
+        </w:rPr>
+        <w:t>También</w:t>
+      </w:r>
+      <w:r>
+        <w:rPr>
+          <w:rFonts w:ascii="Arial" w:hAnsi="Arial" w:cs="Arial"/>
+        </w:rPr>
+        <w:t xml:space="preserve"> </w:t>
+      </w:r>
+      <w:r>
+        <w:rPr>
+          <w:rFonts w:ascii="Arial" w:hAnsi="Arial" w:cs="Arial"/>
+        </w:rPr>
+        <w:t xml:space="preserve">añadí una versión sobrecargada de </w:t>
+      </w:r>
+      <w:r>
+        <w:rPr>
+          <w:rFonts w:ascii="Arial" w:hAnsi="Arial" w:cs="Arial"/>
+          <w:b/>
+          <w:bCs/>
+        </w:rPr>
+        <w:t xml:space="preserve">Validation </w:t>
+      </w:r>
+      <w:r>
+        <w:rPr>
+          <w:rFonts w:ascii="Arial" w:hAnsi="Arial" w:cs="Arial"/>
+        </w:rPr>
+        <w:t>donde no tiene rango máximo para los tiempos.</w:t>
       </w:r>
     </w:p>
     <w:p>
@@ -2775,36 +3792,6 @@
           <w:b/>
           <w:bCs/>
         </w:rPr>
-        <w:t>5</w:t>
-      </w:r>
-      <w:r>
-        <w:rPr>
-          <w:rFonts w:ascii="Arial" w:hAnsi="Arial" w:cs="Arial"/>
-          <w:b/>
-          <w:bCs/>
-        </w:rPr>
-        <w:t xml:space="preserve"> </w:t>
-      </w:r>
-      <w:r>
-        <w:rPr>
-          <w:rFonts w:ascii="Arial" w:hAnsi="Arial" w:cs="Arial"/>
-        </w:rPr>
-        <w:t xml:space="preserve">– </w:t>
-      </w:r>
-      <w:r>
-        <w:rPr>
-          <w:rFonts w:ascii="Arial" w:hAnsi="Arial" w:cs="Arial"/>
-          <w:b/>
-          <w:bCs/>
-        </w:rPr>
-        <w:t>2</w:t>
-      </w:r>
-      <w:r>
-        <w:rPr>
-          <w:rFonts w:ascii="Arial" w:hAnsi="Arial" w:cs="Arial"/>
-          <w:b/>
-          <w:bCs/>
-        </w:rPr>
         <w:t>9</w:t>
       </w:r>
       <w:r>
@@ -2813,497 +3800,23 @@
           <w:b/>
           <w:bCs/>
         </w:rPr>
-        <w:t xml:space="preserve"> de abril:</w:t>
-      </w:r>
-    </w:p>
-    <w:p>
-      <w:pPr>
-        <w:pStyle w:val="Prrafodelista"/>
-        <w:numPr>
-          <w:ilvl w:val="0"/>
-          <w:numId w:val="1"/>
-        </w:numPr>
-      </w:pPr>
-      <w:r>
-        <w:rPr>
-          <w:rFonts w:ascii="Arial" w:hAnsi="Arial" w:cs="Arial"/>
-        </w:rPr>
-        <w:t xml:space="preserve">Se corrigieron </w:t>
-      </w:r>
-      <w:r>
-        <w:rPr>
-          <w:rFonts w:ascii="Arial" w:hAnsi="Arial" w:cs="Arial"/>
-        </w:rPr>
-        <w:t>múltiples</w:t>
-      </w:r>
-      <w:r>
-        <w:rPr>
-          <w:rFonts w:ascii="Arial" w:hAnsi="Arial" w:cs="Arial"/>
-        </w:rPr>
-        <w:t xml:space="preserve"> algoritmos para la parte de las estaciones, entre ellos los que añaden / eliminan estaciones y el que elimina líneas, además de que se crearon otros menús que le permiten al usuario un uso más cómodo del programa.</w:t>
-      </w:r>
-    </w:p>
-    <w:p>
-      <w:pPr>
-        <w:pStyle w:val="Prrafodelista"/>
-        <w:ind w:left="1429" w:firstLine="0"/>
-      </w:pPr>
-    </w:p>
-    <w:p>
-      <w:pPr>
-        <w:pStyle w:val="Prrafodelista"/>
-        <w:numPr>
-          <w:ilvl w:val="0"/>
-          <w:numId w:val="2"/>
-        </w:numPr>
-      </w:pPr>
-      <w:r>
-        <w:rPr>
-          <w:rFonts w:ascii="Arial" w:hAnsi="Arial" w:cs="Arial"/>
-          <w:b/>
-          <w:bCs/>
-        </w:rPr>
-        <w:t xml:space="preserve">Día </w:t>
-      </w:r>
-      <w:r>
-        <w:rPr>
-          <w:rFonts w:ascii="Arial" w:hAnsi="Arial" w:cs="Arial"/>
-          <w:b/>
-          <w:bCs/>
-        </w:rPr>
-        <w:t>6</w:t>
-      </w:r>
-      <w:r>
-        <w:rPr>
-          <w:rFonts w:ascii="Arial" w:hAnsi="Arial" w:cs="Arial"/>
-          <w:b/>
-          <w:bCs/>
-        </w:rPr>
-        <w:t xml:space="preserve"> </w:t>
-      </w:r>
-      <w:r>
-        <w:rPr>
-          <w:rFonts w:ascii="Arial" w:hAnsi="Arial" w:cs="Arial"/>
-        </w:rPr>
-        <w:t xml:space="preserve">– </w:t>
-      </w:r>
-      <w:r>
-        <w:rPr>
-          <w:rFonts w:ascii="Arial" w:hAnsi="Arial" w:cs="Arial"/>
-          <w:b/>
-          <w:bCs/>
-        </w:rPr>
-        <w:t>30</w:t>
-      </w:r>
-      <w:r>
-        <w:rPr>
-          <w:rFonts w:ascii="Arial" w:hAnsi="Arial" w:cs="Arial"/>
-          <w:b/>
-          <w:bCs/>
-        </w:rPr>
-        <w:t xml:space="preserve"> de abril:</w:t>
-      </w:r>
-    </w:p>
-    <w:p>
-      <w:pPr>
-        <w:pStyle w:val="Prrafodelista"/>
-        <w:numPr>
-          <w:ilvl w:val="0"/>
-          <w:numId w:val="1"/>
-        </w:numPr>
-      </w:pPr>
-      <w:r>
-        <w:rPr>
-          <w:rFonts w:ascii="Arial" w:hAnsi="Arial" w:cs="Arial"/>
-        </w:rPr>
-        <w:t xml:space="preserve">Se realizo un gran avance a través del día 30 de abril, en este se afianzo la idea de la estructura de datos principal, la cual estaría conectada a través de estaciones de transferencia, que serán la primera estación dentro de cada sub-arreglo, acompañado de diferentes validaciones de entrada que evitan eliminar </w:t>
-      </w:r>
-      <w:r>
-        <w:rPr>
-          <w:rFonts w:ascii="Arial" w:hAnsi="Arial" w:cs="Arial"/>
-        </w:rPr>
-        <w:t>estas estaciones de transferencia</w:t>
-      </w:r>
-      <w:r>
-        <w:rPr>
-          <w:rFonts w:ascii="Arial" w:hAnsi="Arial" w:cs="Arial"/>
-        </w:rPr>
-        <w:t>.</w:t>
-      </w:r>
-    </w:p>
-    <w:p>
-      <w:pPr>
-        <w:pStyle w:val="Prrafodelista"/>
-        <w:numPr>
-          <w:ilvl w:val="0"/>
-          <w:numId w:val="1"/>
-        </w:numPr>
-      </w:pPr>
-      <w:r>
-        <w:rPr>
-          <w:rFonts w:ascii="Arial" w:hAnsi="Arial" w:cs="Arial"/>
-        </w:rPr>
-        <w:t>Se determino que solo se podrá eliminar la última línea de metro agregada, esto a consecuencia de las aclaraciones realizadas por el profesor en clase, donde dejo claro de que no se podrá eliminar conexiones o transferencias dentro de la red.</w:t>
-      </w:r>
-    </w:p>
-    <w:p>
-      <w:pPr>
-        <w:pStyle w:val="Prrafodelista"/>
-        <w:numPr>
-          <w:ilvl w:val="0"/>
-          <w:numId w:val="1"/>
-        </w:numPr>
-      </w:pPr>
-      <w:r>
-        <w:rPr>
-          <w:rFonts w:ascii="Arial" w:hAnsi="Arial" w:cs="Arial"/>
-        </w:rPr>
-        <w:t>Se realizaron varias correcciones en cuanto a la lógica dentro de los métodos que se encargan de manejar las estaciones, dejando así un muy buen desempeño durante unas pequeñas pruebas que se les realizo, donde cumplen sus labores justo como quiero.</w:t>
-      </w:r>
-    </w:p>
-    <w:p>
-      <w:pPr>
-        <w:pStyle w:val="Prrafodelista"/>
-        <w:numPr>
-          <w:ilvl w:val="0"/>
-          <w:numId w:val="1"/>
-        </w:numPr>
-      </w:pPr>
-      <w:r>
-        <w:rPr>
-          <w:rFonts w:ascii="Arial" w:hAnsi="Arial" w:cs="Arial"/>
-        </w:rPr>
-        <w:t>Se empezó de lleno con la estructura de datos ligada a los tiempos del recorrido entre estaciones, finalmente se decidió manejarla individualmente y separada del arreglo que contiene las estaciones para facilitar su uso alineándola.</w:t>
-      </w:r>
-    </w:p>
-    <w:p>
-      <w:pPr>
-        <w:pStyle w:val="Prrafodelista"/>
-        <w:numPr>
-          <w:ilvl w:val="0"/>
-          <w:numId w:val="1"/>
-        </w:numPr>
-      </w:pPr>
-      <w:r>
-        <w:rPr>
-          <w:rFonts w:ascii="Arial" w:hAnsi="Arial" w:cs="Arial"/>
-        </w:rPr>
-        <w:lastRenderedPageBreak/>
-        <w:t>Se desarrollaron distintos métodos que manejaran el arreglo de tiempos en base a los algoritmos realizados para las estaciones.</w:t>
-      </w:r>
-    </w:p>
-    <w:p>
-      <w:pPr>
-        <w:pStyle w:val="Prrafodelista"/>
-        <w:numPr>
-          <w:ilvl w:val="0"/>
-          <w:numId w:val="1"/>
-        </w:numPr>
-      </w:pPr>
-      <w:r>
-        <w:rPr>
-          <w:rFonts w:ascii="Arial" w:hAnsi="Arial" w:cs="Arial"/>
-        </w:rPr>
-        <w:t>Se sobrecargó el método encargado de redirigir al usuario a distintas líneas de la red, para que ahora realice el mismo trabajo a gusto del programador.</w:t>
-      </w:r>
-    </w:p>
-    <w:p>
-      <w:pPr>
-        <w:pStyle w:val="Prrafodelista"/>
-        <w:numPr>
-          <w:ilvl w:val="0"/>
-          <w:numId w:val="1"/>
-        </w:numPr>
-      </w:pPr>
-      <w:r>
-        <w:rPr>
-          <w:rFonts w:ascii="Arial" w:hAnsi="Arial" w:cs="Arial"/>
-        </w:rPr>
-        <w:t xml:space="preserve">Se realizo un pequeño análisis para formar una idea de </w:t>
-      </w:r>
-      <w:proofErr w:type="spellStart"/>
-      <w:r>
-        <w:rPr>
-          <w:rFonts w:ascii="Arial" w:hAnsi="Arial" w:cs="Arial"/>
-        </w:rPr>
-        <w:t>como</w:t>
-      </w:r>
-      <w:proofErr w:type="spellEnd"/>
-      <w:r>
-        <w:rPr>
-          <w:rFonts w:ascii="Arial" w:hAnsi="Arial" w:cs="Arial"/>
-        </w:rPr>
-        <w:t xml:space="preserve"> será el método encargado de las validaciones de entrada.</w:t>
-      </w:r>
-    </w:p>
-    <w:p>
-      <w:pPr>
-        <w:pStyle w:val="Prrafodelista"/>
-        <w:numPr>
-          <w:ilvl w:val="0"/>
-          <w:numId w:val="1"/>
-        </w:numPr>
-      </w:pPr>
-      <w:r>
-        <w:rPr>
-          <w:rFonts w:ascii="Arial" w:hAnsi="Arial" w:cs="Arial"/>
-        </w:rPr>
-        <w:t xml:space="preserve">Se implemento un algoritmo que permite al usuario elegir, a través de un menú, la estación de transferencia de la línea creada, ya que antes podía crear una línea sin conectarla a una ya existente. </w:t>
-      </w:r>
-    </w:p>
-    <w:p>
-      <w:pPr>
-        <w:pStyle w:val="Prrafodelista"/>
-        <w:numPr>
-          <w:ilvl w:val="0"/>
-          <w:numId w:val="1"/>
-        </w:numPr>
-      </w:pPr>
-      <w:r>
-        <w:rPr>
-          <w:rFonts w:ascii="Arial" w:hAnsi="Arial" w:cs="Arial"/>
-        </w:rPr>
-        <w:t xml:space="preserve">Al no realizar los </w:t>
-      </w:r>
-      <w:proofErr w:type="spellStart"/>
-      <w:r>
-        <w:rPr>
-          <w:rFonts w:ascii="Arial" w:hAnsi="Arial" w:cs="Arial"/>
-        </w:rPr>
-        <w:t>commits</w:t>
-      </w:r>
-      <w:proofErr w:type="spellEnd"/>
-      <w:r>
-        <w:rPr>
-          <w:rFonts w:ascii="Arial" w:hAnsi="Arial" w:cs="Arial"/>
-        </w:rPr>
-        <w:t xml:space="preserve"> esperados hasta la fecha y en vista de que el avance fue significativo en un par de días, se subirán los respectivos cambios a 2 ramas aparte de la principal. </w:t>
-      </w:r>
-    </w:p>
-    <w:p>
-      <w:pPr>
-        <w:pStyle w:val="Prrafodelista"/>
-        <w:numPr>
-          <w:ilvl w:val="0"/>
-          <w:numId w:val="1"/>
-        </w:numPr>
-      </w:pPr>
-      <w:r>
-        <w:rPr>
-          <w:rFonts w:ascii="Arial" w:hAnsi="Arial" w:cs="Arial"/>
-          <w:b/>
-          <w:bCs/>
-        </w:rPr>
-        <w:t>PROBLEMA</w:t>
-      </w:r>
-      <w:r>
-        <w:rPr>
-          <w:rFonts w:ascii="Arial" w:hAnsi="Arial" w:cs="Arial"/>
-        </w:rPr>
-        <w:t>: Se encontraron múltiples problemas en cuanto a la lógica de los métodos que manejan el tiempo, principalmente en cómo se distribuye y/o crece la estructura de datos ante ciertos escenarios, por lo que se destinara una buena porción de tiempo en el análisis individual de este problema.</w:t>
-      </w:r>
-    </w:p>
-    <w:p>
-      <w:pPr>
-        <w:pStyle w:val="Prrafodelista"/>
-        <w:numPr>
-          <w:ilvl w:val="0"/>
-          <w:numId w:val="2"/>
-        </w:numPr>
-      </w:pPr>
-      <w:r>
-        <w:rPr>
-          <w:rFonts w:ascii="Arial" w:hAnsi="Arial" w:cs="Arial"/>
-          <w:b/>
-          <w:bCs/>
-        </w:rPr>
-        <w:t xml:space="preserve">Día </w:t>
-      </w:r>
-      <w:r>
-        <w:rPr>
-          <w:rFonts w:ascii="Arial" w:hAnsi="Arial" w:cs="Arial"/>
-          <w:b/>
-          <w:bCs/>
-        </w:rPr>
-        <w:t>7</w:t>
-      </w:r>
-      <w:r>
-        <w:rPr>
-          <w:rFonts w:ascii="Arial" w:hAnsi="Arial" w:cs="Arial"/>
-          <w:b/>
-          <w:bCs/>
-        </w:rPr>
-        <w:t xml:space="preserve"> </w:t>
-      </w:r>
-      <w:r>
-        <w:rPr>
-          <w:rFonts w:ascii="Arial" w:hAnsi="Arial" w:cs="Arial"/>
-        </w:rPr>
-        <w:t xml:space="preserve">– </w:t>
-      </w:r>
-      <w:r>
-        <w:rPr>
-          <w:rFonts w:ascii="Arial" w:hAnsi="Arial" w:cs="Arial"/>
-          <w:b/>
-          <w:bCs/>
-        </w:rPr>
-        <w:t>1</w:t>
-      </w:r>
-      <w:r>
-        <w:rPr>
-          <w:rFonts w:ascii="Arial" w:hAnsi="Arial" w:cs="Arial"/>
-          <w:b/>
-          <w:bCs/>
-        </w:rPr>
-        <w:t xml:space="preserve"> de </w:t>
-      </w:r>
-      <w:r>
-        <w:rPr>
-          <w:rFonts w:ascii="Arial" w:hAnsi="Arial" w:cs="Arial"/>
-          <w:b/>
-          <w:bCs/>
-        </w:rPr>
-        <w:t>mayo</w:t>
-      </w:r>
-      <w:r>
-        <w:rPr>
-          <w:rFonts w:ascii="Arial" w:hAnsi="Arial" w:cs="Arial"/>
-          <w:b/>
-          <w:bCs/>
-        </w:rPr>
-        <w:t>:</w:t>
-      </w:r>
-    </w:p>
-    <w:p>
-      <w:pPr>
-        <w:pStyle w:val="Prrafodelista"/>
-        <w:numPr>
-          <w:ilvl w:val="0"/>
-          <w:numId w:val="1"/>
-        </w:numPr>
-      </w:pPr>
-      <w:r>
-        <w:rPr>
-          <w:rFonts w:ascii="Arial" w:hAnsi="Arial" w:cs="Arial"/>
-        </w:rPr>
-        <w:t>Se cambio en un gran porcentaje los métodos correspondientes al tiempo de recorrido, añadiendo también uno que me ayuda con la parte de los tamaños dentro de los arreglos para después poder manejarlos al gusto.</w:t>
-      </w:r>
-    </w:p>
-    <w:p>
-      <w:pPr>
-        <w:pStyle w:val="Prrafodelista"/>
-        <w:numPr>
-          <w:ilvl w:val="0"/>
-          <w:numId w:val="1"/>
-        </w:numPr>
-      </w:pPr>
-      <w:r>
-        <w:rPr>
-          <w:rFonts w:ascii="Arial" w:hAnsi="Arial" w:cs="Arial"/>
-        </w:rPr>
-        <w:t>Se cambio la función de validaciones a ser una función amiga, y no un método como se había definido anteriormente.</w:t>
-      </w:r>
-    </w:p>
-    <w:p>
-      <w:pPr>
-        <w:pStyle w:val="Prrafodelista"/>
-        <w:numPr>
-          <w:ilvl w:val="0"/>
-          <w:numId w:val="1"/>
-        </w:numPr>
-      </w:pPr>
-      <w:r>
-        <w:rPr>
-          <w:rFonts w:ascii="Arial" w:hAnsi="Arial" w:cs="Arial"/>
-        </w:rPr>
-        <w:t>Se dedico un buen tiempo en el desarrollo del informe en base a los algoritmos agregados últimamente.</w:t>
-      </w:r>
-    </w:p>
-    <w:p>
-      <w:pPr>
-        <w:pStyle w:val="Prrafodelista"/>
-        <w:numPr>
-          <w:ilvl w:val="0"/>
-          <w:numId w:val="1"/>
-        </w:numPr>
-      </w:pPr>
-      <w:r>
-        <w:rPr>
-          <w:rFonts w:ascii="Arial" w:hAnsi="Arial" w:cs="Arial"/>
-          <w:b/>
-          <w:bCs/>
-        </w:rPr>
-        <w:t>ERROR</w:t>
-      </w:r>
-      <w:r>
-        <w:rPr>
-          <w:rFonts w:ascii="Arial" w:hAnsi="Arial" w:cs="Arial"/>
-        </w:rPr>
-        <w:t xml:space="preserve">: Se encontró un error en la función </w:t>
-      </w:r>
-      <w:proofErr w:type="spellStart"/>
-      <w:r>
-        <w:rPr>
-          <w:rFonts w:ascii="Arial" w:hAnsi="Arial" w:cs="Arial"/>
-        </w:rPr>
-        <w:t>delete</w:t>
-      </w:r>
-      <w:proofErr w:type="spellEnd"/>
-      <w:r>
-        <w:rPr>
-          <w:rFonts w:ascii="Arial" w:hAnsi="Arial" w:cs="Arial"/>
-        </w:rPr>
-        <w:t xml:space="preserve"> del método </w:t>
-      </w:r>
-      <w:r>
-        <w:rPr>
-          <w:rFonts w:ascii="Arial" w:hAnsi="Arial" w:cs="Arial"/>
-          <w:b/>
-          <w:bCs/>
-        </w:rPr>
-        <w:t>Time</w:t>
-      </w:r>
-      <w:r>
-        <w:rPr>
-          <w:rFonts w:ascii="Arial" w:hAnsi="Arial" w:cs="Arial"/>
-        </w:rPr>
-        <w:t xml:space="preserve">, lo que pasa es que cuando agrego 2 estaciones en la última posición de una línea de manera </w:t>
-      </w:r>
-      <w:r>
-        <w:rPr>
-          <w:rFonts w:ascii="Arial" w:hAnsi="Arial" w:cs="Arial"/>
-        </w:rPr>
-        <w:lastRenderedPageBreak/>
-        <w:t>consecutiva</w:t>
-      </w:r>
-      <w:r>
-        <w:rPr>
-          <w:rFonts w:ascii="Arial" w:hAnsi="Arial" w:cs="Arial"/>
-        </w:rPr>
-        <w:t xml:space="preserve"> </w:t>
-      </w:r>
-      <w:r>
-        <w:rPr>
-          <w:rFonts w:ascii="Arial" w:hAnsi="Arial" w:cs="Arial"/>
-        </w:rPr>
-        <w:t>este me produce un error, el cual, después de un largo análisis en búsqueda de su motivo, aun no he podido determinar.</w:t>
-      </w:r>
-    </w:p>
-    <w:p>
-      <w:pPr>
-        <w:pStyle w:val="Prrafodelista"/>
-        <w:numPr>
-          <w:ilvl w:val="0"/>
-          <w:numId w:val="2"/>
-        </w:numPr>
-      </w:pPr>
-      <w:r>
-        <w:rPr>
-          <w:rFonts w:ascii="Arial" w:hAnsi="Arial" w:cs="Arial"/>
-          <w:b/>
-          <w:bCs/>
-        </w:rPr>
-        <w:t>Día 8 – 2 de mayo</w:t>
+        <w:t xml:space="preserve"> – </w:t>
+      </w:r>
+      <w:r>
+        <w:rPr>
+          <w:rFonts w:ascii="Arial" w:hAnsi="Arial" w:cs="Arial"/>
+          <w:b/>
+          <w:bCs/>
+        </w:rPr>
+        <w:t>3</w:t>
+      </w:r>
+      <w:r>
+        <w:rPr>
+          <w:rFonts w:ascii="Arial" w:hAnsi="Arial" w:cs="Arial"/>
+          <w:b/>
+          <w:bCs/>
+        </w:rPr>
+        <w:t xml:space="preserve"> de mayo</w:t>
       </w:r>
       <w:r>
         <w:rPr>
@@ -3324,89 +3837,19 @@
         <w:rPr>
           <w:rFonts w:ascii="Arial" w:hAnsi="Arial" w:cs="Arial"/>
         </w:rPr>
-        <w:t xml:space="preserve">Con el fin de seguir algunas recomendaciones del profesor dadas en la sesión para aclarar dudas acerca del desafío 2, se decidió separar </w:t>
-      </w:r>
-      <w:proofErr w:type="spellStart"/>
-      <w:r>
-        <w:rPr>
-          <w:rFonts w:ascii="Arial" w:hAnsi="Arial" w:cs="Arial"/>
-          <w:b/>
-          <w:bCs/>
-        </w:rPr>
-        <w:t>Simulation</w:t>
-      </w:r>
-      <w:proofErr w:type="spellEnd"/>
-      <w:r>
-        <w:rPr>
-          <w:rFonts w:ascii="Arial" w:hAnsi="Arial" w:cs="Arial"/>
-          <w:b/>
-          <w:bCs/>
-        </w:rPr>
-        <w:t xml:space="preserve"> </w:t>
-      </w:r>
-      <w:r>
-        <w:rPr>
-          <w:rFonts w:ascii="Arial" w:hAnsi="Arial" w:cs="Arial"/>
-        </w:rPr>
-        <w:t xml:space="preserve">y a partir de ahora tratarla como una clase que </w:t>
-      </w:r>
-      <w:r>
-        <w:rPr>
-          <w:rFonts w:ascii="Arial" w:hAnsi="Arial" w:cs="Arial"/>
-        </w:rPr>
-        <w:t>hereda</w:t>
-      </w:r>
-      <w:r>
-        <w:rPr>
-          <w:rFonts w:ascii="Arial" w:hAnsi="Arial" w:cs="Arial"/>
-        </w:rPr>
-        <w:t xml:space="preserve"> de </w:t>
-      </w:r>
-      <w:r>
-        <w:rPr>
-          <w:rFonts w:ascii="Arial" w:hAnsi="Arial" w:cs="Arial"/>
-          <w:b/>
-          <w:bCs/>
-        </w:rPr>
-        <w:t>Metro</w:t>
-      </w:r>
-      <w:r>
-        <w:rPr>
-          <w:rFonts w:ascii="Arial" w:hAnsi="Arial" w:cs="Arial"/>
-        </w:rPr>
-        <w:t xml:space="preserve">, ya que después de reflexionar un poco acerca del análisis previamente realizado. Se podría ver </w:t>
-      </w:r>
-      <w:proofErr w:type="spellStart"/>
-      <w:r>
-        <w:rPr>
-          <w:rFonts w:ascii="Arial" w:hAnsi="Arial" w:cs="Arial"/>
-          <w:b/>
-          <w:bCs/>
-        </w:rPr>
-        <w:t>Simulation</w:t>
-      </w:r>
-      <w:proofErr w:type="spellEnd"/>
-      <w:r>
-        <w:rPr>
-          <w:rFonts w:ascii="Arial" w:hAnsi="Arial" w:cs="Arial"/>
-        </w:rPr>
-        <w:t xml:space="preserve"> como una clase que representa el viaje de un pasajero a través de la red metro por medio del nuevo método </w:t>
-      </w:r>
-      <w:proofErr w:type="spellStart"/>
-      <w:r>
-        <w:rPr>
-          <w:rFonts w:ascii="Arial" w:hAnsi="Arial" w:cs="Arial"/>
-          <w:b/>
-          <w:bCs/>
-        </w:rPr>
-        <w:t>Travel</w:t>
-      </w:r>
-      <w:proofErr w:type="spellEnd"/>
-      <w:r>
-        <w:rPr>
-          <w:rFonts w:ascii="Arial" w:hAnsi="Arial" w:cs="Arial"/>
-        </w:rPr>
-        <w:t xml:space="preserve">. </w:t>
+        <w:t xml:space="preserve">Se </w:t>
+      </w:r>
+      <w:r>
+        <w:rPr>
+          <w:rFonts w:ascii="Arial" w:hAnsi="Arial" w:cs="Arial"/>
+        </w:rPr>
+        <w:t>añadió un método que me ayuda con las validaciones buscando la estación / línea elegida por el usuario para eliminar del programa, en caso de encontrar esa estación en otra línea significa que es de transferencia y no podrá eliminarse</w:t>
+      </w:r>
+      <w:r>
+        <w:rPr>
+          <w:rFonts w:ascii="Arial" w:hAnsi="Arial" w:cs="Arial"/>
+        </w:rPr>
+        <w:t>.</w:t>
       </w:r>
     </w:p>
     <w:p>
@@ -3421,7 +3864,7 @@
         <w:rPr>
           <w:rFonts w:ascii="Arial" w:hAnsi="Arial" w:cs="Arial"/>
         </w:rPr>
-        <w:t>Se dividieron los atributos en private y protected, para que así la clase que hereda solo tome lo que necesita.</w:t>
+        <w:t>Se destina un buen tipo para comentar el código fuente, no solo con el fin de cumplir sino de afianzar mis ideas en cuanto a la semántica de este.</w:t>
       </w:r>
     </w:p>
     <w:p>
@@ -3436,37 +3879,7 @@
         <w:rPr>
           <w:rFonts w:ascii="Arial" w:hAnsi="Arial" w:cs="Arial"/>
         </w:rPr>
-        <w:t xml:space="preserve">Horas después se decidió no utilizar el concepto de herencia para la clase </w:t>
-      </w:r>
-      <w:proofErr w:type="spellStart"/>
-      <w:r>
-        <w:rPr>
-          <w:rFonts w:ascii="Arial" w:hAnsi="Arial" w:cs="Arial"/>
-          <w:b/>
-          <w:bCs/>
-        </w:rPr>
-        <w:t>Simulation</w:t>
-      </w:r>
-      <w:proofErr w:type="spellEnd"/>
-      <w:r>
-        <w:rPr>
-          <w:rFonts w:ascii="Arial" w:hAnsi="Arial" w:cs="Arial"/>
-        </w:rPr>
-        <w:t xml:space="preserve">, si no que ahora formara parte de </w:t>
-      </w:r>
-      <w:r>
-        <w:rPr>
-          <w:rFonts w:ascii="Arial" w:hAnsi="Arial" w:cs="Arial"/>
-          <w:b/>
-          <w:bCs/>
-        </w:rPr>
-        <w:t>Metro</w:t>
-      </w:r>
-      <w:r>
-        <w:rPr>
-          <w:rFonts w:ascii="Arial" w:hAnsi="Arial" w:cs="Arial"/>
-        </w:rPr>
-        <w:t>, obteniendo sus atributos por medio de punteros.</w:t>
+        <w:t>Se da inicio a la etapa de pruebas.</w:t>
       </w:r>
     </w:p>
     <w:p>
@@ -3481,122 +3894,22 @@
         <w:rPr>
           <w:rFonts w:ascii="Arial" w:hAnsi="Arial" w:cs="Arial"/>
         </w:rPr>
-        <w:t xml:space="preserve">Se </w:t>
-      </w:r>
-      <w:r>
-        <w:rPr>
-          <w:rFonts w:ascii="Arial" w:hAnsi="Arial" w:cs="Arial"/>
-        </w:rPr>
-        <w:t xml:space="preserve">corrigió el método </w:t>
-      </w:r>
-      <w:r>
-        <w:rPr>
-          <w:rFonts w:ascii="Arial" w:hAnsi="Arial" w:cs="Arial"/>
-          <w:b/>
-          <w:bCs/>
-        </w:rPr>
-        <w:t>Time</w:t>
-      </w:r>
-      <w:r>
-        <w:rPr>
-          <w:rFonts w:ascii="Arial" w:hAnsi="Arial" w:cs="Arial"/>
-          <w:b/>
-          <w:bCs/>
-        </w:rPr>
-        <w:t xml:space="preserve"> </w:t>
-      </w:r>
-      <w:r>
-        <w:rPr>
-          <w:rFonts w:ascii="Arial" w:hAnsi="Arial" w:cs="Arial"/>
-        </w:rPr>
-        <w:t>por algunos índices mal colocados y se añadió la parte que elimina los tiempos cuando remuevo una estación de la línea con la misma lógica que su contraparte (la que añade), si se elimina una estación que esta entre otras 2, se elimina un espacio y se reemplaza el otro con la suma de esos 2.</w:t>
-      </w:r>
-    </w:p>
-    <w:p>
-      <w:pPr>
-        <w:pStyle w:val="Prrafodelista"/>
-        <w:numPr>
-          <w:ilvl w:val="0"/>
-          <w:numId w:val="7"/>
-        </w:numPr>
-      </w:pPr>
-      <w:r>
-        <w:rPr>
-          <w:rFonts w:ascii="Arial" w:hAnsi="Arial" w:cs="Arial"/>
-        </w:rPr>
-        <w:t xml:space="preserve">Se agrego </w:t>
-      </w:r>
-      <w:r>
-        <w:rPr>
-          <w:rFonts w:ascii="Arial" w:hAnsi="Arial" w:cs="Arial"/>
-        </w:rPr>
-        <w:t>más</w:t>
-      </w:r>
-      <w:r>
-        <w:rPr>
-          <w:rFonts w:ascii="Arial" w:hAnsi="Arial" w:cs="Arial"/>
-        </w:rPr>
-        <w:t xml:space="preserve"> contenido al inform</w:t>
-      </w:r>
-      <w:r>
-        <w:rPr>
-          <w:rFonts w:ascii="Arial" w:hAnsi="Arial" w:cs="Arial"/>
-        </w:rPr>
-        <w:t>e</w:t>
-      </w:r>
-      <w:r>
-        <w:rPr>
-          <w:rFonts w:ascii="Arial" w:hAnsi="Arial" w:cs="Arial"/>
-        </w:rPr>
-        <w:t>.</w:t>
-      </w:r>
-    </w:p>
-    <w:p>
-      <w:pPr>
-        <w:pStyle w:val="Prrafodelista"/>
-        <w:numPr>
-          <w:ilvl w:val="0"/>
-          <w:numId w:val="7"/>
-        </w:numPr>
-      </w:pPr>
-      <w:r>
-        <w:rPr>
-          <w:rFonts w:ascii="Arial" w:hAnsi="Arial" w:cs="Arial"/>
-          <w:b/>
-          <w:bCs/>
-        </w:rPr>
-        <w:t>ERROR</w:t>
-      </w:r>
-      <w:r>
-        <w:rPr>
-          <w:rFonts w:ascii="Arial" w:hAnsi="Arial" w:cs="Arial"/>
-        </w:rPr>
-        <w:t xml:space="preserve">: El ultimo espacio dentro de cada arreglo en </w:t>
-      </w:r>
-      <w:proofErr w:type="spellStart"/>
-      <w:r>
-        <w:rPr>
-          <w:rFonts w:ascii="Arial" w:hAnsi="Arial" w:cs="Arial"/>
-          <w:b/>
-          <w:bCs/>
-        </w:rPr>
-        <w:t>hour</w:t>
-      </w:r>
-      <w:proofErr w:type="spellEnd"/>
-      <w:r>
-        <w:rPr>
-          <w:rFonts w:ascii="Arial" w:hAnsi="Arial" w:cs="Arial"/>
-          <w:b/>
-          <w:bCs/>
-        </w:rPr>
-        <w:t xml:space="preserve"> </w:t>
-      </w:r>
-      <w:r>
-        <w:rPr>
-          <w:rFonts w:ascii="Arial" w:hAnsi="Arial" w:cs="Arial"/>
-        </w:rPr>
-        <w:t>esta ocupado por 0, solo para llevar siempre el mismo tamaño en cuanto a estaciones y sus tiempos, pero este también me sirve para las diferentes pruebas que le realizo, en ellas se puede evidenciar que a partir de cierto número de líneas el ultimo espacio no obtiene ese valor, a parte de que puede llegar a un error de segmentación si se agregan muchas líneas.</w:t>
-      </w:r>
+        <w:t>Se soluciono el ERROR encontrado el día #7 del desarrollo, lo que ocurria es que no le estaba dando el espacio necesario al arreglo para añadir el nuevo tiempo, lo que pasaba es que este se reemplazaba en el tiempo nulo del final de la estructura.</w:t>
+      </w:r>
+    </w:p>
+    <w:p>
+      <w:r>
+        <w:rPr>
+          <w:rFonts w:ascii="Arial" w:hAnsi="Arial" w:cs="Arial"/>
+        </w:rPr>
+        <w:t xml:space="preserve">   </w:t>
+      </w:r>
+    </w:p>
+    <w:p>
+      <w:pPr>
+        <w:pStyle w:val="Prrafodelista"/>
+        <w:ind w:left="1429" w:firstLine="0"/>
+      </w:pPr>
     </w:p>
     <w:p/>
     <w:p/>
@@ -3608,7 +3921,7 @@
       </w:pPr>
     </w:p>
     <w:sectPr>
-      <w:headerReference w:type="default" r:id="rId7"/>
+      <w:headerReference w:type="default" r:id="rId9"/>
       <w:pgSz w:w="12240" w:h="15840"/>
       <w:pgMar w:top="1440" w:right="1440" w:bottom="1440" w:left="1440" w:header="709" w:footer="709" w:gutter="0"/>
       <w:pgNumType w:start="0"/>
@@ -3720,7 +4033,7 @@
   <w:abstractNum w:abstractNumId="0" w15:restartNumberingAfterBreak="0">
     <w:nsid w:val="0CCB7CA6"/>
     <w:multiLevelType w:val="hybridMultilevel"/>
-    <w:tmpl w:val="4538CE32"/>
+    <w:tmpl w:val="4E72EF00"/>
     <w:lvl w:ilvl="0" w:tplc="240A0009">
       <w:start w:val="1"/>
       <w:numFmt w:val="bullet"/>
@@ -3745,16 +4058,15 @@
         <w:rFonts w:ascii="Courier New" w:hAnsi="Courier New" w:cs="Courier New" w:hint="default"/>
       </w:rPr>
     </w:lvl>
-    <w:lvl w:ilvl="2" w:tplc="240A0005" w:tentative="1">
-      <w:start w:val="1"/>
-      <w:numFmt w:val="bullet"/>
-      <w:lvlText w:val=""/>
+    <w:lvl w:ilvl="2" w:tplc="8026AC0C">
+      <w:numFmt w:val="bullet"/>
+      <w:lvlText w:val=""/>
       <w:lvlJc w:val="left"/>
       <w:pPr>
         <w:ind w:left="2868" w:hanging="360"/>
       </w:pPr>
       <w:rPr>
-        <w:rFonts w:ascii="Wingdings" w:hAnsi="Wingdings" w:hint="default"/>
+        <w:rFonts w:ascii="Wingdings" w:eastAsiaTheme="minorHAnsi" w:hAnsi="Wingdings" w:cs="Arial" w:hint="default"/>
       </w:rPr>
     </w:lvl>
     <w:lvl w:ilvl="3" w:tplc="240A0001" w:tentative="1">
@@ -5050,7 +5362,7 @@
   <w:abstractNum w:abstractNumId="12" w15:restartNumberingAfterBreak="0">
     <w:nsid w:val="6EB84F75"/>
     <w:multiLevelType w:val="hybridMultilevel"/>
-    <w:tmpl w:val="C34233C8"/>
+    <w:tmpl w:val="DFFEA05C"/>
     <w:lvl w:ilvl="0" w:tplc="240A0001">
       <w:start w:val="1"/>
       <w:numFmt w:val="bullet"/>

</xml_diff>